<commit_message>
Agregando Capitulo 3 - Control
</commit_message>
<xml_diff>
--- a/Documentos/Gestión/Gestión de la configuración/PGC.docx
+++ b/Documentos/Gestión/Gestión de la configuración/PGC.docx
@@ -109,7 +109,7 @@
           <w:sz w:val="24"/>
           <w:szCs w:val="24"/>
         </w:rPr>
-        <w:t>2</w:t>
+        <w:t>3</w:t>
       </w:r>
       <w:r>
         <w:rPr>
@@ -685,7 +685,14 @@
                 <w:sz w:val="20"/>
                 <w:szCs w:val="20"/>
               </w:rPr>
-              <w:t>2.0</w:t>
+              <w:t>2.</w:t>
+            </w:r>
+            <w:r>
+              <w:rPr>
+                <w:sz w:val="20"/>
+                <w:szCs w:val="20"/>
+              </w:rPr>
+              <w:t>1</w:t>
             </w:r>
           </w:p>
         </w:tc>
@@ -766,7 +773,7 @@
             <w:tcBorders>
               <w:top w:val="nil"/>
               <w:left w:val="single" w:sz="8" w:space="0" w:color="000000"/>
-              <w:bottom w:val="single" w:sz="4" w:space="0" w:color="000000"/>
+              <w:bottom w:val="single" w:sz="4" w:space="0" w:color="auto"/>
               <w:right w:val="single" w:sz="8" w:space="0" w:color="000000"/>
             </w:tcBorders>
             <w:tcMar>
@@ -812,7 +819,7 @@
             <w:tcBorders>
               <w:top w:val="nil"/>
               <w:left w:val="nil"/>
-              <w:bottom w:val="single" w:sz="4" w:space="0" w:color="000000"/>
+              <w:bottom w:val="single" w:sz="4" w:space="0" w:color="auto"/>
               <w:right w:val="single" w:sz="8" w:space="0" w:color="000000"/>
             </w:tcBorders>
             <w:tcMar>
@@ -839,7 +846,16 @@
                 <w:sz w:val="20"/>
                 <w:szCs w:val="20"/>
               </w:rPr>
-              <w:t>2.0</w:t>
+              <w:t>2.</w:t>
+            </w:r>
+            <w:r>
+              <w:rPr>
+                <w:rFonts w:eastAsia="Times New Roman"/>
+                <w:color w:val="000000"/>
+                <w:sz w:val="20"/>
+                <w:szCs w:val="20"/>
+              </w:rPr>
+              <w:t>2</w:t>
             </w:r>
           </w:p>
         </w:tc>
@@ -849,7 +865,7 @@
             <w:tcBorders>
               <w:top w:val="nil"/>
               <w:left w:val="nil"/>
-              <w:bottom w:val="single" w:sz="4" w:space="0" w:color="000000"/>
+              <w:bottom w:val="single" w:sz="4" w:space="0" w:color="auto"/>
               <w:right w:val="single" w:sz="8" w:space="0" w:color="000000"/>
             </w:tcBorders>
             <w:tcMar>
@@ -893,7 +909,7 @@
             <w:tcBorders>
               <w:top w:val="nil"/>
               <w:left w:val="nil"/>
-              <w:bottom w:val="single" w:sz="4" w:space="0" w:color="000000"/>
+              <w:bottom w:val="single" w:sz="4" w:space="0" w:color="auto"/>
               <w:right w:val="single" w:sz="8" w:space="0" w:color="000000"/>
             </w:tcBorders>
             <w:tcMar>
@@ -936,6 +952,178 @@
           </w:p>
         </w:tc>
       </w:tr>
+      <w:tr>
+        <w:tc>
+          <w:tcPr>
+            <w:tcW w:w="1500" w:type="dxa"/>
+            <w:tcBorders>
+              <w:top w:val="single" w:sz="4" w:space="0" w:color="auto"/>
+              <w:left w:val="single" w:sz="8" w:space="0" w:color="000000"/>
+              <w:bottom w:val="single" w:sz="4" w:space="0" w:color="000000"/>
+              <w:right w:val="single" w:sz="8" w:space="0" w:color="000000"/>
+            </w:tcBorders>
+            <w:tcMar>
+              <w:top w:w="100" w:type="dxa"/>
+              <w:left w:w="100" w:type="dxa"/>
+              <w:bottom w:w="100" w:type="dxa"/>
+              <w:right w:w="100" w:type="dxa"/>
+            </w:tcMar>
+          </w:tcPr>
+          <w:p>
+            <w:pPr>
+              <w:spacing w:before="120" w:after="120" w:line="360" w:lineRule="auto"/>
+              <w:ind w:left="100"/>
+              <w:jc w:val="both"/>
+              <w:rPr>
+                <w:rFonts w:eastAsia="Times New Roman"/>
+                <w:color w:val="000000"/>
+                <w:sz w:val="20"/>
+                <w:szCs w:val="20"/>
+              </w:rPr>
+            </w:pPr>
+            <w:r>
+              <w:rPr>
+                <w:rFonts w:eastAsia="Times New Roman"/>
+                <w:color w:val="000000"/>
+                <w:sz w:val="20"/>
+                <w:szCs w:val="20"/>
+              </w:rPr>
+              <w:t>28/10/19</w:t>
+            </w:r>
+          </w:p>
+        </w:tc>
+        <w:tc>
+          <w:tcPr>
+            <w:tcW w:w="1140" w:type="dxa"/>
+            <w:tcBorders>
+              <w:top w:val="single" w:sz="4" w:space="0" w:color="auto"/>
+              <w:left w:val="nil"/>
+              <w:bottom w:val="single" w:sz="4" w:space="0" w:color="000000"/>
+              <w:right w:val="single" w:sz="8" w:space="0" w:color="000000"/>
+            </w:tcBorders>
+            <w:tcMar>
+              <w:top w:w="100" w:type="dxa"/>
+              <w:left w:w="100" w:type="dxa"/>
+              <w:bottom w:w="100" w:type="dxa"/>
+              <w:right w:w="100" w:type="dxa"/>
+            </w:tcMar>
+          </w:tcPr>
+          <w:p>
+            <w:pPr>
+              <w:spacing w:before="120" w:after="120" w:line="360" w:lineRule="auto"/>
+              <w:ind w:left="100"/>
+              <w:jc w:val="both"/>
+              <w:rPr>
+                <w:rFonts w:eastAsia="Times New Roman"/>
+                <w:color w:val="000000"/>
+                <w:sz w:val="20"/>
+                <w:szCs w:val="20"/>
+              </w:rPr>
+            </w:pPr>
+            <w:r>
+              <w:rPr>
+                <w:rFonts w:eastAsia="Times New Roman"/>
+                <w:color w:val="000000"/>
+                <w:sz w:val="20"/>
+                <w:szCs w:val="20"/>
+              </w:rPr>
+              <w:t>3.0</w:t>
+            </w:r>
+          </w:p>
+        </w:tc>
+        <w:tc>
+          <w:tcPr>
+            <w:tcW w:w="3765" w:type="dxa"/>
+            <w:tcBorders>
+              <w:top w:val="single" w:sz="4" w:space="0" w:color="auto"/>
+              <w:left w:val="nil"/>
+              <w:bottom w:val="single" w:sz="4" w:space="0" w:color="000000"/>
+              <w:right w:val="single" w:sz="8" w:space="0" w:color="000000"/>
+            </w:tcBorders>
+            <w:tcMar>
+              <w:top w:w="100" w:type="dxa"/>
+              <w:left w:w="100" w:type="dxa"/>
+              <w:bottom w:w="100" w:type="dxa"/>
+              <w:right w:w="100" w:type="dxa"/>
+            </w:tcMar>
+          </w:tcPr>
+          <w:p>
+            <w:pPr>
+              <w:spacing w:before="120" w:after="120" w:line="360" w:lineRule="auto"/>
+              <w:rPr>
+                <w:rFonts w:eastAsia="Times New Roman"/>
+                <w:color w:val="000000"/>
+                <w:sz w:val="20"/>
+                <w:szCs w:val="20"/>
+              </w:rPr>
+            </w:pPr>
+            <w:r>
+              <w:rPr>
+                <w:rFonts w:eastAsia="Times New Roman"/>
+                <w:color w:val="000000"/>
+                <w:sz w:val="20"/>
+                <w:szCs w:val="20"/>
+              </w:rPr>
+              <w:t>Control de la SCM</w:t>
+            </w:r>
+          </w:p>
+        </w:tc>
+        <w:tc>
+          <w:tcPr>
+            <w:tcW w:w="2940" w:type="dxa"/>
+            <w:tcBorders>
+              <w:top w:val="single" w:sz="4" w:space="0" w:color="auto"/>
+              <w:left w:val="nil"/>
+              <w:bottom w:val="single" w:sz="4" w:space="0" w:color="000000"/>
+              <w:right w:val="single" w:sz="8" w:space="0" w:color="000000"/>
+            </w:tcBorders>
+            <w:tcMar>
+              <w:top w:w="100" w:type="dxa"/>
+              <w:left w:w="100" w:type="dxa"/>
+              <w:bottom w:w="100" w:type="dxa"/>
+              <w:right w:w="100" w:type="dxa"/>
+            </w:tcMar>
+          </w:tcPr>
+          <w:p>
+            <w:pPr>
+              <w:spacing w:before="120" w:after="120" w:line="360" w:lineRule="auto"/>
+              <w:ind w:left="100"/>
+              <w:jc w:val="both"/>
+              <w:rPr>
+                <w:sz w:val="20"/>
+                <w:szCs w:val="20"/>
+              </w:rPr>
+            </w:pPr>
+            <w:r>
+              <w:rPr>
+                <w:sz w:val="20"/>
+                <w:szCs w:val="20"/>
+              </w:rPr>
+              <w:t>Tineo Guevara, Cristian Omar</w:t>
+            </w:r>
+          </w:p>
+          <w:p>
+            <w:pPr>
+              <w:spacing w:before="120" w:after="120" w:line="360" w:lineRule="auto"/>
+              <w:ind w:left="100"/>
+              <w:jc w:val="both"/>
+              <w:rPr>
+                <w:rFonts w:eastAsia="Times New Roman"/>
+                <w:color w:val="000000"/>
+                <w:sz w:val="20"/>
+                <w:szCs w:val="20"/>
+              </w:rPr>
+            </w:pPr>
+            <w:r>
+              <w:rPr>
+                <w:sz w:val="20"/>
+                <w:szCs w:val="20"/>
+              </w:rPr>
+              <w:t>Soldevilla Pacheco, Stephany</w:t>
+            </w:r>
+          </w:p>
+        </w:tc>
+      </w:tr>
     </w:tbl>
     <w:p>
       <w:pPr>
@@ -965,7 +1153,7 @@
           <w:szCs w:val="36"/>
         </w:rPr>
         <w:lastRenderedPageBreak/>
-        <w:t>Tabla de Contenido</w:t>
+        <w:t>ÍNDICE</w:t>
       </w:r>
     </w:p>
     <w:sdt>
@@ -976,6 +1164,7 @@
           <w:docPartUnique/>
         </w:docPartObj>
       </w:sdtPr>
+      <w:sdtEndPr/>
       <w:sdtContent>
         <w:p>
           <w:pPr>
@@ -998,7 +1187,7 @@
           <w:r>
             <w:fldChar w:fldCharType="separate"/>
           </w:r>
-          <w:hyperlink w:anchor="_Toc21431573" w:history="1">
+          <w:hyperlink w:anchor="_Toc23320617" w:history="1">
             <w:r>
               <w:rPr>
                 <w:rStyle w:val="Hipervnculo"/>
@@ -1041,7 +1230,7 @@
                 <w:noProof/>
                 <w:webHidden/>
               </w:rPr>
-              <w:instrText xml:space="preserve"> PAGEREF _Toc21431573 \h </w:instrText>
+              <w:instrText xml:space="preserve"> PAGEREF _Toc23320617 \h </w:instrText>
             </w:r>
             <w:r>
               <w:rPr>
@@ -1084,7 +1273,7 @@
               <w:lang w:val="es-PE"/>
             </w:rPr>
           </w:pPr>
-          <w:hyperlink w:anchor="_Toc21431574" w:history="1">
+          <w:hyperlink w:anchor="_Toc23320618" w:history="1">
             <w:r>
               <w:rPr>
                 <w:rStyle w:val="Hipervnculo"/>
@@ -1112,7 +1301,7 @@
                 <w:noProof/>
                 <w:webHidden/>
               </w:rPr>
-              <w:instrText xml:space="preserve"> PAGEREF _Toc21431574 \h </w:instrText>
+              <w:instrText xml:space="preserve"> PAGEREF _Toc23320618 \h </w:instrText>
             </w:r>
             <w:r>
               <w:rPr>
@@ -1155,7 +1344,7 @@
               <w:lang w:val="es-PE"/>
             </w:rPr>
           </w:pPr>
-          <w:hyperlink w:anchor="_Toc21431575" w:history="1">
+          <w:hyperlink w:anchor="_Toc23320619" w:history="1">
             <w:r>
               <w:rPr>
                 <w:rStyle w:val="Hipervnculo"/>
@@ -1198,7 +1387,7 @@
                 <w:noProof/>
                 <w:webHidden/>
               </w:rPr>
-              <w:instrText xml:space="preserve"> PAGEREF _Toc21431575 \h </w:instrText>
+              <w:instrText xml:space="preserve"> PAGEREF _Toc23320619 \h </w:instrText>
             </w:r>
             <w:r>
               <w:rPr>
@@ -1241,7 +1430,7 @@
               <w:lang w:val="es-PE"/>
             </w:rPr>
           </w:pPr>
-          <w:hyperlink w:anchor="_Toc21431576" w:history="1">
+          <w:hyperlink w:anchor="_Toc23320620" w:history="1">
             <w:r>
               <w:rPr>
                 <w:rStyle w:val="Hipervnculo"/>
@@ -1284,7 +1473,7 @@
                 <w:noProof/>
                 <w:webHidden/>
               </w:rPr>
-              <w:instrText xml:space="preserve"> PAGEREF _Toc21431576 \h </w:instrText>
+              <w:instrText xml:space="preserve"> PAGEREF _Toc23320620 \h </w:instrText>
             </w:r>
             <w:r>
               <w:rPr>
@@ -1327,7 +1516,7 @@
               <w:lang w:val="es-PE"/>
             </w:rPr>
           </w:pPr>
-          <w:hyperlink w:anchor="_Toc21431577" w:history="1">
+          <w:hyperlink w:anchor="_Toc23320621" w:history="1">
             <w:r>
               <w:rPr>
                 <w:rStyle w:val="Hipervnculo"/>
@@ -1370,7 +1559,7 @@
                 <w:noProof/>
                 <w:webHidden/>
               </w:rPr>
-              <w:instrText xml:space="preserve"> PAGEREF _Toc21431577 \h </w:instrText>
+              <w:instrText xml:space="preserve"> PAGEREF _Toc23320621 \h </w:instrText>
             </w:r>
             <w:r>
               <w:rPr>
@@ -1413,7 +1602,7 @@
               <w:lang w:val="es-PE"/>
             </w:rPr>
           </w:pPr>
-          <w:hyperlink w:anchor="_Toc21431578" w:history="1">
+          <w:hyperlink w:anchor="_Toc23320622" w:history="1">
             <w:r>
               <w:rPr>
                 <w:rStyle w:val="Hipervnculo"/>
@@ -1456,7 +1645,7 @@
                 <w:noProof/>
                 <w:webHidden/>
               </w:rPr>
-              <w:instrText xml:space="preserve"> PAGEREF _Toc21431578 \h </w:instrText>
+              <w:instrText xml:space="preserve"> PAGEREF _Toc23320622 \h </w:instrText>
             </w:r>
             <w:r>
               <w:rPr>
@@ -1499,7 +1688,7 @@
               <w:lang w:val="es-PE"/>
             </w:rPr>
           </w:pPr>
-          <w:hyperlink w:anchor="_Toc21431579" w:history="1">
+          <w:hyperlink w:anchor="_Toc23320623" w:history="1">
             <w:r>
               <w:rPr>
                 <w:rStyle w:val="Hipervnculo"/>
@@ -1542,7 +1731,7 @@
                 <w:noProof/>
                 <w:webHidden/>
               </w:rPr>
-              <w:instrText xml:space="preserve"> PAGEREF _Toc21431579 \h </w:instrText>
+              <w:instrText xml:space="preserve"> PAGEREF _Toc23320623 \h </w:instrText>
             </w:r>
             <w:r>
               <w:rPr>
@@ -1562,7 +1751,7 @@
                 <w:noProof/>
                 <w:webHidden/>
               </w:rPr>
-              <w:t>4</w:t>
+              <w:t>5</w:t>
             </w:r>
             <w:r>
               <w:rPr>
@@ -1585,7 +1774,7 @@
               <w:lang w:val="es-PE"/>
             </w:rPr>
           </w:pPr>
-          <w:hyperlink w:anchor="_Toc21431580" w:history="1">
+          <w:hyperlink w:anchor="_Toc23320624" w:history="1">
             <w:r>
               <w:rPr>
                 <w:rStyle w:val="Hipervnculo"/>
@@ -1628,7 +1817,7 @@
                 <w:noProof/>
                 <w:webHidden/>
               </w:rPr>
-              <w:instrText xml:space="preserve"> PAGEREF _Toc21431580 \h </w:instrText>
+              <w:instrText xml:space="preserve"> PAGEREF _Toc23320624 \h </w:instrText>
             </w:r>
             <w:r>
               <w:rPr>
@@ -1648,7 +1837,7 @@
                 <w:noProof/>
                 <w:webHidden/>
               </w:rPr>
-              <w:t>7</w:t>
+              <w:t>8</w:t>
             </w:r>
             <w:r>
               <w:rPr>
@@ -1671,7 +1860,7 @@
               <w:lang w:val="es-PE"/>
             </w:rPr>
           </w:pPr>
-          <w:hyperlink w:anchor="_Toc21431581" w:history="1">
+          <w:hyperlink w:anchor="_Toc23320625" w:history="1">
             <w:r>
               <w:rPr>
                 <w:rStyle w:val="Hipervnculo"/>
@@ -1699,7 +1888,7 @@
                 <w:noProof/>
                 <w:webHidden/>
               </w:rPr>
-              <w:instrText xml:space="preserve"> PAGEREF _Toc21431581 \h </w:instrText>
+              <w:instrText xml:space="preserve"> PAGEREF _Toc23320625 \h </w:instrText>
             </w:r>
             <w:r>
               <w:rPr>
@@ -1719,7 +1908,7 @@
                 <w:noProof/>
                 <w:webHidden/>
               </w:rPr>
-              <w:t>7</w:t>
+              <w:t>8</w:t>
             </w:r>
             <w:r>
               <w:rPr>
@@ -1742,7 +1931,7 @@
               <w:lang w:val="es-PE"/>
             </w:rPr>
           </w:pPr>
-          <w:hyperlink w:anchor="_Toc21431582" w:history="1">
+          <w:hyperlink w:anchor="_Toc23320626" w:history="1">
             <w:r>
               <w:rPr>
                 <w:rStyle w:val="Hipervnculo"/>
@@ -1770,7 +1959,7 @@
                 <w:noProof/>
                 <w:webHidden/>
               </w:rPr>
-              <w:instrText xml:space="preserve"> PAGEREF _Toc21431582 \h </w:instrText>
+              <w:instrText xml:space="preserve"> PAGEREF _Toc23320626 \h </w:instrText>
             </w:r>
             <w:r>
               <w:rPr>
@@ -1813,7 +2002,7 @@
               <w:lang w:val="es-PE"/>
             </w:rPr>
           </w:pPr>
-          <w:hyperlink w:anchor="_Toc21431583" w:history="1">
+          <w:hyperlink w:anchor="_Toc23320627" w:history="1">
             <w:r>
               <w:rPr>
                 <w:rStyle w:val="Hipervnculo"/>
@@ -1841,7 +2030,7 @@
                 <w:noProof/>
                 <w:webHidden/>
               </w:rPr>
-              <w:instrText xml:space="preserve"> PAGEREF _Toc21431583 \h </w:instrText>
+              <w:instrText xml:space="preserve"> PAGEREF _Toc23320627 \h </w:instrText>
             </w:r>
             <w:r>
               <w:rPr>
@@ -1884,7 +2073,7 @@
               <w:lang w:val="es-PE"/>
             </w:rPr>
           </w:pPr>
-          <w:hyperlink w:anchor="_Toc21431584" w:history="1">
+          <w:hyperlink w:anchor="_Toc23320628" w:history="1">
             <w:r>
               <w:rPr>
                 <w:rStyle w:val="Hipervnculo"/>
@@ -1912,7 +2101,7 @@
                 <w:noProof/>
                 <w:webHidden/>
               </w:rPr>
-              <w:instrText xml:space="preserve"> PAGEREF _Toc21431584 \h </w:instrText>
+              <w:instrText xml:space="preserve"> PAGEREF _Toc23320628 \h </w:instrText>
             </w:r>
             <w:r>
               <w:rPr>
@@ -1955,7 +2144,7 @@
               <w:lang w:val="es-PE"/>
             </w:rPr>
           </w:pPr>
-          <w:hyperlink w:anchor="_Toc21431585" w:history="1">
+          <w:hyperlink w:anchor="_Toc23320629" w:history="1">
             <w:r>
               <w:rPr>
                 <w:rStyle w:val="Hipervnculo"/>
@@ -1985,7 +2174,7 @@
                 <w:noProof/>
                 <w:webHidden/>
               </w:rPr>
-              <w:instrText xml:space="preserve"> PAGEREF _Toc21431585 \h </w:instrText>
+              <w:instrText xml:space="preserve"> PAGEREF _Toc23320629 \h </w:instrText>
             </w:r>
             <w:r>
               <w:rPr>
@@ -2028,7 +2217,7 @@
               <w:lang w:val="es-PE"/>
             </w:rPr>
           </w:pPr>
-          <w:hyperlink w:anchor="_Toc21431586" w:history="1">
+          <w:hyperlink w:anchor="_Toc23320630" w:history="1">
             <w:r>
               <w:rPr>
                 <w:rStyle w:val="Hipervnculo"/>
@@ -2058,7 +2247,7 @@
                 <w:noProof/>
                 <w:webHidden/>
               </w:rPr>
-              <w:instrText xml:space="preserve"> PAGEREF _Toc21431586 \h </w:instrText>
+              <w:instrText xml:space="preserve"> PAGEREF _Toc23320630 \h </w:instrText>
             </w:r>
             <w:r>
               <w:rPr>
@@ -2101,7 +2290,7 @@
               <w:lang w:val="es-PE"/>
             </w:rPr>
           </w:pPr>
-          <w:hyperlink w:anchor="_Toc21431587" w:history="1">
+          <w:hyperlink w:anchor="_Toc23320631" w:history="1">
             <w:r>
               <w:rPr>
                 <w:rStyle w:val="Hipervnculo"/>
@@ -2131,7 +2320,7 @@
                 <w:noProof/>
                 <w:webHidden/>
               </w:rPr>
-              <w:instrText xml:space="preserve"> PAGEREF _Toc21431587 \h </w:instrText>
+              <w:instrText xml:space="preserve"> PAGEREF _Toc23320631 \h </w:instrText>
             </w:r>
             <w:r>
               <w:rPr>
@@ -2174,7 +2363,7 @@
               <w:lang w:val="es-PE"/>
             </w:rPr>
           </w:pPr>
-          <w:hyperlink w:anchor="_Toc21431588" w:history="1">
+          <w:hyperlink w:anchor="_Toc23320632" w:history="1">
             <w:r>
               <w:rPr>
                 <w:rStyle w:val="Hipervnculo"/>
@@ -2202,7 +2391,7 @@
                 <w:noProof/>
                 <w:webHidden/>
               </w:rPr>
-              <w:instrText xml:space="preserve"> PAGEREF _Toc21431588 \h </w:instrText>
+              <w:instrText xml:space="preserve"> PAGEREF _Toc23320632 \h </w:instrText>
             </w:r>
             <w:r>
               <w:rPr>
@@ -2245,7 +2434,7 @@
               <w:lang w:val="es-PE"/>
             </w:rPr>
           </w:pPr>
-          <w:hyperlink w:anchor="_Toc21431589" w:history="1">
+          <w:hyperlink w:anchor="_Toc23320633" w:history="1">
             <w:r>
               <w:rPr>
                 <w:rStyle w:val="Hipervnculo"/>
@@ -2275,7 +2464,7 @@
                 <w:noProof/>
                 <w:webHidden/>
               </w:rPr>
-              <w:instrText xml:space="preserve"> PAGEREF _Toc21431589 \h </w:instrText>
+              <w:instrText xml:space="preserve"> PAGEREF _Toc23320633 \h </w:instrText>
             </w:r>
             <w:r>
               <w:rPr>
@@ -2295,7 +2484,7 @@
                 <w:noProof/>
                 <w:webHidden/>
               </w:rPr>
-              <w:t>10</w:t>
+              <w:t>11</w:t>
             </w:r>
             <w:r>
               <w:rPr>
@@ -2318,7 +2507,7 @@
               <w:lang w:val="es-PE"/>
             </w:rPr>
           </w:pPr>
-          <w:hyperlink w:anchor="_Toc21431590" w:history="1">
+          <w:hyperlink w:anchor="_Toc23320634" w:history="1">
             <w:r>
               <w:rPr>
                 <w:rStyle w:val="Hipervnculo"/>
@@ -2348,7 +2537,7 @@
                 <w:noProof/>
                 <w:webHidden/>
               </w:rPr>
-              <w:instrText xml:space="preserve"> PAGEREF _Toc21431590 \h </w:instrText>
+              <w:instrText xml:space="preserve"> PAGEREF _Toc23320634 \h </w:instrText>
             </w:r>
             <w:r>
               <w:rPr>
@@ -2368,7 +2557,7 @@
                 <w:noProof/>
                 <w:webHidden/>
               </w:rPr>
-              <w:t>10</w:t>
+              <w:t>11</w:t>
             </w:r>
             <w:r>
               <w:rPr>
@@ -2391,7 +2580,7 @@
               <w:lang w:val="es-PE"/>
             </w:rPr>
           </w:pPr>
-          <w:hyperlink w:anchor="_Toc21431591" w:history="1">
+          <w:hyperlink w:anchor="_Toc23320635" w:history="1">
             <w:r>
               <w:rPr>
                 <w:rStyle w:val="Hipervnculo"/>
@@ -2421,7 +2610,7 @@
                 <w:noProof/>
                 <w:webHidden/>
               </w:rPr>
-              <w:instrText xml:space="preserve"> PAGEREF _Toc21431591 \h </w:instrText>
+              <w:instrText xml:space="preserve"> PAGEREF _Toc23320635 \h </w:instrText>
             </w:r>
             <w:r>
               <w:rPr>
@@ -2441,7 +2630,7 @@
                 <w:noProof/>
                 <w:webHidden/>
               </w:rPr>
-              <w:t>11</w:t>
+              <w:t>12</w:t>
             </w:r>
             <w:r>
               <w:rPr>
@@ -2464,7 +2653,7 @@
               <w:lang w:val="es-PE"/>
             </w:rPr>
           </w:pPr>
-          <w:hyperlink w:anchor="_Toc21431592" w:history="1">
+          <w:hyperlink w:anchor="_Toc23320636" w:history="1">
             <w:r>
               <w:rPr>
                 <w:rStyle w:val="Hipervnculo"/>
@@ -2493,7 +2682,7 @@
                 <w:noProof/>
                 <w:webHidden/>
               </w:rPr>
-              <w:instrText xml:space="preserve"> PAGEREF _Toc21431592 \h </w:instrText>
+              <w:instrText xml:space="preserve"> PAGEREF _Toc23320636 \h </w:instrText>
             </w:r>
             <w:r>
               <w:rPr>
@@ -2536,7 +2725,7 @@
               <w:lang w:val="es-PE"/>
             </w:rPr>
           </w:pPr>
-          <w:hyperlink w:anchor="_Toc21431593" w:history="1">
+          <w:hyperlink w:anchor="_Toc23320637" w:history="1">
             <w:r>
               <w:rPr>
                 <w:rStyle w:val="Hipervnculo"/>
@@ -2565,7 +2754,7 @@
                 <w:noProof/>
                 <w:webHidden/>
               </w:rPr>
-              <w:instrText xml:space="preserve"> PAGEREF _Toc21431593 \h </w:instrText>
+              <w:instrText xml:space="preserve"> PAGEREF _Toc23320637 \h </w:instrText>
             </w:r>
             <w:r>
               <w:rPr>
@@ -2586,6 +2775,513 @@
                 <w:webHidden/>
               </w:rPr>
               <w:t>13</w:t>
+            </w:r>
+            <w:r>
+              <w:rPr>
+                <w:noProof/>
+                <w:webHidden/>
+              </w:rPr>
+              <w:fldChar w:fldCharType="end"/>
+            </w:r>
+          </w:hyperlink>
+        </w:p>
+        <w:p>
+          <w:pPr>
+            <w:pStyle w:val="TDC1"/>
+            <w:tabs>
+              <w:tab w:val="right" w:pos="9019"/>
+            </w:tabs>
+            <w:rPr>
+              <w:rFonts w:asciiTheme="minorHAnsi" w:eastAsiaTheme="minorEastAsia" w:hAnsiTheme="minorHAnsi" w:cstheme="minorBidi"/>
+              <w:noProof/>
+              <w:lang w:val="es-PE"/>
+            </w:rPr>
+          </w:pPr>
+          <w:hyperlink w:anchor="_Toc23320638" w:history="1">
+            <w:r>
+              <w:rPr>
+                <w:rStyle w:val="Hipervnculo"/>
+                <w:b/>
+                <w:bCs/>
+                <w:noProof/>
+                <w:lang w:val="es-PE"/>
+              </w:rPr>
+              <w:t>3. Control</w:t>
+            </w:r>
+            <w:r>
+              <w:rPr>
+                <w:noProof/>
+                <w:webHidden/>
+              </w:rPr>
+              <w:tab/>
+            </w:r>
+            <w:r>
+              <w:rPr>
+                <w:noProof/>
+                <w:webHidden/>
+              </w:rPr>
+              <w:fldChar w:fldCharType="begin"/>
+            </w:r>
+            <w:r>
+              <w:rPr>
+                <w:noProof/>
+                <w:webHidden/>
+              </w:rPr>
+              <w:instrText xml:space="preserve"> PAGEREF _Toc23320638 \h </w:instrText>
+            </w:r>
+            <w:r>
+              <w:rPr>
+                <w:noProof/>
+                <w:webHidden/>
+              </w:rPr>
+            </w:r>
+            <w:r>
+              <w:rPr>
+                <w:noProof/>
+                <w:webHidden/>
+              </w:rPr>
+              <w:fldChar w:fldCharType="separate"/>
+            </w:r>
+            <w:r>
+              <w:rPr>
+                <w:noProof/>
+                <w:webHidden/>
+              </w:rPr>
+              <w:t>14</w:t>
+            </w:r>
+            <w:r>
+              <w:rPr>
+                <w:noProof/>
+                <w:webHidden/>
+              </w:rPr>
+              <w:fldChar w:fldCharType="end"/>
+            </w:r>
+          </w:hyperlink>
+        </w:p>
+        <w:p>
+          <w:pPr>
+            <w:pStyle w:val="TDC2"/>
+            <w:tabs>
+              <w:tab w:val="right" w:pos="9019"/>
+            </w:tabs>
+            <w:rPr>
+              <w:rFonts w:asciiTheme="minorHAnsi" w:eastAsiaTheme="minorEastAsia" w:hAnsiTheme="minorHAnsi" w:cstheme="minorBidi"/>
+              <w:noProof/>
+              <w:lang w:val="es-PE"/>
+            </w:rPr>
+          </w:pPr>
+          <w:hyperlink w:anchor="_Toc23320639" w:history="1">
+            <w:r>
+              <w:rPr>
+                <w:rStyle w:val="Hipervnculo"/>
+                <w:b/>
+                <w:bCs/>
+                <w:noProof/>
+                <w:lang w:val="es-PE"/>
+              </w:rPr>
+              <w:t>3.1 Definición de Línea Base e ítems</w:t>
+            </w:r>
+            <w:r>
+              <w:rPr>
+                <w:noProof/>
+                <w:webHidden/>
+              </w:rPr>
+              <w:tab/>
+            </w:r>
+            <w:r>
+              <w:rPr>
+                <w:noProof/>
+                <w:webHidden/>
+              </w:rPr>
+              <w:fldChar w:fldCharType="begin"/>
+            </w:r>
+            <w:r>
+              <w:rPr>
+                <w:noProof/>
+                <w:webHidden/>
+              </w:rPr>
+              <w:instrText xml:space="preserve"> PAGEREF _Toc23320639 \h </w:instrText>
+            </w:r>
+            <w:r>
+              <w:rPr>
+                <w:noProof/>
+                <w:webHidden/>
+              </w:rPr>
+            </w:r>
+            <w:r>
+              <w:rPr>
+                <w:noProof/>
+                <w:webHidden/>
+              </w:rPr>
+              <w:fldChar w:fldCharType="separate"/>
+            </w:r>
+            <w:r>
+              <w:rPr>
+                <w:noProof/>
+                <w:webHidden/>
+              </w:rPr>
+              <w:t>14</w:t>
+            </w:r>
+            <w:r>
+              <w:rPr>
+                <w:noProof/>
+                <w:webHidden/>
+              </w:rPr>
+              <w:fldChar w:fldCharType="end"/>
+            </w:r>
+          </w:hyperlink>
+        </w:p>
+        <w:p>
+          <w:pPr>
+            <w:pStyle w:val="TDC2"/>
+            <w:tabs>
+              <w:tab w:val="right" w:pos="9019"/>
+            </w:tabs>
+            <w:rPr>
+              <w:rFonts w:asciiTheme="minorHAnsi" w:eastAsiaTheme="minorEastAsia" w:hAnsiTheme="minorHAnsi" w:cstheme="minorBidi"/>
+              <w:noProof/>
+              <w:lang w:val="es-PE"/>
+            </w:rPr>
+          </w:pPr>
+          <w:hyperlink w:anchor="_Toc23320640" w:history="1">
+            <w:r>
+              <w:rPr>
+                <w:rStyle w:val="Hipervnculo"/>
+                <w:b/>
+                <w:bCs/>
+                <w:noProof/>
+                <w:lang w:val="es-PE"/>
+              </w:rPr>
+              <w:t>3.2 Definición de la estructura de librerías</w:t>
+            </w:r>
+            <w:r>
+              <w:rPr>
+                <w:noProof/>
+                <w:webHidden/>
+              </w:rPr>
+              <w:tab/>
+            </w:r>
+            <w:r>
+              <w:rPr>
+                <w:noProof/>
+                <w:webHidden/>
+              </w:rPr>
+              <w:fldChar w:fldCharType="begin"/>
+            </w:r>
+            <w:r>
+              <w:rPr>
+                <w:noProof/>
+                <w:webHidden/>
+              </w:rPr>
+              <w:instrText xml:space="preserve"> PAGEREF _Toc23320640 \h </w:instrText>
+            </w:r>
+            <w:r>
+              <w:rPr>
+                <w:noProof/>
+                <w:webHidden/>
+              </w:rPr>
+            </w:r>
+            <w:r>
+              <w:rPr>
+                <w:noProof/>
+                <w:webHidden/>
+              </w:rPr>
+              <w:fldChar w:fldCharType="separate"/>
+            </w:r>
+            <w:r>
+              <w:rPr>
+                <w:noProof/>
+                <w:webHidden/>
+              </w:rPr>
+              <w:t>14</w:t>
+            </w:r>
+            <w:r>
+              <w:rPr>
+                <w:noProof/>
+                <w:webHidden/>
+              </w:rPr>
+              <w:fldChar w:fldCharType="end"/>
+            </w:r>
+          </w:hyperlink>
+        </w:p>
+        <w:p>
+          <w:pPr>
+            <w:pStyle w:val="TDC3"/>
+            <w:tabs>
+              <w:tab w:val="right" w:pos="9019"/>
+            </w:tabs>
+            <w:rPr>
+              <w:rFonts w:asciiTheme="minorHAnsi" w:eastAsiaTheme="minorEastAsia" w:hAnsiTheme="minorHAnsi" w:cstheme="minorBidi"/>
+              <w:noProof/>
+              <w:lang w:val="es-PE"/>
+            </w:rPr>
+          </w:pPr>
+          <w:hyperlink w:anchor="_Toc23320641" w:history="1">
+            <w:r>
+              <w:rPr>
+                <w:rStyle w:val="Hipervnculo"/>
+                <w:b/>
+                <w:noProof/>
+                <w:lang w:val="es-PE"/>
+              </w:rPr>
+              <w:t>3.2.1 Librería Documentos</w:t>
+            </w:r>
+            <w:r>
+              <w:rPr>
+                <w:noProof/>
+                <w:webHidden/>
+              </w:rPr>
+              <w:tab/>
+            </w:r>
+            <w:r>
+              <w:rPr>
+                <w:noProof/>
+                <w:webHidden/>
+              </w:rPr>
+              <w:fldChar w:fldCharType="begin"/>
+            </w:r>
+            <w:r>
+              <w:rPr>
+                <w:noProof/>
+                <w:webHidden/>
+              </w:rPr>
+              <w:instrText xml:space="preserve"> PAGEREF _Toc23320641 \h </w:instrText>
+            </w:r>
+            <w:r>
+              <w:rPr>
+                <w:noProof/>
+                <w:webHidden/>
+              </w:rPr>
+            </w:r>
+            <w:r>
+              <w:rPr>
+                <w:noProof/>
+                <w:webHidden/>
+              </w:rPr>
+              <w:fldChar w:fldCharType="separate"/>
+            </w:r>
+            <w:r>
+              <w:rPr>
+                <w:noProof/>
+                <w:webHidden/>
+              </w:rPr>
+              <w:t>15</w:t>
+            </w:r>
+            <w:r>
+              <w:rPr>
+                <w:noProof/>
+                <w:webHidden/>
+              </w:rPr>
+              <w:fldChar w:fldCharType="end"/>
+            </w:r>
+          </w:hyperlink>
+        </w:p>
+        <w:p>
+          <w:pPr>
+            <w:pStyle w:val="TDC3"/>
+            <w:tabs>
+              <w:tab w:val="right" w:pos="9019"/>
+            </w:tabs>
+            <w:rPr>
+              <w:rFonts w:asciiTheme="minorHAnsi" w:eastAsiaTheme="minorEastAsia" w:hAnsiTheme="minorHAnsi" w:cstheme="minorBidi"/>
+              <w:noProof/>
+              <w:lang w:val="es-PE"/>
+            </w:rPr>
+          </w:pPr>
+          <w:hyperlink w:anchor="_Toc23320642" w:history="1">
+            <w:r>
+              <w:rPr>
+                <w:rStyle w:val="Hipervnculo"/>
+                <w:b/>
+                <w:noProof/>
+                <w:lang w:val="es-PE"/>
+              </w:rPr>
+              <w:t>3.2.2 Librería Línea Base</w:t>
+            </w:r>
+            <w:r>
+              <w:rPr>
+                <w:noProof/>
+                <w:webHidden/>
+              </w:rPr>
+              <w:tab/>
+            </w:r>
+            <w:r>
+              <w:rPr>
+                <w:noProof/>
+                <w:webHidden/>
+              </w:rPr>
+              <w:fldChar w:fldCharType="begin"/>
+            </w:r>
+            <w:r>
+              <w:rPr>
+                <w:noProof/>
+                <w:webHidden/>
+              </w:rPr>
+              <w:instrText xml:space="preserve"> PAGEREF _Toc23320642 \h </w:instrText>
+            </w:r>
+            <w:r>
+              <w:rPr>
+                <w:noProof/>
+                <w:webHidden/>
+              </w:rPr>
+            </w:r>
+            <w:r>
+              <w:rPr>
+                <w:noProof/>
+                <w:webHidden/>
+              </w:rPr>
+              <w:fldChar w:fldCharType="separate"/>
+            </w:r>
+            <w:r>
+              <w:rPr>
+                <w:noProof/>
+                <w:webHidden/>
+              </w:rPr>
+              <w:t>16</w:t>
+            </w:r>
+            <w:r>
+              <w:rPr>
+                <w:noProof/>
+                <w:webHidden/>
+              </w:rPr>
+              <w:fldChar w:fldCharType="end"/>
+            </w:r>
+          </w:hyperlink>
+        </w:p>
+        <w:p>
+          <w:pPr>
+            <w:pStyle w:val="TDC3"/>
+            <w:tabs>
+              <w:tab w:val="right" w:pos="9019"/>
+            </w:tabs>
+            <w:rPr>
+              <w:rFonts w:asciiTheme="minorHAnsi" w:eastAsiaTheme="minorEastAsia" w:hAnsiTheme="minorHAnsi" w:cstheme="minorBidi"/>
+              <w:noProof/>
+              <w:lang w:val="es-PE"/>
+            </w:rPr>
+          </w:pPr>
+          <w:hyperlink w:anchor="_Toc23320643" w:history="1">
+            <w:r>
+              <w:rPr>
+                <w:rStyle w:val="Hipervnculo"/>
+                <w:b/>
+                <w:noProof/>
+                <w:lang w:val="es-PE"/>
+              </w:rPr>
+              <w:t>3.2.3 Librería Desarrollo</w:t>
+            </w:r>
+            <w:r>
+              <w:rPr>
+                <w:noProof/>
+                <w:webHidden/>
+              </w:rPr>
+              <w:tab/>
+            </w:r>
+            <w:r>
+              <w:rPr>
+                <w:noProof/>
+                <w:webHidden/>
+              </w:rPr>
+              <w:fldChar w:fldCharType="begin"/>
+            </w:r>
+            <w:r>
+              <w:rPr>
+                <w:noProof/>
+                <w:webHidden/>
+              </w:rPr>
+              <w:instrText xml:space="preserve"> PAGEREF _Toc23320643 \h </w:instrText>
+            </w:r>
+            <w:r>
+              <w:rPr>
+                <w:noProof/>
+                <w:webHidden/>
+              </w:rPr>
+            </w:r>
+            <w:r>
+              <w:rPr>
+                <w:noProof/>
+                <w:webHidden/>
+              </w:rPr>
+              <w:fldChar w:fldCharType="separate"/>
+            </w:r>
+            <w:r>
+              <w:rPr>
+                <w:noProof/>
+                <w:webHidden/>
+              </w:rPr>
+              <w:t>17</w:t>
+            </w:r>
+            <w:r>
+              <w:rPr>
+                <w:noProof/>
+                <w:webHidden/>
+              </w:rPr>
+              <w:fldChar w:fldCharType="end"/>
+            </w:r>
+          </w:hyperlink>
+        </w:p>
+        <w:p>
+          <w:pPr>
+            <w:pStyle w:val="TDC3"/>
+            <w:tabs>
+              <w:tab w:val="right" w:pos="9019"/>
+            </w:tabs>
+            <w:rPr>
+              <w:rFonts w:asciiTheme="minorHAnsi" w:eastAsiaTheme="minorEastAsia" w:hAnsiTheme="minorHAnsi" w:cstheme="minorBidi"/>
+              <w:noProof/>
+              <w:lang w:val="es-PE"/>
+            </w:rPr>
+          </w:pPr>
+          <w:hyperlink w:anchor="_Toc23320644" w:history="1">
+            <w:r>
+              <w:rPr>
+                <w:rStyle w:val="Hipervnculo"/>
+                <w:b/>
+                <w:noProof/>
+                <w:lang w:val="es-PE"/>
+              </w:rPr>
+              <w:t>3.2.4 Librería Cliente</w:t>
+            </w:r>
+            <w:r>
+              <w:rPr>
+                <w:noProof/>
+                <w:webHidden/>
+              </w:rPr>
+              <w:tab/>
+            </w:r>
+            <w:r>
+              <w:rPr>
+                <w:noProof/>
+                <w:webHidden/>
+              </w:rPr>
+              <w:fldChar w:fldCharType="begin"/>
+            </w:r>
+            <w:r>
+              <w:rPr>
+                <w:noProof/>
+                <w:webHidden/>
+              </w:rPr>
+              <w:instrText xml:space="preserve"> PAGEREF _Toc23320644 \h </w:instrText>
+            </w:r>
+            <w:r>
+              <w:rPr>
+                <w:noProof/>
+                <w:webHidden/>
+              </w:rPr>
+            </w:r>
+            <w:r>
+              <w:rPr>
+                <w:noProof/>
+                <w:webHidden/>
+              </w:rPr>
+              <w:fldChar w:fldCharType="separate"/>
+            </w:r>
+            <w:r>
+              <w:rPr>
+                <w:noProof/>
+                <w:webHidden/>
+              </w:rPr>
+              <w:t>18</w:t>
             </w:r>
             <w:r>
               <w:rPr>
@@ -2622,7 +3318,10 @@
       </w:sdtContent>
     </w:sdt>
     <w:p/>
-    <w:p/>
+    <w:p>
+      <w:bookmarkStart w:id="1" w:name="_GoBack"/>
+      <w:bookmarkEnd w:id="1"/>
+    </w:p>
     <w:p/>
     <w:p/>
     <w:p>
@@ -2637,7 +3336,7 @@
         <w:keepLines w:val="0"/>
         <w:spacing w:before="480"/>
       </w:pPr>
-      <w:bookmarkStart w:id="1" w:name="_Toc21431573"/>
+      <w:bookmarkStart w:id="2" w:name="_Toc23320617"/>
       <w:r>
         <w:rPr>
           <w:b/>
@@ -2654,7 +3353,7 @@
         </w:rPr>
         <w:t>Planificación de la SCM</w:t>
       </w:r>
-      <w:bookmarkEnd w:id="1"/>
+      <w:bookmarkEnd w:id="2"/>
     </w:p>
     <w:p>
       <w:pPr>
@@ -2668,7 +3367,7 @@
           <w:szCs w:val="28"/>
         </w:rPr>
       </w:pPr>
-      <w:bookmarkStart w:id="2" w:name="_Toc21431574"/>
+      <w:bookmarkStart w:id="3" w:name="_Toc23320618"/>
       <w:r>
         <w:rPr>
           <w:b/>
@@ -2677,7 +3376,7 @@
         </w:rPr>
         <w:t>1.1 Introducción</w:t>
       </w:r>
-      <w:bookmarkEnd w:id="2"/>
+      <w:bookmarkEnd w:id="3"/>
     </w:p>
     <w:p>
       <w:pPr>
@@ -2690,7 +3389,7 @@
           <w:szCs w:val="24"/>
         </w:rPr>
       </w:pPr>
-      <w:bookmarkStart w:id="3" w:name="_Toc21431575"/>
+      <w:bookmarkStart w:id="4" w:name="_Toc23320619"/>
       <w:r>
         <w:rPr>
           <w:b/>
@@ -2717,7 +3416,7 @@
         </w:rPr>
         <w:t>Situación actual de la empresa</w:t>
       </w:r>
-      <w:bookmarkEnd w:id="3"/>
+      <w:bookmarkEnd w:id="4"/>
     </w:p>
     <w:p>
       <w:pPr>
@@ -2763,7 +3462,7 @@
           <w:szCs w:val="24"/>
         </w:rPr>
       </w:pPr>
-      <w:bookmarkStart w:id="4" w:name="_Toc21431576"/>
+      <w:bookmarkStart w:id="5" w:name="_Toc23320620"/>
       <w:r>
         <w:rPr>
           <w:b/>
@@ -2790,7 +3489,7 @@
         </w:rPr>
         <w:t>Problemática</w:t>
       </w:r>
-      <w:bookmarkEnd w:id="4"/>
+      <w:bookmarkEnd w:id="5"/>
     </w:p>
     <w:p>
       <w:pPr>
@@ -2908,7 +3607,7 @@
           <w:szCs w:val="26"/>
         </w:rPr>
       </w:pPr>
-      <w:bookmarkStart w:id="5" w:name="_Toc21431577"/>
+      <w:bookmarkStart w:id="6" w:name="_Toc23320621"/>
       <w:r>
         <w:rPr>
           <w:b/>
@@ -2935,7 +3634,7 @@
         </w:rPr>
         <w:t>Propósito</w:t>
       </w:r>
-      <w:bookmarkEnd w:id="5"/>
+      <w:bookmarkEnd w:id="6"/>
     </w:p>
     <w:p>
       <w:pPr>
@@ -2961,7 +3660,7 @@
           <w:szCs w:val="24"/>
         </w:rPr>
       </w:pPr>
-      <w:bookmarkStart w:id="6" w:name="_Toc21431578"/>
+      <w:bookmarkStart w:id="7" w:name="_Toc23320622"/>
       <w:r>
         <w:rPr>
           <w:b/>
@@ -2988,7 +3687,7 @@
         </w:rPr>
         <w:t>Finalidad del plan</w:t>
       </w:r>
-      <w:bookmarkEnd w:id="6"/>
+      <w:bookmarkEnd w:id="7"/>
     </w:p>
     <w:p>
       <w:pPr>
@@ -2998,6 +3697,24 @@
       <w:r>
         <w:t>La finalidad de este plan es mantener la integridad de los productos y/o software que se obtendrán a lo largo del ciclo de vida del desarrollo, para garantizar que los cambios en los productos sean controlados y que los miembros encargados del desarrollo del sistema dispongan de una versión adecuada de los productos que se encuentran desarrollando.</w:t>
       </w:r>
+    </w:p>
+    <w:p>
+      <w:pPr>
+        <w:spacing w:before="240" w:after="240"/>
+        <w:jc w:val="both"/>
+      </w:pPr>
+    </w:p>
+    <w:p>
+      <w:pPr>
+        <w:spacing w:before="240" w:after="240"/>
+        <w:jc w:val="both"/>
+      </w:pPr>
+    </w:p>
+    <w:p>
+      <w:pPr>
+        <w:spacing w:before="240" w:after="240"/>
+        <w:jc w:val="both"/>
+      </w:pPr>
     </w:p>
     <w:p>
       <w:pPr>
@@ -3010,13 +3727,14 @@
           <w:szCs w:val="24"/>
         </w:rPr>
       </w:pPr>
-      <w:bookmarkStart w:id="7" w:name="_Toc21431579"/>
+      <w:bookmarkStart w:id="8" w:name="_Toc23320623"/>
       <w:r>
         <w:rPr>
           <w:b/>
           <w:sz w:val="28"/>
           <w:szCs w:val="28"/>
         </w:rPr>
+        <w:lastRenderedPageBreak/>
         <w:t>1.2</w:t>
       </w:r>
       <w:r>
@@ -3048,7 +3766,7 @@
         </w:rPr>
         <w:t xml:space="preserve"> Cantidad</w:t>
       </w:r>
-      <w:bookmarkEnd w:id="7"/>
+      <w:bookmarkEnd w:id="8"/>
     </w:p>
     <w:p>
       <w:pPr>
@@ -3112,7 +3830,6 @@
               <w:rPr>
                 <w:b/>
               </w:rPr>
-              <w:lastRenderedPageBreak/>
               <w:t>Roles</w:t>
             </w:r>
           </w:p>
@@ -3481,7 +4198,14 @@
               <w:rPr>
                 <w:highlight w:val="white"/>
               </w:rPr>
-              <w:t>Asegurar la consistencia e integridad de los datos de la base de datos de configuración a través de la ejecución de procedimientos de verificación y auditoría.</w:t>
+              <w:t xml:space="preserve">Asegurar la consistencia e integridad de los datos de la base de datos de configuración a través de la ejecución </w:t>
+            </w:r>
+            <w:r>
+              <w:rPr>
+                <w:highlight w:val="white"/>
+              </w:rPr>
+              <w:lastRenderedPageBreak/>
+              <w:t>de procedimientos de verificación y auditoría.</w:t>
             </w:r>
           </w:p>
           <w:p>
@@ -3518,7 +4242,6 @@
               <w:rPr>
                 <w:highlight w:val="white"/>
               </w:rPr>
-              <w:lastRenderedPageBreak/>
               <w:t>Monitorear y reportar los cambios no autorizados sobre los elementos de configuración.</w:t>
             </w:r>
           </w:p>
@@ -3900,7 +4623,14 @@
               <w:rPr>
                 <w:highlight w:val="white"/>
               </w:rPr>
-              <w:t>Asegurar la consistencia e integridad de los datos de la base de datos de configuración y la estructura del sistema a través de la ejecución de procedimientos de verificación y auditoría.</w:t>
+              <w:t xml:space="preserve">Asegurar la consistencia e integridad de los datos de la base de datos de configuración y la estructura del sistema a través de la ejecución de </w:t>
+            </w:r>
+            <w:r>
+              <w:rPr>
+                <w:highlight w:val="white"/>
+              </w:rPr>
+              <w:lastRenderedPageBreak/>
+              <w:t>procedimientos de verificación y auditoría.</w:t>
             </w:r>
           </w:p>
           <w:p>
@@ -3919,14 +4649,7 @@
               <w:rPr>
                 <w:highlight w:val="white"/>
               </w:rPr>
-              <w:t xml:space="preserve">Reportar cualquier discrepancia o no conformidad en los elementos de </w:t>
-            </w:r>
-            <w:r>
-              <w:rPr>
-                <w:highlight w:val="white"/>
-              </w:rPr>
-              <w:lastRenderedPageBreak/>
-              <w:t>configuración al gestor de configuración.</w:t>
+              <w:t>Reportar cualquier discrepancia o no conformidad en los elementos de configuración al gestor de configuración.</w:t>
             </w:r>
           </w:p>
           <w:p>
@@ -4279,6 +5002,30 @@
     </w:p>
     <w:p>
       <w:pPr>
+        <w:spacing w:before="240" w:after="240"/>
+        <w:ind w:left="1420" w:firstLine="700"/>
+        <w:rPr>
+          <w:b/>
+          <w:i/>
+          <w:sz w:val="20"/>
+          <w:szCs w:val="20"/>
+        </w:rPr>
+      </w:pPr>
+    </w:p>
+    <w:p>
+      <w:pPr>
+        <w:spacing w:before="240" w:after="240"/>
+        <w:ind w:left="1420" w:firstLine="700"/>
+        <w:rPr>
+          <w:b/>
+          <w:i/>
+          <w:sz w:val="20"/>
+          <w:szCs w:val="20"/>
+        </w:rPr>
+      </w:pPr>
+    </w:p>
+    <w:p>
+      <w:pPr>
         <w:pStyle w:val="Ttulo2"/>
         <w:keepNext w:val="0"/>
         <w:keepLines w:val="0"/>
@@ -4289,13 +5036,14 @@
           <w:szCs w:val="28"/>
         </w:rPr>
       </w:pPr>
-      <w:bookmarkStart w:id="8" w:name="_Toc21431580"/>
+      <w:bookmarkStart w:id="9" w:name="_Toc23320624"/>
       <w:r>
         <w:rPr>
           <w:b/>
           <w:sz w:val="28"/>
           <w:szCs w:val="28"/>
         </w:rPr>
+        <w:lastRenderedPageBreak/>
         <w:t>1.3</w:t>
       </w:r>
       <w:r>
@@ -4313,7 +5061,7 @@
         </w:rPr>
         <w:t>Políticas, Directrices y Procedimientos</w:t>
       </w:r>
-      <w:bookmarkEnd w:id="8"/>
+      <w:bookmarkEnd w:id="9"/>
     </w:p>
     <w:p>
       <w:pPr>
@@ -4328,7 +5076,7 @@
           <w:szCs w:val="26"/>
         </w:rPr>
       </w:pPr>
-      <w:bookmarkStart w:id="9" w:name="_Toc21431581"/>
+      <w:bookmarkStart w:id="10" w:name="_Toc23320625"/>
       <w:r>
         <w:rPr>
           <w:b/>
@@ -4338,7 +5086,7 @@
         </w:rPr>
         <w:t>1.3.1   Políticas</w:t>
       </w:r>
-      <w:bookmarkEnd w:id="9"/>
+      <w:bookmarkEnd w:id="10"/>
       <w:r>
         <w:rPr>
           <w:b/>
@@ -4422,7 +5170,6 @@
                 <w:sz w:val="24"/>
                 <w:szCs w:val="24"/>
               </w:rPr>
-              <w:lastRenderedPageBreak/>
               <w:t>Ítem</w:t>
             </w:r>
           </w:p>
@@ -4746,7 +5493,7 @@
           <w:szCs w:val="26"/>
         </w:rPr>
       </w:pPr>
-      <w:bookmarkStart w:id="10" w:name="_Toc21431582"/>
+      <w:bookmarkStart w:id="11" w:name="_Toc23320626"/>
       <w:r>
         <w:rPr>
           <w:b/>
@@ -4756,7 +5503,7 @@
         </w:rPr>
         <w:t>1.3.2   Directrices</w:t>
       </w:r>
-      <w:bookmarkEnd w:id="10"/>
+      <w:bookmarkEnd w:id="11"/>
       <w:r>
         <w:rPr>
           <w:b/>
@@ -5100,7 +5847,7 @@
           <w:szCs w:val="26"/>
         </w:rPr>
       </w:pPr>
-      <w:bookmarkStart w:id="11" w:name="_Toc21431583"/>
+      <w:bookmarkStart w:id="12" w:name="_Toc23320627"/>
       <w:r>
         <w:rPr>
           <w:b/>
@@ -5110,7 +5857,7 @@
         </w:rPr>
         <w:t>1.3.3   Procedimientos</w:t>
       </w:r>
-      <w:bookmarkEnd w:id="11"/>
+      <w:bookmarkEnd w:id="12"/>
       <w:r>
         <w:rPr>
           <w:b/>
@@ -5371,6 +6118,7 @@
               <w:rPr>
                 <w:color w:val="000000"/>
               </w:rPr>
+              <w:lastRenderedPageBreak/>
               <w:t xml:space="preserve">Procedimiento para </w:t>
             </w:r>
             <w:r>
@@ -5464,7 +6212,6 @@
               </w:rPr>
             </w:pPr>
             <w:r>
-              <w:lastRenderedPageBreak/>
               <w:t>Procedimiento para Realizar la Necesidad de Cambios</w:t>
             </w:r>
           </w:p>
@@ -5546,7 +6293,7 @@
           <w:szCs w:val="28"/>
         </w:rPr>
       </w:pPr>
-      <w:bookmarkStart w:id="12" w:name="_Toc21431584"/>
+      <w:bookmarkStart w:id="13" w:name="_Toc23320628"/>
       <w:r>
         <w:rPr>
           <w:b/>
@@ -5555,7 +6302,7 @@
         </w:rPr>
         <w:t>1.4   Herramientas, Entorno e Infraestructura</w:t>
       </w:r>
-      <w:bookmarkEnd w:id="12"/>
+      <w:bookmarkEnd w:id="13"/>
     </w:p>
     <w:p>
       <w:pPr>
@@ -5569,7 +6316,7 @@
           <w:szCs w:val="27"/>
         </w:rPr>
       </w:pPr>
-      <w:bookmarkStart w:id="13" w:name="_Toc21431585"/>
+      <w:bookmarkStart w:id="14" w:name="_Toc23320629"/>
       <w:r>
         <w:rPr>
           <w:rFonts w:eastAsia="Times New Roman"/>
@@ -5581,7 +6328,7 @@
         </w:rPr>
         <w:t>1.4.1   Herramienta</w:t>
       </w:r>
-      <w:bookmarkEnd w:id="13"/>
+      <w:bookmarkEnd w:id="14"/>
       <w:r>
         <w:rPr>
           <w:rFonts w:eastAsia="Times New Roman"/>
@@ -5676,7 +6423,7 @@
           <w:szCs w:val="26"/>
         </w:rPr>
       </w:pPr>
-      <w:bookmarkStart w:id="14" w:name="_Toc21431586"/>
+      <w:bookmarkStart w:id="15" w:name="_Toc23320630"/>
       <w:r>
         <w:rPr>
           <w:rFonts w:eastAsia="Times New Roman"/>
@@ -5688,7 +6435,7 @@
         </w:rPr>
         <w:t>1.4.2   Entorno</w:t>
       </w:r>
-      <w:bookmarkEnd w:id="14"/>
+      <w:bookmarkEnd w:id="15"/>
       <w:r>
         <w:rPr>
           <w:rFonts w:eastAsia="Times New Roman"/>
@@ -5729,7 +6476,7 @@
           <w:szCs w:val="26"/>
         </w:rPr>
       </w:pPr>
-      <w:bookmarkStart w:id="15" w:name="_Toc21431587"/>
+      <w:bookmarkStart w:id="16" w:name="_Toc23320631"/>
       <w:r>
         <w:rPr>
           <w:rFonts w:eastAsia="Times New Roman"/>
@@ -5741,7 +6488,7 @@
         </w:rPr>
         <w:t>1.4.3   Infraestructura</w:t>
       </w:r>
-      <w:bookmarkEnd w:id="15"/>
+      <w:bookmarkEnd w:id="16"/>
       <w:r>
         <w:rPr>
           <w:rFonts w:eastAsia="Times New Roman"/>
@@ -5882,7 +6629,7 @@
           <w:szCs w:val="28"/>
         </w:rPr>
       </w:pPr>
-      <w:bookmarkStart w:id="16" w:name="_Toc21431588"/>
+      <w:bookmarkStart w:id="17" w:name="_Toc23320632"/>
       <w:r>
         <w:rPr>
           <w:b/>
@@ -5899,7 +6646,7 @@
         </w:rPr>
         <w:t>Calendario</w:t>
       </w:r>
-      <w:bookmarkEnd w:id="16"/>
+      <w:bookmarkEnd w:id="17"/>
     </w:p>
     <w:p>
       <w:pPr>
@@ -6693,6 +7440,7 @@
                 <w:sz w:val="24"/>
                 <w:szCs w:val="24"/>
               </w:rPr>
+              <w:lastRenderedPageBreak/>
               <w:t>1.4</w:t>
             </w:r>
           </w:p>
@@ -6981,7 +7729,6 @@
                 <w:sz w:val="24"/>
                 <w:szCs w:val="24"/>
               </w:rPr>
-              <w:lastRenderedPageBreak/>
               <w:t>2</w:t>
             </w:r>
           </w:p>
@@ -9075,15 +9822,6 @@
         <w:spacing w:before="240" w:after="240" w:line="240" w:lineRule="auto"/>
         <w:ind w:left="2880" w:firstLine="720"/>
         <w:rPr>
-          <w:rFonts w:ascii="Times New Roman" w:eastAsia="Times New Roman" w:hAnsi="Times New Roman" w:cs="Times New Roman"/>
-          <w:b/>
-          <w:i/>
-          <w:sz w:val="24"/>
-          <w:szCs w:val="24"/>
-        </w:rPr>
-      </w:pPr>
-      <w:r>
-        <w:rPr>
           <w:rFonts w:eastAsia="Times New Roman"/>
           <w:b/>
           <w:bCs/>
@@ -9092,8 +9830,152 @@
           <w:sz w:val="20"/>
           <w:szCs w:val="20"/>
         </w:rPr>
+      </w:pPr>
+      <w:r>
+        <w:rPr>
+          <w:rFonts w:eastAsia="Times New Roman"/>
+          <w:b/>
+          <w:bCs/>
+          <w:i/>
+          <w:color w:val="000000"/>
+          <w:sz w:val="20"/>
+          <w:szCs w:val="20"/>
+        </w:rPr>
         <w:t>Tabla 5. Calendario</w:t>
       </w:r>
+    </w:p>
+    <w:p>
+      <w:pPr>
+        <w:spacing w:before="240" w:after="240" w:line="240" w:lineRule="auto"/>
+        <w:ind w:left="2880" w:firstLine="720"/>
+        <w:rPr>
+          <w:rFonts w:eastAsia="Times New Roman"/>
+          <w:b/>
+          <w:bCs/>
+          <w:i/>
+          <w:color w:val="000000"/>
+          <w:sz w:val="20"/>
+          <w:szCs w:val="20"/>
+        </w:rPr>
+      </w:pPr>
+    </w:p>
+    <w:p>
+      <w:pPr>
+        <w:spacing w:before="240" w:after="240" w:line="240" w:lineRule="auto"/>
+        <w:ind w:left="2880" w:firstLine="720"/>
+        <w:rPr>
+          <w:rFonts w:eastAsia="Times New Roman"/>
+          <w:b/>
+          <w:bCs/>
+          <w:i/>
+          <w:color w:val="000000"/>
+          <w:sz w:val="20"/>
+          <w:szCs w:val="20"/>
+        </w:rPr>
+      </w:pPr>
+    </w:p>
+    <w:p>
+      <w:pPr>
+        <w:spacing w:before="240" w:after="240" w:line="240" w:lineRule="auto"/>
+        <w:ind w:left="2880" w:firstLine="720"/>
+        <w:rPr>
+          <w:rFonts w:eastAsia="Times New Roman"/>
+          <w:b/>
+          <w:bCs/>
+          <w:i/>
+          <w:color w:val="000000"/>
+          <w:sz w:val="20"/>
+          <w:szCs w:val="20"/>
+        </w:rPr>
+      </w:pPr>
+    </w:p>
+    <w:p>
+      <w:pPr>
+        <w:spacing w:before="240" w:after="240" w:line="240" w:lineRule="auto"/>
+        <w:ind w:left="2880" w:firstLine="720"/>
+        <w:rPr>
+          <w:rFonts w:eastAsia="Times New Roman"/>
+          <w:b/>
+          <w:bCs/>
+          <w:i/>
+          <w:color w:val="000000"/>
+          <w:sz w:val="20"/>
+          <w:szCs w:val="20"/>
+        </w:rPr>
+      </w:pPr>
+    </w:p>
+    <w:p>
+      <w:pPr>
+        <w:spacing w:before="240" w:after="240" w:line="240" w:lineRule="auto"/>
+        <w:ind w:left="2880" w:firstLine="720"/>
+        <w:rPr>
+          <w:rFonts w:eastAsia="Times New Roman"/>
+          <w:b/>
+          <w:bCs/>
+          <w:i/>
+          <w:color w:val="000000"/>
+          <w:sz w:val="20"/>
+          <w:szCs w:val="20"/>
+        </w:rPr>
+      </w:pPr>
+    </w:p>
+    <w:p>
+      <w:pPr>
+        <w:spacing w:before="240" w:after="240" w:line="240" w:lineRule="auto"/>
+        <w:ind w:left="2880" w:firstLine="720"/>
+        <w:rPr>
+          <w:rFonts w:eastAsia="Times New Roman"/>
+          <w:b/>
+          <w:bCs/>
+          <w:i/>
+          <w:color w:val="000000"/>
+          <w:sz w:val="20"/>
+          <w:szCs w:val="20"/>
+        </w:rPr>
+      </w:pPr>
+    </w:p>
+    <w:p>
+      <w:pPr>
+        <w:spacing w:before="240" w:after="240" w:line="240" w:lineRule="auto"/>
+        <w:ind w:left="2880" w:firstLine="720"/>
+        <w:rPr>
+          <w:rFonts w:eastAsia="Times New Roman"/>
+          <w:b/>
+          <w:bCs/>
+          <w:i/>
+          <w:color w:val="000000"/>
+          <w:sz w:val="20"/>
+          <w:szCs w:val="20"/>
+        </w:rPr>
+      </w:pPr>
+    </w:p>
+    <w:p>
+      <w:pPr>
+        <w:spacing w:before="240" w:after="240" w:line="240" w:lineRule="auto"/>
+        <w:ind w:left="2880" w:firstLine="720"/>
+        <w:rPr>
+          <w:rFonts w:eastAsia="Times New Roman"/>
+          <w:b/>
+          <w:bCs/>
+          <w:i/>
+          <w:color w:val="000000"/>
+          <w:sz w:val="20"/>
+          <w:szCs w:val="20"/>
+        </w:rPr>
+      </w:pPr>
+    </w:p>
+    <w:p>
+      <w:pPr>
+        <w:spacing w:before="240" w:after="240" w:line="240" w:lineRule="auto"/>
+        <w:ind w:left="2880" w:firstLine="720"/>
+        <w:rPr>
+          <w:rFonts w:ascii="Times New Roman" w:eastAsia="Times New Roman" w:hAnsi="Times New Roman" w:cs="Times New Roman"/>
+          <w:b/>
+          <w:i/>
+          <w:sz w:val="24"/>
+          <w:szCs w:val="24"/>
+        </w:rPr>
+      </w:pPr>
     </w:p>
     <w:p>
       <w:pPr>
@@ -9104,18 +9986,19 @@
           <w:lang w:val="es-PE"/>
         </w:rPr>
       </w:pPr>
-      <w:bookmarkStart w:id="17" w:name="_Toc20958314"/>
-      <w:bookmarkStart w:id="18" w:name="_Toc21431589"/>
+      <w:bookmarkStart w:id="18" w:name="_Toc20958314"/>
+      <w:bookmarkStart w:id="19" w:name="_Toc23320633"/>
       <w:r>
         <w:rPr>
           <w:b/>
           <w:bCs/>
           <w:lang w:val="es-PE"/>
         </w:rPr>
+        <w:lastRenderedPageBreak/>
         <w:t>2. Identificación de la SCM</w:t>
       </w:r>
-      <w:bookmarkEnd w:id="17"/>
       <w:bookmarkEnd w:id="18"/>
+      <w:bookmarkEnd w:id="19"/>
     </w:p>
     <w:p>
       <w:pPr>
@@ -9128,8 +10011,8 @@
           <w:lang w:val="es-PE"/>
         </w:rPr>
       </w:pPr>
-      <w:bookmarkStart w:id="19" w:name="_Toc20958315"/>
-      <w:bookmarkStart w:id="20" w:name="_Toc21431590"/>
+      <w:bookmarkStart w:id="20" w:name="_Toc20958315"/>
+      <w:bookmarkStart w:id="21" w:name="_Toc23320634"/>
       <w:r>
         <w:rPr>
           <w:b/>
@@ -9140,8 +10023,8 @@
         </w:rPr>
         <w:t>2.1. Lista de clasificación de CI</w:t>
       </w:r>
-      <w:bookmarkEnd w:id="19"/>
       <w:bookmarkEnd w:id="20"/>
+      <w:bookmarkEnd w:id="21"/>
     </w:p>
     <w:p>
       <w:pPr>
@@ -9150,7 +10033,7 @@
           <w:lang w:val="es-PE"/>
         </w:rPr>
       </w:pPr>
-      <w:bookmarkStart w:id="21" w:name="_Toc20958316"/>
+      <w:bookmarkStart w:id="22" w:name="_Toc20958316"/>
       <w:r>
         <w:rPr>
           <w:lang w:val="es-PE"/>
@@ -9869,7 +10752,6 @@
                 <w:b/>
                 <w:bCs/>
               </w:rPr>
-              <w:lastRenderedPageBreak/>
               <w:t>E</w:t>
             </w:r>
           </w:p>
@@ -11454,6 +12336,7 @@
                 <w:b/>
                 <w:bCs/>
               </w:rPr>
+              <w:lastRenderedPageBreak/>
               <w:t>E</w:t>
             </w:r>
           </w:p>
@@ -12520,7 +13403,7 @@
           <w:lang w:val="es-PE"/>
         </w:rPr>
       </w:pPr>
-      <w:bookmarkStart w:id="22" w:name="_Toc21431591"/>
+      <w:bookmarkStart w:id="23" w:name="_Toc23320635"/>
       <w:r>
         <w:rPr>
           <w:b/>
@@ -12531,8 +13414,8 @@
         </w:rPr>
         <w:t>2.2. Definición de la nomenclatura de ítem</w:t>
       </w:r>
-      <w:bookmarkEnd w:id="21"/>
       <w:bookmarkEnd w:id="22"/>
+      <w:bookmarkEnd w:id="23"/>
     </w:p>
     <w:tbl>
       <w:tblPr>
@@ -12690,7 +13573,6 @@
               <w:rPr>
                 <w:lang w:val="es-PE"/>
               </w:rPr>
-              <w:lastRenderedPageBreak/>
               <w:t>ICADB</w:t>
             </w:r>
           </w:p>
@@ -13466,7 +14348,7 @@
           <w:lang w:val="es-PE"/>
         </w:rPr>
       </w:pPr>
-      <w:bookmarkStart w:id="23" w:name="_Toc21431592"/>
+      <w:bookmarkStart w:id="24" w:name="_Toc23320636"/>
       <w:r>
         <w:rPr>
           <w:b/>
@@ -13477,7 +14359,7 @@
         </w:rPr>
         <w:t>2.2.1 Identificación de ítems</w:t>
       </w:r>
-      <w:bookmarkEnd w:id="23"/>
+      <w:bookmarkEnd w:id="24"/>
       <w:r>
         <w:rPr>
           <w:b/>
@@ -13816,7 +14698,7 @@
           <w:lang w:val="es-PE"/>
         </w:rPr>
       </w:pPr>
-      <w:bookmarkStart w:id="24" w:name="_Toc21431593"/>
+      <w:bookmarkStart w:id="25" w:name="_Toc23320637"/>
       <w:r>
         <w:rPr>
           <w:b/>
@@ -13827,7 +14709,7 @@
         </w:rPr>
         <w:t>2.2.2 Revisiones y Versiones de un Ítem</w:t>
       </w:r>
-      <w:bookmarkEnd w:id="24"/>
+      <w:bookmarkEnd w:id="25"/>
     </w:p>
     <w:p>
       <w:pPr>
@@ -14119,18 +15001,65 @@
         <w:t xml:space="preserve">El ítem se evalúa y aprueba. </w:t>
       </w:r>
     </w:p>
+    <w:p/>
+    <w:p/>
+    <w:p/>
+    <w:p/>
+    <w:p/>
     <w:p>
       <w:pPr>
-        <w:ind w:left="1440"/>
-        <w:rPr>
+        <w:pStyle w:val="Ttulo1"/>
+        <w:rPr>
+          <w:b/>
+          <w:bCs/>
           <w:lang w:val="es-PE"/>
         </w:rPr>
       </w:pPr>
-      <w:r>
-        <w:rPr>
+      <w:bookmarkStart w:id="26" w:name="_Toc23320638"/>
+      <w:r>
+        <w:rPr>
+          <w:b/>
+          <w:bCs/>
           <w:lang w:val="es-PE"/>
         </w:rPr>
-        <w:tab/>
+        <w:lastRenderedPageBreak/>
+        <w:t>3</w:t>
+      </w:r>
+      <w:r>
+        <w:rPr>
+          <w:b/>
+          <w:bCs/>
+          <w:lang w:val="es-PE"/>
+        </w:rPr>
+        <w:t xml:space="preserve">. </w:t>
+      </w:r>
+      <w:r>
+        <w:rPr>
+          <w:b/>
+          <w:bCs/>
+          <w:lang w:val="es-PE"/>
+        </w:rPr>
+        <w:t>Control</w:t>
+      </w:r>
+      <w:bookmarkEnd w:id="26"/>
+    </w:p>
+    <w:p>
+      <w:pPr>
+        <w:spacing w:after="160" w:line="240" w:lineRule="auto"/>
+        <w:rPr>
+          <w:rFonts w:ascii="Times New Roman" w:eastAsia="Times New Roman" w:hAnsi="Times New Roman" w:cs="Times New Roman"/>
+          <w:sz w:val="24"/>
+          <w:szCs w:val="24"/>
+          <w:lang w:val="es-PE"/>
+        </w:rPr>
+      </w:pPr>
+      <w:r>
+        <w:rPr>
+          <w:rFonts w:eastAsia="Times New Roman"/>
+          <w:color w:val="000000"/>
+          <w:lang w:val="es-PE"/>
+        </w:rPr>
+        <w:t>En esta actividad, se gestionan los cambios que se realizarán a los elementos durante su ciclo de vida para ayudar a eliminar la posibilidad de confusiones que puedan resultar un alto costo para el proyecto y asegurar que no existan inconsistencias en el sistema.</w:t>
       </w:r>
     </w:p>
     <w:p>
@@ -14144,6 +15073,7 @@
           <w:lang w:val="es-PE"/>
         </w:rPr>
       </w:pPr>
+      <w:bookmarkStart w:id="27" w:name="_Toc23320639"/>
       <w:r>
         <w:rPr>
           <w:b/>
@@ -14162,7 +15092,7 @@
           <w:szCs w:val="28"/>
           <w:lang w:val="es-PE"/>
         </w:rPr>
-        <w:t>2</w:t>
+        <w:t>1</w:t>
       </w:r>
       <w:r>
         <w:rPr>
@@ -14182,8 +15112,926 @@
           <w:szCs w:val="28"/>
           <w:lang w:val="es-PE"/>
         </w:rPr>
+        <w:t xml:space="preserve">Definición de Línea Base </w:t>
+      </w:r>
+      <w:r>
+        <w:rPr>
+          <w:b/>
+          <w:bCs/>
+          <w:sz w:val="28"/>
+          <w:szCs w:val="28"/>
+          <w:lang w:val="es-PE"/>
+        </w:rPr>
+        <w:t>e ítems</w:t>
+      </w:r>
+      <w:bookmarkEnd w:id="27"/>
+    </w:p>
+    <w:p>
+      <w:pPr>
+        <w:spacing w:after="160" w:line="240" w:lineRule="auto"/>
+        <w:rPr>
+          <w:rFonts w:ascii="Times New Roman" w:eastAsia="Times New Roman" w:hAnsi="Times New Roman" w:cs="Times New Roman"/>
+          <w:sz w:val="24"/>
+          <w:szCs w:val="24"/>
+          <w:lang w:val="es-PE"/>
+        </w:rPr>
+      </w:pPr>
+      <w:r>
+        <w:rPr>
+          <w:rFonts w:eastAsia="Times New Roman"/>
+          <w:color w:val="000000"/>
+          <w:lang w:val="es-PE"/>
+        </w:rPr>
+        <w:t xml:space="preserve">La siguiente tabla se elabora se define a través de la línea base del proyecto “Sistema de Gestión de Tesis” junto a sus elementos que fueron aceptados </w:t>
+      </w:r>
+      <w:proofErr w:type="gramStart"/>
+      <w:r>
+        <w:rPr>
+          <w:rFonts w:eastAsia="Times New Roman"/>
+          <w:color w:val="000000"/>
+          <w:lang w:val="es-PE"/>
+        </w:rPr>
+        <w:t>de acuerdo a</w:t>
+      </w:r>
+      <w:proofErr w:type="gramEnd"/>
+      <w:r>
+        <w:rPr>
+          <w:rFonts w:eastAsia="Times New Roman"/>
+          <w:color w:val="000000"/>
+          <w:lang w:val="es-PE"/>
+        </w:rPr>
+        <w:t xml:space="preserve"> los hitos del cronograma del proyecto.</w:t>
+      </w:r>
+    </w:p>
+    <w:tbl>
+      <w:tblPr>
+        <w:tblW w:w="9204" w:type="dxa"/>
+        <w:tblCellMar>
+          <w:top w:w="15" w:type="dxa"/>
+          <w:left w:w="15" w:type="dxa"/>
+          <w:bottom w:w="15" w:type="dxa"/>
+          <w:right w:w="15" w:type="dxa"/>
+        </w:tblCellMar>
+        <w:tblLook w:val="04A0" w:firstRow="1" w:lastRow="0" w:firstColumn="1" w:lastColumn="0" w:noHBand="0" w:noVBand="1"/>
+      </w:tblPr>
+      <w:tblGrid>
+        <w:gridCol w:w="3302"/>
+        <w:gridCol w:w="5902"/>
+      </w:tblGrid>
+      <w:tr>
+        <w:trPr>
+          <w:trHeight w:val="260"/>
+        </w:trPr>
+        <w:tc>
+          <w:tcPr>
+            <w:tcW w:w="0" w:type="auto"/>
+            <w:tcBorders>
+              <w:top w:val="single" w:sz="8" w:space="0" w:color="000000"/>
+              <w:left w:val="single" w:sz="8" w:space="0" w:color="000000"/>
+              <w:bottom w:val="single" w:sz="8" w:space="0" w:color="000000"/>
+              <w:right w:val="single" w:sz="8" w:space="0" w:color="000000"/>
+            </w:tcBorders>
+            <w:tcMar>
+              <w:top w:w="100" w:type="dxa"/>
+              <w:left w:w="100" w:type="dxa"/>
+              <w:bottom w:w="100" w:type="dxa"/>
+              <w:right w:w="100" w:type="dxa"/>
+            </w:tcMar>
+            <w:hideMark/>
+          </w:tcPr>
+          <w:p>
+            <w:pPr>
+              <w:spacing w:line="240" w:lineRule="auto"/>
+              <w:jc w:val="center"/>
+              <w:rPr>
+                <w:rFonts w:ascii="Times New Roman" w:eastAsia="Times New Roman" w:hAnsi="Times New Roman" w:cs="Times New Roman"/>
+                <w:sz w:val="24"/>
+                <w:szCs w:val="24"/>
+                <w:lang w:val="es-PE"/>
+              </w:rPr>
+            </w:pPr>
+            <w:r>
+              <w:rPr>
+                <w:rFonts w:eastAsia="Times New Roman"/>
+                <w:b/>
+                <w:bCs/>
+                <w:color w:val="000000"/>
+                <w:lang w:val="es-PE"/>
+              </w:rPr>
+              <w:t>Línea base</w:t>
+            </w:r>
+          </w:p>
+        </w:tc>
+        <w:tc>
+          <w:tcPr>
+            <w:tcW w:w="5902" w:type="dxa"/>
+            <w:tcBorders>
+              <w:top w:val="single" w:sz="8" w:space="0" w:color="000000"/>
+              <w:left w:val="single" w:sz="8" w:space="0" w:color="000000"/>
+              <w:bottom w:val="single" w:sz="8" w:space="0" w:color="000000"/>
+              <w:right w:val="single" w:sz="8" w:space="0" w:color="000000"/>
+            </w:tcBorders>
+            <w:tcMar>
+              <w:top w:w="100" w:type="dxa"/>
+              <w:left w:w="100" w:type="dxa"/>
+              <w:bottom w:w="100" w:type="dxa"/>
+              <w:right w:w="100" w:type="dxa"/>
+            </w:tcMar>
+            <w:hideMark/>
+          </w:tcPr>
+          <w:p>
+            <w:pPr>
+              <w:spacing w:line="240" w:lineRule="auto"/>
+              <w:jc w:val="center"/>
+              <w:rPr>
+                <w:rFonts w:ascii="Times New Roman" w:eastAsia="Times New Roman" w:hAnsi="Times New Roman" w:cs="Times New Roman"/>
+                <w:sz w:val="24"/>
+                <w:szCs w:val="24"/>
+                <w:lang w:val="es-PE"/>
+              </w:rPr>
+            </w:pPr>
+            <w:r>
+              <w:rPr>
+                <w:rFonts w:eastAsia="Times New Roman"/>
+                <w:b/>
+                <w:bCs/>
+                <w:color w:val="000000"/>
+                <w:lang w:val="es-PE"/>
+              </w:rPr>
+              <w:t>Elementos</w:t>
+            </w:r>
+          </w:p>
+        </w:tc>
+      </w:tr>
+      <w:tr>
+        <w:trPr>
+          <w:trHeight w:val="760"/>
+        </w:trPr>
+        <w:tc>
+          <w:tcPr>
+            <w:tcW w:w="0" w:type="auto"/>
+            <w:tcBorders>
+              <w:top w:val="single" w:sz="8" w:space="0" w:color="000000"/>
+              <w:left w:val="single" w:sz="8" w:space="0" w:color="000000"/>
+              <w:bottom w:val="single" w:sz="8" w:space="0" w:color="000000"/>
+              <w:right w:val="single" w:sz="8" w:space="0" w:color="000000"/>
+            </w:tcBorders>
+            <w:tcMar>
+              <w:top w:w="100" w:type="dxa"/>
+              <w:left w:w="100" w:type="dxa"/>
+              <w:bottom w:w="100" w:type="dxa"/>
+              <w:right w:w="100" w:type="dxa"/>
+            </w:tcMar>
+            <w:hideMark/>
+          </w:tcPr>
+          <w:p>
+            <w:pPr>
+              <w:spacing w:line="240" w:lineRule="auto"/>
+              <w:rPr>
+                <w:rFonts w:ascii="Times New Roman" w:eastAsia="Times New Roman" w:hAnsi="Times New Roman" w:cs="Times New Roman"/>
+                <w:sz w:val="24"/>
+                <w:szCs w:val="24"/>
+                <w:lang w:val="es-PE"/>
+              </w:rPr>
+            </w:pPr>
+            <w:r>
+              <w:rPr>
+                <w:rFonts w:eastAsia="Times New Roman"/>
+                <w:color w:val="000000"/>
+                <w:lang w:val="es-PE"/>
+              </w:rPr>
+              <w:t>Línea base de Análisis y Diseño</w:t>
+            </w:r>
+          </w:p>
+        </w:tc>
+        <w:tc>
+          <w:tcPr>
+            <w:tcW w:w="5902" w:type="dxa"/>
+            <w:tcBorders>
+              <w:top w:val="single" w:sz="8" w:space="0" w:color="000000"/>
+              <w:left w:val="single" w:sz="8" w:space="0" w:color="000000"/>
+              <w:bottom w:val="single" w:sz="8" w:space="0" w:color="000000"/>
+              <w:right w:val="single" w:sz="8" w:space="0" w:color="000000"/>
+            </w:tcBorders>
+            <w:tcMar>
+              <w:top w:w="100" w:type="dxa"/>
+              <w:left w:w="100" w:type="dxa"/>
+              <w:bottom w:w="100" w:type="dxa"/>
+              <w:right w:w="100" w:type="dxa"/>
+            </w:tcMar>
+            <w:hideMark/>
+          </w:tcPr>
+          <w:p>
+            <w:pPr>
+              <w:spacing w:line="240" w:lineRule="auto"/>
+              <w:rPr>
+                <w:rFonts w:ascii="Times New Roman" w:eastAsia="Times New Roman" w:hAnsi="Times New Roman" w:cs="Times New Roman"/>
+                <w:sz w:val="24"/>
+                <w:szCs w:val="24"/>
+                <w:lang w:val="es-PE"/>
+              </w:rPr>
+            </w:pPr>
+            <w:r>
+              <w:rPr>
+                <w:rFonts w:eastAsia="Times New Roman"/>
+                <w:color w:val="000000"/>
+                <w:sz w:val="24"/>
+                <w:szCs w:val="24"/>
+                <w:lang w:val="es-PE"/>
+              </w:rPr>
+              <w:t>Documento de Especificación de Casos de Uso</w:t>
+            </w:r>
+          </w:p>
+          <w:p>
+            <w:pPr>
+              <w:spacing w:line="240" w:lineRule="auto"/>
+              <w:rPr>
+                <w:rFonts w:ascii="Times New Roman" w:eastAsia="Times New Roman" w:hAnsi="Times New Roman" w:cs="Times New Roman"/>
+                <w:sz w:val="24"/>
+                <w:szCs w:val="24"/>
+                <w:lang w:val="es-PE"/>
+              </w:rPr>
+            </w:pPr>
+            <w:r>
+              <w:rPr>
+                <w:rFonts w:eastAsia="Times New Roman"/>
+                <w:color w:val="000000"/>
+                <w:sz w:val="24"/>
+                <w:szCs w:val="24"/>
+                <w:lang w:val="es-PE"/>
+              </w:rPr>
+              <w:t>Documento de Análisis</w:t>
+            </w:r>
+          </w:p>
+          <w:p>
+            <w:pPr>
+              <w:spacing w:line="240" w:lineRule="auto"/>
+              <w:rPr>
+                <w:rFonts w:ascii="Times New Roman" w:eastAsia="Times New Roman" w:hAnsi="Times New Roman" w:cs="Times New Roman"/>
+                <w:sz w:val="24"/>
+                <w:szCs w:val="24"/>
+                <w:lang w:val="es-PE"/>
+              </w:rPr>
+            </w:pPr>
+            <w:r>
+              <w:rPr>
+                <w:rFonts w:eastAsia="Times New Roman"/>
+                <w:color w:val="000000"/>
+                <w:sz w:val="24"/>
+                <w:szCs w:val="24"/>
+                <w:lang w:val="es-PE"/>
+              </w:rPr>
+              <w:t>Documento de Matriz de Trazabilidad VS Requisitos</w:t>
+            </w:r>
+          </w:p>
+          <w:p>
+            <w:pPr>
+              <w:spacing w:line="240" w:lineRule="auto"/>
+              <w:rPr>
+                <w:rFonts w:ascii="Times New Roman" w:eastAsia="Times New Roman" w:hAnsi="Times New Roman" w:cs="Times New Roman"/>
+                <w:sz w:val="24"/>
+                <w:szCs w:val="24"/>
+                <w:lang w:val="es-PE"/>
+              </w:rPr>
+            </w:pPr>
+            <w:r>
+              <w:rPr>
+                <w:rFonts w:eastAsia="Times New Roman"/>
+                <w:color w:val="000000"/>
+                <w:sz w:val="24"/>
+                <w:szCs w:val="24"/>
+                <w:lang w:val="es-PE"/>
+              </w:rPr>
+              <w:t>Documento de Matriz de Trazabilidad VS Clases</w:t>
+            </w:r>
+          </w:p>
+          <w:p>
+            <w:pPr>
+              <w:spacing w:line="240" w:lineRule="auto"/>
+              <w:rPr>
+                <w:rFonts w:ascii="Times New Roman" w:eastAsia="Times New Roman" w:hAnsi="Times New Roman" w:cs="Times New Roman"/>
+                <w:sz w:val="24"/>
+                <w:szCs w:val="24"/>
+                <w:lang w:val="es-PE"/>
+              </w:rPr>
+            </w:pPr>
+            <w:r>
+              <w:rPr>
+                <w:rFonts w:eastAsia="Times New Roman"/>
+                <w:color w:val="000000"/>
+                <w:sz w:val="24"/>
+                <w:szCs w:val="24"/>
+                <w:lang w:val="es-PE"/>
+              </w:rPr>
+              <w:t>Documento de Diseño</w:t>
+            </w:r>
+          </w:p>
+        </w:tc>
+      </w:tr>
+      <w:tr>
+        <w:trPr>
+          <w:trHeight w:val="500"/>
+        </w:trPr>
+        <w:tc>
+          <w:tcPr>
+            <w:tcW w:w="0" w:type="auto"/>
+            <w:tcBorders>
+              <w:top w:val="single" w:sz="8" w:space="0" w:color="000000"/>
+              <w:left w:val="single" w:sz="8" w:space="0" w:color="000000"/>
+              <w:bottom w:val="single" w:sz="8" w:space="0" w:color="000000"/>
+              <w:right w:val="single" w:sz="8" w:space="0" w:color="000000"/>
+            </w:tcBorders>
+            <w:tcMar>
+              <w:top w:w="100" w:type="dxa"/>
+              <w:left w:w="100" w:type="dxa"/>
+              <w:bottom w:w="100" w:type="dxa"/>
+              <w:right w:w="100" w:type="dxa"/>
+            </w:tcMar>
+            <w:hideMark/>
+          </w:tcPr>
+          <w:p>
+            <w:pPr>
+              <w:spacing w:line="240" w:lineRule="auto"/>
+              <w:rPr>
+                <w:rFonts w:ascii="Times New Roman" w:eastAsia="Times New Roman" w:hAnsi="Times New Roman" w:cs="Times New Roman"/>
+                <w:sz w:val="24"/>
+                <w:szCs w:val="24"/>
+                <w:lang w:val="es-PE"/>
+              </w:rPr>
+            </w:pPr>
+            <w:r>
+              <w:rPr>
+                <w:rFonts w:eastAsia="Times New Roman"/>
+                <w:color w:val="000000"/>
+                <w:lang w:val="es-PE"/>
+              </w:rPr>
+              <w:t>Línea base de Codificación</w:t>
+            </w:r>
+          </w:p>
+        </w:tc>
+        <w:tc>
+          <w:tcPr>
+            <w:tcW w:w="5902" w:type="dxa"/>
+            <w:tcBorders>
+              <w:top w:val="single" w:sz="8" w:space="0" w:color="000000"/>
+              <w:left w:val="single" w:sz="8" w:space="0" w:color="000000"/>
+              <w:bottom w:val="single" w:sz="8" w:space="0" w:color="000000"/>
+              <w:right w:val="single" w:sz="8" w:space="0" w:color="000000"/>
+            </w:tcBorders>
+            <w:tcMar>
+              <w:top w:w="100" w:type="dxa"/>
+              <w:left w:w="100" w:type="dxa"/>
+              <w:bottom w:w="100" w:type="dxa"/>
+              <w:right w:w="100" w:type="dxa"/>
+            </w:tcMar>
+            <w:hideMark/>
+          </w:tcPr>
+          <w:p>
+            <w:pPr>
+              <w:spacing w:line="240" w:lineRule="auto"/>
+              <w:rPr>
+                <w:rFonts w:ascii="Times New Roman" w:eastAsia="Times New Roman" w:hAnsi="Times New Roman" w:cs="Times New Roman"/>
+                <w:sz w:val="24"/>
+                <w:szCs w:val="24"/>
+                <w:lang w:val="es-PE"/>
+              </w:rPr>
+            </w:pPr>
+            <w:r>
+              <w:rPr>
+                <w:rFonts w:eastAsia="Times New Roman"/>
+                <w:color w:val="000000"/>
+                <w:sz w:val="24"/>
+                <w:szCs w:val="24"/>
+                <w:lang w:val="es-PE"/>
+              </w:rPr>
+              <w:t>Código fuente de implementación de Caso de Uso 1</w:t>
+            </w:r>
+          </w:p>
+        </w:tc>
+      </w:tr>
+      <w:tr>
+        <w:trPr>
+          <w:trHeight w:val="760"/>
+        </w:trPr>
+        <w:tc>
+          <w:tcPr>
+            <w:tcW w:w="0" w:type="auto"/>
+            <w:tcBorders>
+              <w:top w:val="single" w:sz="8" w:space="0" w:color="000000"/>
+              <w:left w:val="single" w:sz="8" w:space="0" w:color="000000"/>
+              <w:bottom w:val="single" w:sz="8" w:space="0" w:color="000000"/>
+              <w:right w:val="single" w:sz="8" w:space="0" w:color="000000"/>
+            </w:tcBorders>
+            <w:tcMar>
+              <w:top w:w="100" w:type="dxa"/>
+              <w:left w:w="100" w:type="dxa"/>
+              <w:bottom w:w="100" w:type="dxa"/>
+              <w:right w:w="100" w:type="dxa"/>
+            </w:tcMar>
+            <w:hideMark/>
+          </w:tcPr>
+          <w:p>
+            <w:pPr>
+              <w:spacing w:line="240" w:lineRule="auto"/>
+              <w:rPr>
+                <w:rFonts w:ascii="Times New Roman" w:eastAsia="Times New Roman" w:hAnsi="Times New Roman" w:cs="Times New Roman"/>
+                <w:sz w:val="24"/>
+                <w:szCs w:val="24"/>
+                <w:lang w:val="es-PE"/>
+              </w:rPr>
+            </w:pPr>
+            <w:r>
+              <w:rPr>
+                <w:rFonts w:eastAsia="Times New Roman"/>
+                <w:color w:val="000000"/>
+                <w:lang w:val="es-PE"/>
+              </w:rPr>
+              <w:t>Línea base de Gestión</w:t>
+            </w:r>
+          </w:p>
+        </w:tc>
+        <w:tc>
+          <w:tcPr>
+            <w:tcW w:w="5902" w:type="dxa"/>
+            <w:tcBorders>
+              <w:top w:val="single" w:sz="8" w:space="0" w:color="000000"/>
+              <w:left w:val="single" w:sz="8" w:space="0" w:color="000000"/>
+              <w:bottom w:val="single" w:sz="8" w:space="0" w:color="000000"/>
+              <w:right w:val="single" w:sz="8" w:space="0" w:color="000000"/>
+            </w:tcBorders>
+            <w:tcMar>
+              <w:top w:w="100" w:type="dxa"/>
+              <w:left w:w="100" w:type="dxa"/>
+              <w:bottom w:w="100" w:type="dxa"/>
+              <w:right w:w="100" w:type="dxa"/>
+            </w:tcMar>
+            <w:hideMark/>
+          </w:tcPr>
+          <w:p>
+            <w:pPr>
+              <w:spacing w:line="240" w:lineRule="auto"/>
+              <w:rPr>
+                <w:rFonts w:ascii="Times New Roman" w:eastAsia="Times New Roman" w:hAnsi="Times New Roman" w:cs="Times New Roman"/>
+                <w:sz w:val="24"/>
+                <w:szCs w:val="24"/>
+                <w:lang w:val="es-PE"/>
+              </w:rPr>
+            </w:pPr>
+            <w:r>
+              <w:rPr>
+                <w:rFonts w:eastAsia="Times New Roman"/>
+                <w:color w:val="000000"/>
+                <w:sz w:val="24"/>
+                <w:szCs w:val="24"/>
+                <w:lang w:val="es-PE"/>
+              </w:rPr>
+              <w:t>Documento del Plan del Proyecto</w:t>
+            </w:r>
+          </w:p>
+        </w:tc>
+      </w:tr>
+      <w:tr>
+        <w:trPr>
+          <w:trHeight w:val="520"/>
+        </w:trPr>
+        <w:tc>
+          <w:tcPr>
+            <w:tcW w:w="0" w:type="auto"/>
+            <w:tcBorders>
+              <w:top w:val="single" w:sz="8" w:space="0" w:color="000000"/>
+              <w:left w:val="single" w:sz="8" w:space="0" w:color="000000"/>
+              <w:bottom w:val="single" w:sz="8" w:space="0" w:color="000000"/>
+              <w:right w:val="single" w:sz="8" w:space="0" w:color="000000"/>
+            </w:tcBorders>
+            <w:tcMar>
+              <w:top w:w="100" w:type="dxa"/>
+              <w:left w:w="100" w:type="dxa"/>
+              <w:bottom w:w="100" w:type="dxa"/>
+              <w:right w:w="100" w:type="dxa"/>
+            </w:tcMar>
+            <w:hideMark/>
+          </w:tcPr>
+          <w:p>
+            <w:pPr>
+              <w:spacing w:line="240" w:lineRule="auto"/>
+              <w:rPr>
+                <w:rFonts w:ascii="Times New Roman" w:eastAsia="Times New Roman" w:hAnsi="Times New Roman" w:cs="Times New Roman"/>
+                <w:sz w:val="24"/>
+                <w:szCs w:val="24"/>
+                <w:lang w:val="es-PE"/>
+              </w:rPr>
+            </w:pPr>
+            <w:r>
+              <w:rPr>
+                <w:rFonts w:eastAsia="Times New Roman"/>
+                <w:color w:val="000000"/>
+                <w:lang w:val="es-PE"/>
+              </w:rPr>
+              <w:t>Línea base de Negocio</w:t>
+            </w:r>
+          </w:p>
+        </w:tc>
+        <w:tc>
+          <w:tcPr>
+            <w:tcW w:w="5902" w:type="dxa"/>
+            <w:tcBorders>
+              <w:top w:val="single" w:sz="8" w:space="0" w:color="000000"/>
+              <w:left w:val="single" w:sz="8" w:space="0" w:color="000000"/>
+              <w:bottom w:val="single" w:sz="8" w:space="0" w:color="000000"/>
+              <w:right w:val="single" w:sz="8" w:space="0" w:color="000000"/>
+            </w:tcBorders>
+            <w:tcMar>
+              <w:top w:w="100" w:type="dxa"/>
+              <w:left w:w="100" w:type="dxa"/>
+              <w:bottom w:w="100" w:type="dxa"/>
+              <w:right w:w="100" w:type="dxa"/>
+            </w:tcMar>
+            <w:hideMark/>
+          </w:tcPr>
+          <w:p>
+            <w:pPr>
+              <w:spacing w:line="240" w:lineRule="auto"/>
+              <w:rPr>
+                <w:rFonts w:ascii="Times New Roman" w:eastAsia="Times New Roman" w:hAnsi="Times New Roman" w:cs="Times New Roman"/>
+                <w:sz w:val="24"/>
+                <w:szCs w:val="24"/>
+                <w:lang w:val="es-PE"/>
+              </w:rPr>
+            </w:pPr>
+            <w:r>
+              <w:rPr>
+                <w:rFonts w:eastAsia="Times New Roman"/>
+                <w:color w:val="000000"/>
+                <w:sz w:val="24"/>
+                <w:szCs w:val="24"/>
+                <w:lang w:val="es-PE"/>
+              </w:rPr>
+              <w:t>Documento de Negocio</w:t>
+            </w:r>
+          </w:p>
+        </w:tc>
+      </w:tr>
+      <w:tr>
+        <w:trPr>
+          <w:trHeight w:val="260"/>
+        </w:trPr>
+        <w:tc>
+          <w:tcPr>
+            <w:tcW w:w="0" w:type="auto"/>
+            <w:tcBorders>
+              <w:top w:val="single" w:sz="8" w:space="0" w:color="000000"/>
+              <w:left w:val="single" w:sz="8" w:space="0" w:color="000000"/>
+              <w:bottom w:val="single" w:sz="8" w:space="0" w:color="000000"/>
+              <w:right w:val="single" w:sz="8" w:space="0" w:color="000000"/>
+            </w:tcBorders>
+            <w:tcMar>
+              <w:top w:w="100" w:type="dxa"/>
+              <w:left w:w="100" w:type="dxa"/>
+              <w:bottom w:w="100" w:type="dxa"/>
+              <w:right w:w="100" w:type="dxa"/>
+            </w:tcMar>
+            <w:hideMark/>
+          </w:tcPr>
+          <w:p>
+            <w:pPr>
+              <w:spacing w:line="240" w:lineRule="auto"/>
+              <w:rPr>
+                <w:rFonts w:ascii="Times New Roman" w:eastAsia="Times New Roman" w:hAnsi="Times New Roman" w:cs="Times New Roman"/>
+                <w:sz w:val="24"/>
+                <w:szCs w:val="24"/>
+                <w:lang w:val="es-PE"/>
+              </w:rPr>
+            </w:pPr>
+            <w:r>
+              <w:rPr>
+                <w:rFonts w:eastAsia="Times New Roman"/>
+                <w:color w:val="000000"/>
+                <w:lang w:val="es-PE"/>
+              </w:rPr>
+              <w:t>Línea base de Producción</w:t>
+            </w:r>
+          </w:p>
+        </w:tc>
+        <w:tc>
+          <w:tcPr>
+            <w:tcW w:w="5902" w:type="dxa"/>
+            <w:tcBorders>
+              <w:top w:val="single" w:sz="8" w:space="0" w:color="000000"/>
+              <w:left w:val="single" w:sz="8" w:space="0" w:color="000000"/>
+              <w:bottom w:val="single" w:sz="8" w:space="0" w:color="000000"/>
+              <w:right w:val="single" w:sz="8" w:space="0" w:color="000000"/>
+            </w:tcBorders>
+            <w:tcMar>
+              <w:top w:w="100" w:type="dxa"/>
+              <w:left w:w="100" w:type="dxa"/>
+              <w:bottom w:w="100" w:type="dxa"/>
+              <w:right w:w="100" w:type="dxa"/>
+            </w:tcMar>
+            <w:hideMark/>
+          </w:tcPr>
+          <w:p>
+            <w:pPr>
+              <w:spacing w:line="240" w:lineRule="auto"/>
+              <w:rPr>
+                <w:rFonts w:ascii="Times New Roman" w:eastAsia="Times New Roman" w:hAnsi="Times New Roman" w:cs="Times New Roman"/>
+                <w:sz w:val="24"/>
+                <w:szCs w:val="24"/>
+                <w:lang w:val="es-PE"/>
+              </w:rPr>
+            </w:pPr>
+            <w:r>
+              <w:rPr>
+                <w:rFonts w:eastAsia="Times New Roman"/>
+                <w:color w:val="000000"/>
+                <w:sz w:val="24"/>
+                <w:szCs w:val="24"/>
+                <w:lang w:val="es-PE"/>
+              </w:rPr>
+              <w:t>Documento de aceptación del Cliente</w:t>
+            </w:r>
+          </w:p>
+        </w:tc>
+      </w:tr>
+      <w:tr>
+        <w:trPr>
+          <w:trHeight w:val="260"/>
+        </w:trPr>
+        <w:tc>
+          <w:tcPr>
+            <w:tcW w:w="0" w:type="auto"/>
+            <w:tcBorders>
+              <w:top w:val="single" w:sz="8" w:space="0" w:color="000000"/>
+              <w:left w:val="single" w:sz="8" w:space="0" w:color="000000"/>
+              <w:bottom w:val="single" w:sz="8" w:space="0" w:color="000000"/>
+              <w:right w:val="single" w:sz="8" w:space="0" w:color="000000"/>
+            </w:tcBorders>
+            <w:tcMar>
+              <w:top w:w="100" w:type="dxa"/>
+              <w:left w:w="100" w:type="dxa"/>
+              <w:bottom w:w="100" w:type="dxa"/>
+              <w:right w:w="100" w:type="dxa"/>
+            </w:tcMar>
+            <w:hideMark/>
+          </w:tcPr>
+          <w:p>
+            <w:pPr>
+              <w:spacing w:line="240" w:lineRule="auto"/>
+              <w:rPr>
+                <w:rFonts w:ascii="Times New Roman" w:eastAsia="Times New Roman" w:hAnsi="Times New Roman" w:cs="Times New Roman"/>
+                <w:sz w:val="24"/>
+                <w:szCs w:val="24"/>
+                <w:lang w:val="es-PE"/>
+              </w:rPr>
+            </w:pPr>
+            <w:r>
+              <w:rPr>
+                <w:rFonts w:eastAsia="Times New Roman"/>
+                <w:color w:val="000000"/>
+                <w:lang w:val="es-PE"/>
+              </w:rPr>
+              <w:t>Línea base de Pruebas</w:t>
+            </w:r>
+          </w:p>
+        </w:tc>
+        <w:tc>
+          <w:tcPr>
+            <w:tcW w:w="5902" w:type="dxa"/>
+            <w:tcBorders>
+              <w:top w:val="single" w:sz="8" w:space="0" w:color="000000"/>
+              <w:left w:val="single" w:sz="8" w:space="0" w:color="000000"/>
+              <w:bottom w:val="single" w:sz="8" w:space="0" w:color="000000"/>
+              <w:right w:val="single" w:sz="8" w:space="0" w:color="000000"/>
+            </w:tcBorders>
+            <w:tcMar>
+              <w:top w:w="100" w:type="dxa"/>
+              <w:left w:w="100" w:type="dxa"/>
+              <w:bottom w:w="100" w:type="dxa"/>
+              <w:right w:w="100" w:type="dxa"/>
+            </w:tcMar>
+            <w:hideMark/>
+          </w:tcPr>
+          <w:p>
+            <w:pPr>
+              <w:spacing w:line="240" w:lineRule="auto"/>
+              <w:rPr>
+                <w:rFonts w:ascii="Times New Roman" w:eastAsia="Times New Roman" w:hAnsi="Times New Roman" w:cs="Times New Roman"/>
+                <w:sz w:val="24"/>
+                <w:szCs w:val="24"/>
+                <w:lang w:val="es-PE"/>
+              </w:rPr>
+            </w:pPr>
+            <w:r>
+              <w:rPr>
+                <w:rFonts w:eastAsia="Times New Roman"/>
+                <w:color w:val="000000"/>
+                <w:lang w:val="es-PE"/>
+              </w:rPr>
+              <w:t>Documento de Casos de Prueba</w:t>
+            </w:r>
+          </w:p>
+        </w:tc>
+      </w:tr>
+      <w:tr>
+        <w:trPr>
+          <w:trHeight w:val="260"/>
+        </w:trPr>
+        <w:tc>
+          <w:tcPr>
+            <w:tcW w:w="0" w:type="auto"/>
+            <w:tcBorders>
+              <w:top w:val="single" w:sz="8" w:space="0" w:color="000000"/>
+              <w:left w:val="single" w:sz="8" w:space="0" w:color="000000"/>
+              <w:bottom w:val="single" w:sz="8" w:space="0" w:color="000000"/>
+              <w:right w:val="single" w:sz="8" w:space="0" w:color="000000"/>
+            </w:tcBorders>
+            <w:tcMar>
+              <w:top w:w="100" w:type="dxa"/>
+              <w:left w:w="100" w:type="dxa"/>
+              <w:bottom w:w="100" w:type="dxa"/>
+              <w:right w:w="100" w:type="dxa"/>
+            </w:tcMar>
+            <w:hideMark/>
+          </w:tcPr>
+          <w:p>
+            <w:pPr>
+              <w:spacing w:line="240" w:lineRule="auto"/>
+              <w:rPr>
+                <w:rFonts w:ascii="Times New Roman" w:eastAsia="Times New Roman" w:hAnsi="Times New Roman" w:cs="Times New Roman"/>
+                <w:sz w:val="24"/>
+                <w:szCs w:val="24"/>
+                <w:lang w:val="es-PE"/>
+              </w:rPr>
+            </w:pPr>
+            <w:r>
+              <w:rPr>
+                <w:rFonts w:eastAsia="Times New Roman"/>
+                <w:color w:val="000000"/>
+                <w:lang w:val="es-PE"/>
+              </w:rPr>
+              <w:t>Línea base de Requisitos</w:t>
+            </w:r>
+          </w:p>
+        </w:tc>
+        <w:tc>
+          <w:tcPr>
+            <w:tcW w:w="5902" w:type="dxa"/>
+            <w:tcBorders>
+              <w:top w:val="single" w:sz="8" w:space="0" w:color="000000"/>
+              <w:left w:val="single" w:sz="8" w:space="0" w:color="000000"/>
+              <w:bottom w:val="single" w:sz="8" w:space="0" w:color="000000"/>
+              <w:right w:val="single" w:sz="8" w:space="0" w:color="000000"/>
+            </w:tcBorders>
+            <w:tcMar>
+              <w:top w:w="100" w:type="dxa"/>
+              <w:left w:w="100" w:type="dxa"/>
+              <w:bottom w:w="100" w:type="dxa"/>
+              <w:right w:w="100" w:type="dxa"/>
+            </w:tcMar>
+            <w:hideMark/>
+          </w:tcPr>
+          <w:p>
+            <w:pPr>
+              <w:spacing w:line="240" w:lineRule="auto"/>
+              <w:rPr>
+                <w:rFonts w:ascii="Times New Roman" w:eastAsia="Times New Roman" w:hAnsi="Times New Roman" w:cs="Times New Roman"/>
+                <w:sz w:val="24"/>
+                <w:szCs w:val="24"/>
+                <w:lang w:val="es-PE"/>
+              </w:rPr>
+            </w:pPr>
+            <w:r>
+              <w:rPr>
+                <w:rFonts w:eastAsia="Times New Roman"/>
+                <w:color w:val="000000"/>
+                <w:lang w:val="es-PE"/>
+              </w:rPr>
+              <w:t>Documento de Lista de Requerimiento</w:t>
+            </w:r>
+          </w:p>
+        </w:tc>
+      </w:tr>
+    </w:tbl>
+    <w:p>
+      <w:pPr>
+        <w:jc w:val="center"/>
+        <w:rPr>
+          <w:b/>
+          <w:bCs/>
+          <w:sz w:val="20"/>
+          <w:szCs w:val="20"/>
+          <w:lang w:val="es-PE"/>
+        </w:rPr>
+      </w:pPr>
+      <w:r>
+        <w:rPr>
+          <w:rFonts w:eastAsia="Times New Roman"/>
+          <w:b/>
+          <w:bCs/>
+          <w:i/>
+          <w:iCs/>
+          <w:color w:val="000000"/>
+          <w:sz w:val="20"/>
+          <w:szCs w:val="20"/>
+          <w:lang w:val="es-PE"/>
+        </w:rPr>
+        <w:t xml:space="preserve">Tabla </w:t>
+      </w:r>
+      <w:r>
+        <w:rPr>
+          <w:rFonts w:eastAsia="Times New Roman"/>
+          <w:b/>
+          <w:bCs/>
+          <w:i/>
+          <w:iCs/>
+          <w:color w:val="000000"/>
+          <w:sz w:val="20"/>
+          <w:szCs w:val="20"/>
+          <w:lang w:val="es-PE"/>
+        </w:rPr>
+        <w:t>8</w:t>
+      </w:r>
+      <w:r>
+        <w:rPr>
+          <w:rFonts w:eastAsia="Times New Roman"/>
+          <w:b/>
+          <w:bCs/>
+          <w:i/>
+          <w:iCs/>
+          <w:color w:val="000000"/>
+          <w:sz w:val="20"/>
+          <w:szCs w:val="20"/>
+          <w:lang w:val="es-PE"/>
+        </w:rPr>
+        <w:t>.</w:t>
+      </w:r>
+      <w:r>
+        <w:rPr>
+          <w:rFonts w:eastAsia="Times New Roman"/>
+          <w:b/>
+          <w:bCs/>
+          <w:i/>
+          <w:iCs/>
+          <w:color w:val="000000"/>
+          <w:sz w:val="20"/>
+          <w:szCs w:val="20"/>
+          <w:lang w:val="es-PE"/>
+        </w:rPr>
+        <w:t xml:space="preserve"> Líneas base y elementos</w:t>
+      </w:r>
+    </w:p>
+    <w:p>
+      <w:pPr>
+        <w:pStyle w:val="Ttulo2"/>
+        <w:rPr>
+          <w:b/>
+          <w:bCs/>
+          <w:sz w:val="28"/>
+          <w:szCs w:val="28"/>
+          <w:lang w:val="es-PE"/>
+        </w:rPr>
+      </w:pPr>
+      <w:bookmarkStart w:id="28" w:name="_Toc23320640"/>
+      <w:r>
+        <w:rPr>
+          <w:b/>
+          <w:bCs/>
+          <w:sz w:val="28"/>
+          <w:szCs w:val="28"/>
+          <w:lang w:val="es-PE"/>
+        </w:rPr>
+        <w:t>3.</w:t>
+      </w:r>
+      <w:r>
+        <w:rPr>
+          <w:b/>
+          <w:bCs/>
+          <w:sz w:val="28"/>
+          <w:szCs w:val="28"/>
+          <w:lang w:val="es-PE"/>
+        </w:rPr>
+        <w:t>2</w:t>
+      </w:r>
+      <w:r>
+        <w:rPr>
+          <w:b/>
+          <w:bCs/>
+          <w:sz w:val="28"/>
+          <w:szCs w:val="28"/>
+          <w:lang w:val="es-PE"/>
+        </w:rPr>
+        <w:t xml:space="preserve"> </w:t>
+      </w:r>
+      <w:r>
+        <w:rPr>
+          <w:b/>
+          <w:bCs/>
+          <w:sz w:val="28"/>
+          <w:szCs w:val="28"/>
+          <w:lang w:val="es-PE"/>
+        </w:rPr>
         <w:t>Definición de la estructura de librerías</w:t>
       </w:r>
+      <w:bookmarkEnd w:id="28"/>
       <w:r>
         <w:rPr>
           <w:b/>
@@ -14375,58 +16223,78 @@
           <w:lang w:val="es-PE"/>
         </w:rPr>
       </w:pPr>
-      <w:r>
+    </w:p>
+    <w:p>
+      <w:pPr>
+        <w:jc w:val="both"/>
         <w:rPr>
           <w:sz w:val="24"/>
           <w:szCs w:val="24"/>
           <w:lang w:val="es-PE"/>
         </w:rPr>
-        <w:t>La siguiente figura toma como ejemplo solo el proyecto SG</w:t>
-      </w:r>
-      <w:r>
+      </w:pPr>
+    </w:p>
+    <w:p>
+      <w:pPr>
+        <w:jc w:val="both"/>
         <w:rPr>
           <w:sz w:val="24"/>
           <w:szCs w:val="24"/>
           <w:lang w:val="es-PE"/>
         </w:rPr>
-        <w:t>T</w:t>
-      </w:r>
+      </w:pPr>
       <w:r>
         <w:rPr>
           <w:sz w:val="24"/>
           <w:szCs w:val="24"/>
           <w:lang w:val="es-PE"/>
         </w:rPr>
-        <w:t>.</w:t>
-      </w:r>
-    </w:p>
-    <w:p>
-      <w:pPr>
+        <w:lastRenderedPageBreak/>
+        <w:t>La siguiente figura toma como ejemplo solo el proyecto SG</w:t>
+      </w:r>
+      <w:r>
         <w:rPr>
           <w:sz w:val="24"/>
           <w:szCs w:val="24"/>
           <w:lang w:val="es-PE"/>
         </w:rPr>
-      </w:pPr>
-    </w:p>
-    <w:p>
-      <w:pPr>
+        <w:t>T</w:t>
+      </w:r>
+      <w:r>
         <w:rPr>
           <w:sz w:val="24"/>
           <w:szCs w:val="24"/>
           <w:lang w:val="es-PE"/>
         </w:rPr>
+        <w:t>.</w:t>
+      </w:r>
+    </w:p>
+    <w:p>
+      <w:pPr>
+        <w:rPr>
+          <w:sz w:val="24"/>
+          <w:szCs w:val="24"/>
+          <w:lang w:val="es-PE"/>
+        </w:rPr>
+      </w:pPr>
+    </w:p>
+    <w:p>
+      <w:pPr>
+        <w:rPr>
+          <w:sz w:val="24"/>
+          <w:szCs w:val="24"/>
+          <w:lang w:val="es-PE"/>
+        </w:rPr>
       </w:pPr>
       <w:r>
         <w:rPr>
           <w:noProof/>
           <w:lang w:val="es-PE"/>
         </w:rPr>
-        <w:lastRenderedPageBreak/>
         <w:drawing>
-          <wp:inline distT="0" distB="0" distL="0" distR="0" wp14:anchorId="2C2DB713" wp14:editId="7E994B42">
-            <wp:extent cx="5733415" cy="3445289"/>
-            <wp:effectExtent l="0" t="0" r="635" b="3175"/>
+          <wp:inline distT="0" distB="0" distL="0" distR="0" wp14:anchorId="2C2DB713" wp14:editId="444EA654">
+            <wp:extent cx="6340342" cy="3810000"/>
+            <wp:effectExtent l="0" t="0" r="3810" b="0"/>
             <wp:docPr id="7" name="Imagen 7" descr="https://documents.lucidchart.com/documents/2289f69d-a703-418f-865a-8657c8bdc251/pages/0_0?a=1980&amp;x=-31&amp;y=52&amp;w=1750&amp;h=1052&amp;store=1&amp;accept=image%2F*&amp;auth=LCA%20694e5241edc353e613cf9d0b911c06f10c6b9059-ts%3D1572390654"/>
             <wp:cNvGraphicFramePr>
               <a:graphicFrameLocks xmlns:a="http://schemas.openxmlformats.org/drawingml/2006/main" noChangeAspect="1"/>
@@ -14456,7 +16324,7 @@
                   <pic:spPr bwMode="auto">
                     <a:xfrm>
                       <a:off x="0" y="0"/>
-                      <a:ext cx="5733415" cy="3445289"/>
+                      <a:ext cx="6345935" cy="3813361"/>
                     </a:xfrm>
                     <a:prstGeom prst="rect">
                       <a:avLst/>
@@ -14475,6 +16343,15 @@
     </w:p>
     <w:p>
       <w:pPr>
+        <w:rPr>
+          <w:sz w:val="24"/>
+          <w:szCs w:val="24"/>
+          <w:lang w:val="es-PE"/>
+        </w:rPr>
+      </w:pPr>
+    </w:p>
+    <w:p>
+      <w:pPr>
         <w:pStyle w:val="Ttulo3"/>
         <w:rPr>
           <w:b/>
@@ -14484,6 +16361,7 @@
           <w:lang w:val="es-PE"/>
         </w:rPr>
       </w:pPr>
+      <w:bookmarkStart w:id="29" w:name="_Toc23320641"/>
       <w:r>
         <w:rPr>
           <w:b/>
@@ -14504,6 +16382,7 @@
         </w:rPr>
         <w:t>Documentos</w:t>
       </w:r>
+      <w:bookmarkEnd w:id="29"/>
     </w:p>
     <w:p>
       <w:pPr>
@@ -14833,6 +16712,7 @@
           <w:rFonts w:ascii="Arial" w:hAnsi="Arial" w:cs="Arial"/>
           <w:lang w:val="es-US"/>
         </w:rPr>
+        <w:lastRenderedPageBreak/>
         <w:t>Políticas</w:t>
       </w:r>
       <w:r>
@@ -15375,7 +17255,31 @@
           <w:sz w:val="20"/>
           <w:szCs w:val="20"/>
         </w:rPr>
-        <w:t>Tabla 8. Roles y Tipos de Acceso de la librería Documentos</w:t>
+        <w:t xml:space="preserve">Tabla </w:t>
+      </w:r>
+      <w:r>
+        <w:rPr>
+          <w:rFonts w:ascii="Arial" w:hAnsi="Arial" w:cs="Arial"/>
+          <w:b/>
+          <w:bCs/>
+          <w:i/>
+          <w:color w:val="000000"/>
+          <w:sz w:val="20"/>
+          <w:szCs w:val="20"/>
+        </w:rPr>
+        <w:t>9</w:t>
+      </w:r>
+      <w:r>
+        <w:rPr>
+          <w:rFonts w:ascii="Arial" w:hAnsi="Arial" w:cs="Arial"/>
+          <w:b/>
+          <w:bCs/>
+          <w:i/>
+          <w:color w:val="000000"/>
+          <w:sz w:val="20"/>
+          <w:szCs w:val="20"/>
+        </w:rPr>
+        <w:t>. Roles y Tipos de Acceso de la librería Documentos</w:t>
       </w:r>
     </w:p>
     <w:p>
@@ -15389,6 +17293,7 @@
           <w:lang w:val="es-PE"/>
         </w:rPr>
       </w:pPr>
+      <w:bookmarkStart w:id="30" w:name="_Toc23320642"/>
       <w:r>
         <w:rPr>
           <w:b/>
@@ -15399,6 +17304,7 @@
         </w:rPr>
         <w:t>3.2.2 Librería Línea Base</w:t>
       </w:r>
+      <w:bookmarkEnd w:id="30"/>
     </w:p>
     <w:p>
       <w:pPr>
@@ -15524,7 +17430,6 @@
     </w:p>
     <w:p>
       <w:pPr>
-        <w:ind w:left="1440"/>
         <w:rPr>
           <w:lang w:val="es-US"/>
         </w:rPr>
@@ -16110,6 +18015,7 @@
                 <w:bCs w:val="0"/>
                 <w:lang w:val="es-PE"/>
               </w:rPr>
+              <w:lastRenderedPageBreak/>
               <w:t>Bibliotecario</w:t>
             </w:r>
           </w:p>
@@ -16266,7 +18172,7 @@
           <w:sz w:val="20"/>
           <w:szCs w:val="20"/>
         </w:rPr>
-        <w:t>Tabla 9</w:t>
+        <w:t xml:space="preserve">Tabla </w:t>
       </w:r>
       <w:r>
         <w:rPr>
@@ -16278,7 +18184,7 @@
           <w:sz w:val="20"/>
           <w:szCs w:val="20"/>
         </w:rPr>
-        <w:t xml:space="preserve">. Roles y Tipos de Acceso de la librería </w:t>
+        <w:t>10</w:t>
       </w:r>
       <w:r>
         <w:rPr>
@@ -16290,6 +18196,30 @@
           <w:sz w:val="20"/>
           <w:szCs w:val="20"/>
         </w:rPr>
+        <w:t>.</w:t>
+      </w:r>
+      <w:r>
+        <w:rPr>
+          <w:rFonts w:ascii="Arial" w:hAnsi="Arial" w:cs="Arial"/>
+          <w:b/>
+          <w:bCs/>
+          <w:i/>
+          <w:color w:val="000000"/>
+          <w:sz w:val="20"/>
+          <w:szCs w:val="20"/>
+        </w:rPr>
+        <w:t xml:space="preserve"> Roles y Tipos de Acceso de la librería </w:t>
+      </w:r>
+      <w:r>
+        <w:rPr>
+          <w:rFonts w:ascii="Arial" w:hAnsi="Arial" w:cs="Arial"/>
+          <w:b/>
+          <w:bCs/>
+          <w:i/>
+          <w:color w:val="000000"/>
+          <w:sz w:val="20"/>
+          <w:szCs w:val="20"/>
+        </w:rPr>
         <w:t>Línea Base</w:t>
       </w:r>
     </w:p>
@@ -16311,6 +18241,7 @@
           <w:lang w:val="es-PE"/>
         </w:rPr>
       </w:pPr>
+      <w:bookmarkStart w:id="31" w:name="_Toc23320643"/>
       <w:r>
         <w:rPr>
           <w:b/>
@@ -16321,6 +18252,7 @@
         </w:rPr>
         <w:t>3.2.3 Librería Desarrollo</w:t>
       </w:r>
+      <w:bookmarkEnd w:id="31"/>
     </w:p>
     <w:p>
       <w:pPr>
@@ -17246,7 +19178,7 @@
           <w:sz w:val="20"/>
           <w:szCs w:val="20"/>
         </w:rPr>
-        <w:t>Tabla 10</w:t>
+        <w:t>Tabla 1</w:t>
       </w:r>
       <w:r>
         <w:rPr>
@@ -17258,7 +19190,7 @@
           <w:sz w:val="20"/>
           <w:szCs w:val="20"/>
         </w:rPr>
-        <w:t xml:space="preserve">. Roles y Tipos de Acceso de la librería </w:t>
+        <w:t>1</w:t>
       </w:r>
       <w:r>
         <w:rPr>
@@ -17270,6 +19202,30 @@
           <w:sz w:val="20"/>
           <w:szCs w:val="20"/>
         </w:rPr>
+        <w:t>.</w:t>
+      </w:r>
+      <w:r>
+        <w:rPr>
+          <w:rFonts w:ascii="Arial" w:hAnsi="Arial" w:cs="Arial"/>
+          <w:b/>
+          <w:bCs/>
+          <w:i/>
+          <w:color w:val="000000"/>
+          <w:sz w:val="20"/>
+          <w:szCs w:val="20"/>
+        </w:rPr>
+        <w:t xml:space="preserve"> Roles y Tipos de Acceso de la librería </w:t>
+      </w:r>
+      <w:r>
+        <w:rPr>
+          <w:rFonts w:ascii="Arial" w:hAnsi="Arial" w:cs="Arial"/>
+          <w:b/>
+          <w:bCs/>
+          <w:i/>
+          <w:color w:val="000000"/>
+          <w:sz w:val="20"/>
+          <w:szCs w:val="20"/>
+        </w:rPr>
         <w:t>Desarrollo</w:t>
       </w:r>
     </w:p>
@@ -17291,6 +19247,7 @@
           <w:lang w:val="es-PE"/>
         </w:rPr>
       </w:pPr>
+      <w:bookmarkStart w:id="32" w:name="_Toc23320644"/>
       <w:r>
         <w:rPr>
           <w:b/>
@@ -17299,8 +19256,10 @@
           <w:szCs w:val="26"/>
           <w:lang w:val="es-PE"/>
         </w:rPr>
+        <w:lastRenderedPageBreak/>
         <w:t>3.2.4 Librería Cliente</w:t>
       </w:r>
+      <w:bookmarkEnd w:id="32"/>
     </w:p>
     <w:p>
       <w:pPr>
@@ -17859,7 +19818,7 @@
           <w:sz w:val="20"/>
           <w:szCs w:val="20"/>
         </w:rPr>
-        <w:t>Tabla 1</w:t>
+        <w:t xml:space="preserve">Tabla </w:t>
       </w:r>
       <w:r>
         <w:rPr>
@@ -17871,7 +19830,7 @@
           <w:sz w:val="20"/>
           <w:szCs w:val="20"/>
         </w:rPr>
-        <w:t>1</w:t>
+        <w:t>12</w:t>
       </w:r>
       <w:r>
         <w:rPr>
@@ -17883,7 +19842,7 @@
           <w:sz w:val="20"/>
           <w:szCs w:val="20"/>
         </w:rPr>
-        <w:t xml:space="preserve">. Roles y Tipos de Acceso de la librería </w:t>
+        <w:t>.</w:t>
       </w:r>
       <w:r>
         <w:rPr>
@@ -17895,6 +19854,18 @@
           <w:sz w:val="20"/>
           <w:szCs w:val="20"/>
         </w:rPr>
+        <w:t xml:space="preserve"> Roles y Tipos de Acceso de la librería </w:t>
+      </w:r>
+      <w:r>
+        <w:rPr>
+          <w:rFonts w:ascii="Arial" w:hAnsi="Arial" w:cs="Arial"/>
+          <w:b/>
+          <w:bCs/>
+          <w:i/>
+          <w:color w:val="000000"/>
+          <w:sz w:val="20"/>
+          <w:szCs w:val="20"/>
+        </w:rPr>
         <w:t>Cliente</w:t>
       </w:r>
     </w:p>
@@ -17911,8 +19882,6 @@
           <w:lang w:val="es-PE"/>
         </w:rPr>
       </w:pPr>
-      <w:bookmarkStart w:id="25" w:name="_GoBack"/>
-      <w:bookmarkEnd w:id="25"/>
     </w:p>
     <w:sectPr>
       <w:headerReference w:type="default" r:id="rId9"/>
@@ -20668,8 +22637,11 @@
     <w:lsdException w:name="Table 3D effects 3" w:semiHidden="1" w:unhideWhenUsed="1"/>
     <w:lsdException w:name="Table Contemporary" w:semiHidden="1" w:unhideWhenUsed="1"/>
     <w:lsdException w:name="Table Elegant" w:semiHidden="1" w:unhideWhenUsed="1"/>
+    <w:lsdException w:name="Table Professional" w:semiHidden="1" w:unhideWhenUsed="1"/>
     <w:lsdException w:name="Table Subtle 1" w:semiHidden="1" w:unhideWhenUsed="1"/>
     <w:lsdException w:name="Table Subtle 2" w:semiHidden="1" w:unhideWhenUsed="1"/>
+    <w:lsdException w:name="Table Web 1" w:semiHidden="1" w:unhideWhenUsed="1"/>
+    <w:lsdException w:name="Table Web 2" w:semiHidden="1" w:unhideWhenUsed="1"/>
     <w:lsdException w:name="Table Web 3" w:semiHidden="1" w:unhideWhenUsed="1"/>
     <w:lsdException w:name="Balloon Text" w:semiHidden="1" w:unhideWhenUsed="1"/>
     <w:lsdException w:name="Table Grid" w:uiPriority="39"/>
@@ -21825,7 +23797,7 @@
 </file>
 
 <file path=customXml/itemProps1.xml><?xml version="1.0" encoding="utf-8"?>
-<ds:datastoreItem xmlns:ds="http://schemas.openxmlformats.org/officeDocument/2006/customXml" ds:itemID="{8DBE0BC7-77CF-4F81-9836-B43E7E08073F}">
+<ds:datastoreItem xmlns:ds="http://schemas.openxmlformats.org/officeDocument/2006/customXml" ds:itemID="{6B4C6998-5260-463B-90E6-D4F808D83315}">
   <ds:schemaRefs>
     <ds:schemaRef ds:uri="http://schemas.openxmlformats.org/officeDocument/2006/bibliography"/>
   </ds:schemaRefs>

</xml_diff>

<commit_message>
Correcion del documento de la GCS
</commit_message>
<xml_diff>
--- a/Documentos/Gestión/Gestión de la configuración/PGC.docx
+++ b/Documentos/Gestión/Gestión de la configuración/PGC.docx
@@ -118,7 +118,7 @@
           <w:sz w:val="24"/>
           <w:szCs w:val="24"/>
         </w:rPr>
-        <w:t>.0</w:t>
+        <w:t>.1</w:t>
       </w:r>
     </w:p>
     <w:p/>
@@ -422,7 +422,6 @@
           <w:p>
             <w:pPr>
               <w:spacing w:before="120" w:after="120" w:line="360" w:lineRule="auto"/>
-              <w:ind w:left="100"/>
               <w:rPr>
                 <w:sz w:val="20"/>
                 <w:szCs w:val="20"/>
@@ -565,7 +564,6 @@
           <w:p>
             <w:pPr>
               <w:spacing w:before="120" w:after="120" w:line="360" w:lineRule="auto"/>
-              <w:ind w:left="100"/>
               <w:rPr>
                 <w:sz w:val="20"/>
                 <w:szCs w:val="20"/>
@@ -715,7 +713,6 @@
           <w:p>
             <w:pPr>
               <w:spacing w:before="120" w:after="120" w:line="360" w:lineRule="auto"/>
-              <w:ind w:left="100"/>
               <w:rPr>
                 <w:sz w:val="20"/>
                 <w:szCs w:val="20"/>
@@ -890,7 +887,7 @@
                 <w:sz w:val="20"/>
                 <w:szCs w:val="20"/>
               </w:rPr>
-              <w:t xml:space="preserve">  </w:t>
+              <w:t xml:space="preserve"> </w:t>
             </w:r>
             <w:r>
               <w:rPr>
@@ -936,19 +933,8 @@
                 <w:sz w:val="20"/>
                 <w:szCs w:val="20"/>
               </w:rPr>
-              <w:t xml:space="preserve">Diego Yance </w:t>
-            </w:r>
-            <w:proofErr w:type="spellStart"/>
-            <w:r>
-              <w:rPr>
-                <w:rFonts w:eastAsia="Times New Roman"/>
-                <w:color w:val="000000"/>
-                <w:sz w:val="20"/>
-                <w:szCs w:val="20"/>
-              </w:rPr>
-              <w:t>Arqque</w:t>
-            </w:r>
-            <w:proofErr w:type="spellEnd"/>
+              <w:t>Diego Yance Arqque</w:t>
+            </w:r>
           </w:p>
         </w:tc>
       </w:tr>
@@ -959,7 +945,7 @@
             <w:tcBorders>
               <w:top w:val="single" w:sz="4" w:space="0" w:color="auto"/>
               <w:left w:val="single" w:sz="8" w:space="0" w:color="000000"/>
-              <w:bottom w:val="single" w:sz="4" w:space="0" w:color="000000"/>
+              <w:bottom w:val="single" w:sz="4" w:space="0" w:color="auto"/>
               <w:right w:val="single" w:sz="8" w:space="0" w:color="000000"/>
             </w:tcBorders>
             <w:tcMar>
@@ -998,7 +984,7 @@
             <w:tcBorders>
               <w:top w:val="single" w:sz="4" w:space="0" w:color="auto"/>
               <w:left w:val="nil"/>
-              <w:bottom w:val="single" w:sz="4" w:space="0" w:color="000000"/>
+              <w:bottom w:val="single" w:sz="4" w:space="0" w:color="auto"/>
               <w:right w:val="single" w:sz="8" w:space="0" w:color="000000"/>
             </w:tcBorders>
             <w:tcMar>
@@ -1037,7 +1023,7 @@
             <w:tcBorders>
               <w:top w:val="single" w:sz="4" w:space="0" w:color="auto"/>
               <w:left w:val="nil"/>
-              <w:bottom w:val="single" w:sz="4" w:space="0" w:color="000000"/>
+              <w:bottom w:val="single" w:sz="4" w:space="0" w:color="auto"/>
               <w:right w:val="single" w:sz="8" w:space="0" w:color="000000"/>
             </w:tcBorders>
             <w:tcMar>
@@ -1074,7 +1060,7 @@
             <w:tcBorders>
               <w:top w:val="single" w:sz="4" w:space="0" w:color="auto"/>
               <w:left w:val="nil"/>
-              <w:bottom w:val="single" w:sz="4" w:space="0" w:color="000000"/>
+              <w:bottom w:val="single" w:sz="4" w:space="0" w:color="auto"/>
               <w:right w:val="single" w:sz="8" w:space="0" w:color="000000"/>
             </w:tcBorders>
             <w:tcMar>
@@ -1120,6 +1106,197 @@
                 <w:szCs w:val="20"/>
               </w:rPr>
               <w:t>Soldevilla Pacheco, Stephany</w:t>
+            </w:r>
+          </w:p>
+        </w:tc>
+      </w:tr>
+      <w:tr>
+        <w:tc>
+          <w:tcPr>
+            <w:tcW w:w="1500" w:type="dxa"/>
+            <w:tcBorders>
+              <w:top w:val="single" w:sz="4" w:space="0" w:color="auto"/>
+              <w:left w:val="single" w:sz="8" w:space="0" w:color="000000"/>
+              <w:bottom w:val="single" w:sz="4" w:space="0" w:color="000000"/>
+              <w:right w:val="single" w:sz="8" w:space="0" w:color="000000"/>
+            </w:tcBorders>
+            <w:tcMar>
+              <w:top w:w="100" w:type="dxa"/>
+              <w:left w:w="100" w:type="dxa"/>
+              <w:bottom w:w="100" w:type="dxa"/>
+              <w:right w:w="100" w:type="dxa"/>
+            </w:tcMar>
+          </w:tcPr>
+          <w:p>
+            <w:pPr>
+              <w:spacing w:before="120" w:after="120" w:line="360" w:lineRule="auto"/>
+              <w:ind w:left="100"/>
+              <w:jc w:val="both"/>
+              <w:rPr>
+                <w:rFonts w:eastAsia="Times New Roman"/>
+                <w:color w:val="000000"/>
+                <w:sz w:val="20"/>
+                <w:szCs w:val="20"/>
+              </w:rPr>
+            </w:pPr>
+            <w:r>
+              <w:rPr>
+                <w:rFonts w:eastAsia="Times New Roman"/>
+                <w:color w:val="000000"/>
+                <w:sz w:val="20"/>
+                <w:szCs w:val="20"/>
+              </w:rPr>
+              <w:t>29/10/19</w:t>
+            </w:r>
+          </w:p>
+        </w:tc>
+        <w:tc>
+          <w:tcPr>
+            <w:tcW w:w="1140" w:type="dxa"/>
+            <w:tcBorders>
+              <w:top w:val="single" w:sz="4" w:space="0" w:color="auto"/>
+              <w:left w:val="nil"/>
+              <w:bottom w:val="single" w:sz="4" w:space="0" w:color="000000"/>
+              <w:right w:val="single" w:sz="8" w:space="0" w:color="000000"/>
+            </w:tcBorders>
+            <w:tcMar>
+              <w:top w:w="100" w:type="dxa"/>
+              <w:left w:w="100" w:type="dxa"/>
+              <w:bottom w:w="100" w:type="dxa"/>
+              <w:right w:w="100" w:type="dxa"/>
+            </w:tcMar>
+          </w:tcPr>
+          <w:p>
+            <w:pPr>
+              <w:spacing w:before="120" w:after="120" w:line="360" w:lineRule="auto"/>
+              <w:ind w:left="100"/>
+              <w:jc w:val="both"/>
+              <w:rPr>
+                <w:rFonts w:eastAsia="Times New Roman"/>
+                <w:color w:val="000000"/>
+                <w:sz w:val="20"/>
+                <w:szCs w:val="20"/>
+              </w:rPr>
+            </w:pPr>
+            <w:r>
+              <w:rPr>
+                <w:rFonts w:eastAsia="Times New Roman"/>
+                <w:color w:val="000000"/>
+                <w:sz w:val="20"/>
+                <w:szCs w:val="20"/>
+              </w:rPr>
+              <w:t>3,1</w:t>
+            </w:r>
+          </w:p>
+        </w:tc>
+        <w:tc>
+          <w:tcPr>
+            <w:tcW w:w="3765" w:type="dxa"/>
+            <w:tcBorders>
+              <w:top w:val="single" w:sz="4" w:space="0" w:color="auto"/>
+              <w:left w:val="nil"/>
+              <w:bottom w:val="single" w:sz="4" w:space="0" w:color="000000"/>
+              <w:right w:val="single" w:sz="8" w:space="0" w:color="000000"/>
+            </w:tcBorders>
+            <w:tcMar>
+              <w:top w:w="100" w:type="dxa"/>
+              <w:left w:w="100" w:type="dxa"/>
+              <w:bottom w:w="100" w:type="dxa"/>
+              <w:right w:w="100" w:type="dxa"/>
+            </w:tcMar>
+          </w:tcPr>
+          <w:p>
+            <w:pPr>
+              <w:spacing w:before="120" w:after="120" w:line="360" w:lineRule="auto"/>
+              <w:rPr>
+                <w:rFonts w:eastAsia="Times New Roman"/>
+                <w:color w:val="000000"/>
+                <w:sz w:val="20"/>
+                <w:szCs w:val="20"/>
+              </w:rPr>
+            </w:pPr>
+            <w:r>
+              <w:rPr>
+                <w:rFonts w:eastAsia="Times New Roman"/>
+                <w:color w:val="000000"/>
+                <w:sz w:val="20"/>
+                <w:szCs w:val="20"/>
+              </w:rPr>
+              <w:t xml:space="preserve"> </w:t>
+            </w:r>
+            <w:r>
+              <w:rPr>
+                <w:rFonts w:eastAsia="Times New Roman"/>
+                <w:color w:val="000000"/>
+                <w:sz w:val="20"/>
+                <w:szCs w:val="20"/>
+              </w:rPr>
+              <w:t>Modificaciones y correcciones</w:t>
+            </w:r>
+          </w:p>
+        </w:tc>
+        <w:tc>
+          <w:tcPr>
+            <w:tcW w:w="2940" w:type="dxa"/>
+            <w:tcBorders>
+              <w:top w:val="single" w:sz="4" w:space="0" w:color="auto"/>
+              <w:left w:val="nil"/>
+              <w:bottom w:val="single" w:sz="4" w:space="0" w:color="000000"/>
+              <w:right w:val="single" w:sz="8" w:space="0" w:color="000000"/>
+            </w:tcBorders>
+            <w:tcMar>
+              <w:top w:w="100" w:type="dxa"/>
+              <w:left w:w="100" w:type="dxa"/>
+              <w:bottom w:w="100" w:type="dxa"/>
+              <w:right w:w="100" w:type="dxa"/>
+            </w:tcMar>
+          </w:tcPr>
+          <w:p>
+            <w:pPr>
+              <w:spacing w:before="120" w:after="120" w:line="360" w:lineRule="auto"/>
+              <w:ind w:left="100"/>
+              <w:jc w:val="both"/>
+              <w:rPr>
+                <w:rFonts w:eastAsia="Times New Roman"/>
+                <w:color w:val="000000"/>
+                <w:sz w:val="20"/>
+                <w:szCs w:val="20"/>
+              </w:rPr>
+            </w:pPr>
+            <w:r>
+              <w:rPr>
+                <w:rFonts w:eastAsia="Times New Roman"/>
+                <w:color w:val="000000"/>
+                <w:sz w:val="20"/>
+                <w:szCs w:val="20"/>
+              </w:rPr>
+              <w:t>Diego Yance Arqque</w:t>
+            </w:r>
+          </w:p>
+          <w:p>
+            <w:pPr>
+              <w:spacing w:before="120" w:after="120" w:line="360" w:lineRule="auto"/>
+              <w:jc w:val="both"/>
+              <w:rPr>
+                <w:sz w:val="20"/>
+                <w:szCs w:val="20"/>
+              </w:rPr>
+            </w:pPr>
+            <w:r>
+              <w:rPr>
+                <w:sz w:val="20"/>
+                <w:szCs w:val="20"/>
+              </w:rPr>
+              <w:t xml:space="preserve"> </w:t>
+            </w:r>
+            <w:bookmarkStart w:id="1" w:name="_GoBack"/>
+            <w:bookmarkEnd w:id="1"/>
+            <w:r>
+              <w:rPr>
+                <w:sz w:val="20"/>
+                <w:szCs w:val="20"/>
+              </w:rPr>
+              <w:t>Tineo Guevara, Cristian Omar</w:t>
             </w:r>
           </w:p>
         </w:tc>
@@ -3318,10 +3495,7 @@
       </w:sdtContent>
     </w:sdt>
     <w:p/>
-    <w:p>
-      <w:bookmarkStart w:id="1" w:name="_GoBack"/>
-      <w:bookmarkEnd w:id="1"/>
-    </w:p>
+    <w:p/>
     <w:p/>
     <w:p/>
     <w:p>
@@ -3424,13 +3598,8 @@
         <w:ind w:left="360"/>
         <w:jc w:val="both"/>
       </w:pPr>
-      <w:proofErr w:type="spellStart"/>
-      <w:r>
-        <w:t>SoftSystem</w:t>
-      </w:r>
-      <w:proofErr w:type="spellEnd"/>
-      <w:r>
-        <w:t xml:space="preserve"> es una empresa dedicada al desarrollo de Software en el mercado Peruano que brinda servicios a personas y empresas.</w:t>
+      <w:r>
+        <w:t>SoftSystem es una empresa dedicada al desarrollo de Software en el mercado Peruano que brinda servicios a personas y empresas.</w:t>
       </w:r>
     </w:p>
     <w:p>
@@ -3440,15 +3609,7 @@
         <w:jc w:val="both"/>
       </w:pPr>
       <w:r>
-        <w:t xml:space="preserve">Actualmente no cuenta con un debido control de </w:t>
-      </w:r>
-      <w:proofErr w:type="spellStart"/>
-      <w:r>
-        <w:t>versionamiento</w:t>
-      </w:r>
-      <w:proofErr w:type="spellEnd"/>
-      <w:r>
-        <w:t xml:space="preserve"> eficiente, por lo que el producto software tarda más en desarrollarse, incumpliendo los plazos estimados y disminuyendo la productividad del equipo.</w:t>
+        <w:t>Actualmente no cuenta con un debido control de versionamiento eficiente, por lo que el producto software tarda más en desarrollarse, incumpliendo los plazos estimados y disminuyendo la productividad del equipo.</w:t>
       </w:r>
     </w:p>
     <w:p>
@@ -3583,15 +3744,7 @@
         <w:jc w:val="both"/>
       </w:pPr>
       <w:r>
-        <w:t xml:space="preserve">No hay trazabilidad de todos los componentes y de los </w:t>
-      </w:r>
-      <w:proofErr w:type="spellStart"/>
-      <w:r>
-        <w:t>release</w:t>
-      </w:r>
-      <w:proofErr w:type="spellEnd"/>
-      <w:r>
-        <w:t>.</w:t>
+        <w:t>No hay trazabilidad de todos los componentes y de los release.</w:t>
       </w:r>
     </w:p>
     <w:p>
@@ -4899,19 +5052,11 @@
                 <w:highlight w:val="white"/>
               </w:rPr>
             </w:pPr>
-            <w:proofErr w:type="spellStart"/>
             <w:r>
               <w:rPr>
                 <w:highlight w:val="white"/>
               </w:rPr>
-              <w:t>rindar</w:t>
-            </w:r>
-            <w:proofErr w:type="spellEnd"/>
-            <w:r>
-              <w:rPr>
-                <w:highlight w:val="white"/>
-              </w:rPr>
-              <w:t xml:space="preserve"> la conformidad a los documentos verificados, utilizando como criterio la lista de ítems de configuración.</w:t>
+              <w:t>rindar la conformidad a los documentos verificados, utilizando como criterio la lista de ítems de configuración.</w:t>
             </w:r>
           </w:p>
           <w:p>
@@ -6364,23 +6509,7 @@
           <w:rFonts w:eastAsia="Times New Roman"/>
           <w:color w:val="000000"/>
         </w:rPr>
-        <w:t xml:space="preserve"> Se empleará </w:t>
-      </w:r>
-      <w:proofErr w:type="spellStart"/>
-      <w:r>
-        <w:rPr>
-          <w:rFonts w:eastAsia="Times New Roman"/>
-          <w:color w:val="000000"/>
-        </w:rPr>
-        <w:t>git</w:t>
-      </w:r>
-      <w:proofErr w:type="spellEnd"/>
-      <w:r>
-        <w:rPr>
-          <w:rFonts w:eastAsia="Times New Roman"/>
-          <w:color w:val="000000"/>
-        </w:rPr>
-        <w:t xml:space="preserve"> ya que es un sistema de control de versiones, esto nos servirá para trabajar en equipo de una manera mucho más simple y optima cuando estamos desarrollando software.</w:t>
+        <w:t> Se empleará git ya que es un sistema de control de versiones, esto nos servirá para trabajar en equipo de una manera mucho más simple y optima cuando estamos desarrollando software.</w:t>
       </w:r>
     </w:p>
     <w:p>
@@ -6515,23 +6644,7 @@
           <w:rFonts w:eastAsia="Times New Roman"/>
           <w:color w:val="000000"/>
         </w:rPr>
-        <w:t xml:space="preserve">Se usará 2 tipos de ramas: rama Master y rama </w:t>
-      </w:r>
-      <w:proofErr w:type="spellStart"/>
-      <w:r>
-        <w:rPr>
-          <w:rFonts w:eastAsia="Times New Roman"/>
-          <w:color w:val="000000"/>
-        </w:rPr>
-        <w:t>Develop</w:t>
-      </w:r>
-      <w:proofErr w:type="spellEnd"/>
-      <w:r>
-        <w:rPr>
-          <w:rFonts w:eastAsia="Times New Roman"/>
-          <w:color w:val="000000"/>
-        </w:rPr>
-        <w:t>.</w:t>
+        <w:t>Se usará 2 tipos de ramas: rama Master y rama Develop.</w:t>
       </w:r>
     </w:p>
     <w:p>
@@ -6589,27 +6702,7 @@
           <w:color w:val="000000"/>
           <w:lang w:eastAsia="es-PE"/>
         </w:rPr>
-        <w:t xml:space="preserve">Rama </w:t>
-      </w:r>
-      <w:proofErr w:type="spellStart"/>
-      <w:r>
-        <w:rPr>
-          <w:rFonts w:ascii="Arial" w:eastAsia="Times New Roman" w:hAnsi="Arial" w:cs="Arial"/>
-          <w:b/>
-          <w:color w:val="000000"/>
-          <w:lang w:eastAsia="es-PE"/>
-        </w:rPr>
-        <w:t>Develop</w:t>
-      </w:r>
-      <w:proofErr w:type="spellEnd"/>
-      <w:r>
-        <w:rPr>
-          <w:rFonts w:ascii="Arial" w:eastAsia="Times New Roman" w:hAnsi="Arial" w:cs="Arial"/>
-          <w:b/>
-          <w:color w:val="000000"/>
-          <w:lang w:eastAsia="es-PE"/>
-        </w:rPr>
-        <w:t>:</w:t>
+        <w:t>Rama Develop:</w:t>
       </w:r>
       <w:r>
         <w:rPr>
@@ -9748,19 +9841,8 @@
                 <w:bCs/>
                 <w:color w:val="000000"/>
               </w:rPr>
-              <w:t xml:space="preserve">Entrega y Gestión de </w:t>
-            </w:r>
-            <w:proofErr w:type="spellStart"/>
-            <w:r>
-              <w:rPr>
-                <w:rFonts w:eastAsia="Times New Roman"/>
-                <w:b/>
-                <w:bCs/>
-                <w:color w:val="000000"/>
-              </w:rPr>
-              <w:t>Release</w:t>
-            </w:r>
-            <w:proofErr w:type="spellEnd"/>
+              <w:t>Entrega y Gestión de Release</w:t>
+            </w:r>
           </w:p>
         </w:tc>
         <w:tc>
@@ -12745,13 +12827,8 @@
               <w:jc w:val="center"/>
             </w:pPr>
             <w:r>
-              <w:t xml:space="preserve">Informe </w:t>
-            </w:r>
-            <w:proofErr w:type="spellStart"/>
-            <w:r>
-              <w:t>Tecnico</w:t>
-            </w:r>
-            <w:proofErr w:type="spellEnd"/>
+              <w:t>Informe Tecnico</w:t>
+            </w:r>
           </w:p>
         </w:tc>
         <w:tc>
@@ -12879,13 +12956,8 @@
               <w:jc w:val="center"/>
             </w:pPr>
             <w:r>
-              <w:t xml:space="preserve">Documento de </w:t>
-            </w:r>
-            <w:proofErr w:type="spellStart"/>
-            <w:r>
-              <w:t>Arquitectectura</w:t>
-            </w:r>
-            <w:proofErr w:type="spellEnd"/>
+              <w:t>Documento de Arquitectectura</w:t>
+            </w:r>
           </w:p>
         </w:tc>
         <w:tc>
@@ -13299,13 +13371,8 @@
               <w:jc w:val="center"/>
             </w:pPr>
             <w:r>
-              <w:t>.</w:t>
-            </w:r>
-            <w:proofErr w:type="spellStart"/>
-            <w:r>
-              <w:t>js</w:t>
-            </w:r>
-            <w:proofErr w:type="spellEnd"/>
+              <w:t>.js</w:t>
+            </w:r>
           </w:p>
         </w:tc>
         <w:tc>
@@ -13360,6 +13427,131 @@
                 <w:color w:val="000000"/>
                 <w:lang w:val="es-PE"/>
               </w:rPr>
+            </w:pPr>
+            <w:r>
+              <w:t>SGT</w:t>
+            </w:r>
+          </w:p>
+        </w:tc>
+      </w:tr>
+      <w:tr>
+        <w:trPr>
+          <w:trHeight w:val="300"/>
+        </w:trPr>
+        <w:tc>
+          <w:tcPr>
+            <w:tcW w:w="1259" w:type="dxa"/>
+            <w:tcBorders>
+              <w:top w:val="single" w:sz="6" w:space="0" w:color="CCCCCC"/>
+              <w:left w:val="single" w:sz="6" w:space="0" w:color="CCCCCC"/>
+              <w:bottom w:val="single" w:sz="6" w:space="0" w:color="CCCCCC"/>
+              <w:right w:val="single" w:sz="6" w:space="0" w:color="CCCCCC"/>
+            </w:tcBorders>
+            <w:shd w:val="clear" w:color="auto" w:fill="auto"/>
+            <w:vAlign w:val="bottom"/>
+          </w:tcPr>
+          <w:p>
+            <w:pPr>
+              <w:jc w:val="center"/>
+              <w:rPr>
+                <w:b/>
+                <w:bCs/>
+              </w:rPr>
+            </w:pPr>
+            <w:r>
+              <w:rPr>
+                <w:b/>
+                <w:bCs/>
+              </w:rPr>
+              <w:t>E</w:t>
+            </w:r>
+          </w:p>
+        </w:tc>
+        <w:tc>
+          <w:tcPr>
+            <w:tcW w:w="3030" w:type="dxa"/>
+            <w:tcBorders>
+              <w:top w:val="single" w:sz="6" w:space="0" w:color="CCCCCC"/>
+              <w:left w:val="single" w:sz="6" w:space="0" w:color="CCCCCC"/>
+              <w:bottom w:val="single" w:sz="6" w:space="0" w:color="CCCCCC"/>
+              <w:right w:val="single" w:sz="6" w:space="0" w:color="CCCCCC"/>
+            </w:tcBorders>
+            <w:shd w:val="clear" w:color="auto" w:fill="auto"/>
+            <w:vAlign w:val="bottom"/>
+          </w:tcPr>
+          <w:p>
+            <w:pPr>
+              <w:jc w:val="center"/>
+            </w:pPr>
+            <w:r>
+              <w:t>Documento de prototipos</w:t>
+            </w:r>
+          </w:p>
+        </w:tc>
+        <w:tc>
+          <w:tcPr>
+            <w:tcW w:w="1113" w:type="dxa"/>
+            <w:tcBorders>
+              <w:top w:val="single" w:sz="6" w:space="0" w:color="CCCCCC"/>
+              <w:left w:val="single" w:sz="6" w:space="0" w:color="CCCCCC"/>
+              <w:bottom w:val="single" w:sz="6" w:space="0" w:color="CCCCCC"/>
+              <w:right w:val="single" w:sz="6" w:space="0" w:color="CCCCCC"/>
+            </w:tcBorders>
+            <w:vAlign w:val="bottom"/>
+          </w:tcPr>
+          <w:p>
+            <w:pPr>
+              <w:jc w:val="center"/>
+            </w:pPr>
+            <w:r>
+              <w:t>.docx</w:t>
+            </w:r>
+          </w:p>
+        </w:tc>
+        <w:tc>
+          <w:tcPr>
+            <w:tcW w:w="1113" w:type="dxa"/>
+            <w:tcBorders>
+              <w:top w:val="single" w:sz="6" w:space="0" w:color="CCCCCC"/>
+              <w:left w:val="single" w:sz="6" w:space="0" w:color="CCCCCC"/>
+              <w:bottom w:val="single" w:sz="6" w:space="0" w:color="CCCCCC"/>
+              <w:right w:val="single" w:sz="6" w:space="0" w:color="CCCCCC"/>
+            </w:tcBorders>
+            <w:shd w:val="clear" w:color="auto" w:fill="auto"/>
+            <w:vAlign w:val="bottom"/>
+          </w:tcPr>
+          <w:p>
+            <w:pPr>
+              <w:jc w:val="center"/>
+              <w:rPr>
+                <w:b/>
+                <w:bCs/>
+              </w:rPr>
+            </w:pPr>
+            <w:r>
+              <w:rPr>
+                <w:b/>
+                <w:bCs/>
+              </w:rPr>
+              <w:t>P</w:t>
+            </w:r>
+          </w:p>
+        </w:tc>
+        <w:tc>
+          <w:tcPr>
+            <w:tcW w:w="1514" w:type="dxa"/>
+            <w:tcBorders>
+              <w:top w:val="single" w:sz="6" w:space="0" w:color="CCCCCC"/>
+              <w:left w:val="single" w:sz="6" w:space="0" w:color="CCCCCC"/>
+              <w:bottom w:val="single" w:sz="6" w:space="0" w:color="CCCCCC"/>
+              <w:right w:val="single" w:sz="6" w:space="0" w:color="CCCCCC"/>
+            </w:tcBorders>
+            <w:shd w:val="clear" w:color="auto" w:fill="auto"/>
+            <w:vAlign w:val="bottom"/>
+          </w:tcPr>
+          <w:p>
+            <w:pPr>
+              <w:jc w:val="center"/>
             </w:pPr>
             <w:r>
               <w:t>SGT</w:t>
@@ -14312,6 +14504,46 @@
           </w:p>
         </w:tc>
       </w:tr>
+      <w:tr>
+        <w:tc>
+          <w:tcPr>
+            <w:cnfStyle w:val="001000000000" w:firstRow="0" w:lastRow="0" w:firstColumn="1" w:lastColumn="0" w:oddVBand="0" w:evenVBand="0" w:oddHBand="0" w:evenHBand="0" w:firstRowFirstColumn="0" w:firstRowLastColumn="0" w:lastRowFirstColumn="0" w:lastRowLastColumn="0"/>
+            <w:tcW w:w="2547" w:type="dxa"/>
+          </w:tcPr>
+          <w:p>
+            <w:pPr>
+              <w:rPr>
+                <w:lang w:val="es-PE"/>
+              </w:rPr>
+            </w:pPr>
+            <w:r>
+              <w:rPr>
+                <w:lang w:val="es-PE"/>
+              </w:rPr>
+              <w:t>DD</w:t>
+            </w:r>
+          </w:p>
+        </w:tc>
+        <w:tc>
+          <w:tcPr>
+            <w:tcW w:w="6472" w:type="dxa"/>
+          </w:tcPr>
+          <w:p>
+            <w:pPr>
+              <w:cnfStyle w:val="000000000000" w:firstRow="0" w:lastRow="0" w:firstColumn="0" w:lastColumn="0" w:oddVBand="0" w:evenVBand="0" w:oddHBand="0" w:evenHBand="0" w:firstRowFirstColumn="0" w:firstRowLastColumn="0" w:lastRowFirstColumn="0" w:lastRowLastColumn="0"/>
+              <w:rPr>
+                <w:lang w:val="es-PE"/>
+              </w:rPr>
+            </w:pPr>
+            <w:r>
+              <w:rPr>
+                <w:lang w:val="es-PE"/>
+              </w:rPr>
+              <w:t>Documento de prototipos</w:t>
+            </w:r>
+          </w:p>
+        </w:tc>
+      </w:tr>
     </w:tbl>
     <w:p>
       <w:pPr>
@@ -14357,6 +14589,7 @@
           <w:szCs w:val="26"/>
           <w:lang w:val="es-PE"/>
         </w:rPr>
+        <w:lastRenderedPageBreak/>
         <w:t>2.2.1 Identificación de ítems</w:t>
       </w:r>
       <w:bookmarkEnd w:id="24"/>
@@ -14420,25 +14653,7 @@
           <w:b/>
           <w:bCs/>
         </w:rPr>
-        <w:t>[Acrónimo</w:t>
-      </w:r>
-      <w:proofErr w:type="gramStart"/>
-      <w:r>
-        <w:rPr>
-          <w:rFonts w:ascii="Arial" w:hAnsi="Arial" w:cs="Arial"/>
-          <w:b/>
-          <w:bCs/>
-        </w:rPr>
-        <w:t>].[</w:t>
-      </w:r>
-      <w:proofErr w:type="gramEnd"/>
-      <w:r>
-        <w:rPr>
-          <w:rFonts w:ascii="Arial" w:hAnsi="Arial" w:cs="Arial"/>
-          <w:b/>
-          <w:bCs/>
-        </w:rPr>
-        <w:t>Extensión de archivo]</w:t>
+        <w:t>[Acrónimo].[Extensión de archivo]</w:t>
       </w:r>
     </w:p>
     <w:p>
@@ -14499,25 +14714,7 @@
           <w:b/>
           <w:bCs/>
         </w:rPr>
-        <w:t>[Acrónimo de proyecto] - [nomenclatura de ítem</w:t>
-      </w:r>
-      <w:proofErr w:type="gramStart"/>
-      <w:r>
-        <w:rPr>
-          <w:rFonts w:ascii="Arial" w:hAnsi="Arial" w:cs="Arial"/>
-          <w:b/>
-          <w:bCs/>
-        </w:rPr>
-        <w:t>] .</w:t>
-      </w:r>
-      <w:proofErr w:type="gramEnd"/>
-      <w:r>
-        <w:rPr>
-          <w:rFonts w:ascii="Arial" w:hAnsi="Arial" w:cs="Arial"/>
-          <w:b/>
-          <w:bCs/>
-        </w:rPr>
-        <w:t xml:space="preserve"> [extensión]</w:t>
+        <w:t>[Acrónimo de proyecto] - [nomenclatura de ítem] . [extensión]</w:t>
       </w:r>
     </w:p>
     <w:p>
@@ -14577,25 +14774,7 @@
           <w:b/>
           <w:bCs/>
         </w:rPr>
-        <w:t>[Acrónimo de proyecto] - [nomenclatura de ítem][n</w:t>
-      </w:r>
-      <w:proofErr w:type="gramStart"/>
-      <w:r>
-        <w:rPr>
-          <w:rFonts w:ascii="Arial" w:hAnsi="Arial" w:cs="Arial"/>
-          <w:b/>
-          <w:bCs/>
-        </w:rPr>
-        <w:t>] .</w:t>
-      </w:r>
-      <w:proofErr w:type="gramEnd"/>
-      <w:r>
-        <w:rPr>
-          <w:rFonts w:ascii="Arial" w:hAnsi="Arial" w:cs="Arial"/>
-          <w:b/>
-          <w:bCs/>
-        </w:rPr>
-        <w:t xml:space="preserve"> [extensión]</w:t>
+        <w:t>[Acrónimo de proyecto] - [nomenclatura de ítem][n] . [extensión]</w:t>
       </w:r>
     </w:p>
     <w:p>
@@ -14657,25 +14836,7 @@
           <w:bCs/>
           <w:lang w:val="es-PE"/>
         </w:rPr>
-        <w:t>[nombre de archivo</w:t>
-      </w:r>
-      <w:proofErr w:type="gramStart"/>
-      <w:r>
-        <w:rPr>
-          <w:b/>
-          <w:bCs/>
-          <w:lang w:val="es-PE"/>
-        </w:rPr>
-        <w:t>].[</w:t>
-      </w:r>
-      <w:proofErr w:type="gramEnd"/>
-      <w:r>
-        <w:rPr>
-          <w:b/>
-          <w:bCs/>
-          <w:lang w:val="es-PE"/>
-        </w:rPr>
-        <w:t>extensión]</w:t>
+        <w:t>[nombre de archivo].[extensión]</w:t>
       </w:r>
     </w:p>
     <w:p>
@@ -14734,25 +14895,7 @@
           <w:bCs/>
           <w:lang w:val="es-PE"/>
         </w:rPr>
-        <w:t>Estructura: [N° versión</w:t>
-      </w:r>
-      <w:proofErr w:type="gramStart"/>
-      <w:r>
-        <w:rPr>
-          <w:b/>
-          <w:bCs/>
-          <w:lang w:val="es-PE"/>
-        </w:rPr>
-        <w:t>].[</w:t>
-      </w:r>
-      <w:proofErr w:type="gramEnd"/>
-      <w:r>
-        <w:rPr>
-          <w:b/>
-          <w:bCs/>
-          <w:lang w:val="es-PE"/>
-        </w:rPr>
-        <w:t>N° revisión].</w:t>
+        <w:t>Estructura: [N° versión].[N° revisión].</w:t>
       </w:r>
     </w:p>
     <w:p>
@@ -15142,25 +15285,7 @@
           <w:color w:val="000000"/>
           <w:lang w:val="es-PE"/>
         </w:rPr>
-        <w:t xml:space="preserve">La siguiente tabla se elabora se define a través de la línea base del proyecto “Sistema de Gestión de Tesis” junto a sus elementos que fueron aceptados </w:t>
-      </w:r>
-      <w:proofErr w:type="gramStart"/>
-      <w:r>
-        <w:rPr>
-          <w:rFonts w:eastAsia="Times New Roman"/>
-          <w:color w:val="000000"/>
-          <w:lang w:val="es-PE"/>
-        </w:rPr>
-        <w:t>de acuerdo a</w:t>
-      </w:r>
-      <w:proofErr w:type="gramEnd"/>
-      <w:r>
-        <w:rPr>
-          <w:rFonts w:eastAsia="Times New Roman"/>
-          <w:color w:val="000000"/>
-          <w:lang w:val="es-PE"/>
-        </w:rPr>
-        <w:t xml:space="preserve"> los hitos del cronograma del proyecto.</w:t>
+        <w:t>La siguiente tabla se elabora se define a través de la línea base del proyecto “Sistema de Gestión de Tesis” junto a sus elementos que fueron aceptados de acuerdo a los hitos del cronograma del proyecto.</w:t>
       </w:r>
     </w:p>
     <w:tbl>
@@ -15409,6 +15534,28 @@
             <w:pPr>
               <w:spacing w:line="240" w:lineRule="auto"/>
               <w:rPr>
+                <w:rFonts w:eastAsia="Times New Roman"/>
+                <w:color w:val="000000"/>
+                <w:sz w:val="24"/>
+                <w:szCs w:val="24"/>
+                <w:lang w:val="es-PE"/>
+              </w:rPr>
+            </w:pPr>
+            <w:r>
+              <w:rPr>
+                <w:rFonts w:eastAsia="Times New Roman"/>
+                <w:color w:val="000000"/>
+                <w:sz w:val="24"/>
+                <w:szCs w:val="24"/>
+                <w:lang w:val="es-PE"/>
+              </w:rPr>
+              <w:t>Documento de Diseño</w:t>
+            </w:r>
+          </w:p>
+          <w:p>
+            <w:pPr>
+              <w:spacing w:line="240" w:lineRule="auto"/>
+              <w:rPr>
                 <w:rFonts w:ascii="Times New Roman" w:eastAsia="Times New Roman" w:hAnsi="Times New Roman" w:cs="Times New Roman"/>
                 <w:sz w:val="24"/>
                 <w:szCs w:val="24"/>
@@ -15423,7 +15570,7 @@
                 <w:szCs w:val="24"/>
                 <w:lang w:val="es-PE"/>
               </w:rPr>
-              <w:t>Documento de Diseño</w:t>
+              <w:t>Documento de prototipos</w:t>
             </w:r>
           </w:p>
         </w:tc>
@@ -15706,6 +15853,8 @@
               <w:rPr>
                 <w:rFonts w:eastAsia="Times New Roman"/>
                 <w:color w:val="000000"/>
+                <w:sz w:val="24"/>
+                <w:szCs w:val="24"/>
                 <w:lang w:val="es-PE"/>
               </w:rPr>
               <w:t>Línea base de Producción</w:t>
@@ -15787,6 +15936,8 @@
               <w:rPr>
                 <w:rFonts w:eastAsia="Times New Roman"/>
                 <w:color w:val="000000"/>
+                <w:sz w:val="24"/>
+                <w:szCs w:val="24"/>
                 <w:lang w:val="es-PE"/>
               </w:rPr>
               <w:t>Línea base de Pruebas</w:t>
@@ -15824,6 +15975,8 @@
               <w:rPr>
                 <w:rFonts w:eastAsia="Times New Roman"/>
                 <w:color w:val="000000"/>
+                <w:sz w:val="24"/>
+                <w:szCs w:val="24"/>
                 <w:lang w:val="es-PE"/>
               </w:rPr>
               <w:t>Documento de Casos de Prueba</w:t>
@@ -15866,6 +16019,8 @@
               <w:rPr>
                 <w:rFonts w:eastAsia="Times New Roman"/>
                 <w:color w:val="000000"/>
+                <w:sz w:val="24"/>
+                <w:szCs w:val="24"/>
                 <w:lang w:val="es-PE"/>
               </w:rPr>
               <w:t>Línea base de Requisitos</w:t>
@@ -15903,6 +16058,8 @@
               <w:rPr>
                 <w:rFonts w:eastAsia="Times New Roman"/>
                 <w:color w:val="000000"/>
+                <w:sz w:val="24"/>
+                <w:szCs w:val="24"/>
                 <w:lang w:val="es-PE"/>
               </w:rPr>
               <w:t>Documento de Lista de Requerimiento</w:t>
@@ -16249,7 +16406,6 @@
           <w:szCs w:val="24"/>
           <w:lang w:val="es-PE"/>
         </w:rPr>
-        <w:lastRenderedPageBreak/>
         <w:t>La siguiente figura toma como ejemplo solo el proyecto SG</w:t>
       </w:r>
       <w:r>
@@ -19984,7 +20140,7 @@
         <w:sz w:val="24"/>
         <w:szCs w:val="24"/>
       </w:rPr>
-      <w:t>15</w:t>
+      <w:t>18</w:t>
     </w:r>
     <w:r>
       <w:rPr>
@@ -20036,7 +20192,7 @@
         <w:sz w:val="24"/>
         <w:szCs w:val="24"/>
       </w:rPr>
-      <w:t>16</w:t>
+      <w:t>18</w:t>
     </w:r>
     <w:r>
       <w:rPr>
@@ -20138,7 +20294,6 @@
         <w:szCs w:val="36"/>
       </w:rPr>
     </w:pPr>
-    <w:proofErr w:type="spellStart"/>
     <w:r>
       <w:rPr>
         <w:b/>
@@ -20147,7 +20302,6 @@
       </w:rPr>
       <w:t>SoftSystem</w:t>
     </w:r>
-    <w:proofErr w:type="spellEnd"/>
   </w:p>
   <w:p>
     <w:pPr>
@@ -22489,7 +22643,7 @@
       </w:pPr>
     </w:pPrDefault>
   </w:docDefaults>
-  <w:latentStyles w:defLockedState="0" w:defUIPriority="99" w:defSemiHidden="0" w:defUnhideWhenUsed="0" w:defQFormat="0" w:count="377">
+  <w:latentStyles w:defLockedState="0" w:defUIPriority="99" w:defSemiHidden="0" w:defUnhideWhenUsed="0" w:defQFormat="0" w:count="376">
     <w:lsdException w:name="Normal" w:uiPriority="0" w:qFormat="1"/>
     <w:lsdException w:name="heading 1" w:uiPriority="9" w:qFormat="1"/>
     <w:lsdException w:name="heading 2" w:semiHidden="1" w:uiPriority="9" w:unhideWhenUsed="1" w:qFormat="1"/>
@@ -22866,7 +23020,6 @@
     <w:lsdException w:name="Hashtag" w:semiHidden="1" w:unhideWhenUsed="1"/>
     <w:lsdException w:name="Unresolved Mention" w:semiHidden="1" w:unhideWhenUsed="1"/>
     <w:lsdException w:name="Smart Link" w:semiHidden="1" w:unhideWhenUsed="1"/>
-    <w:lsdException w:name="Smart Link Error" w:semiHidden="1" w:unhideWhenUsed="1"/>
   </w:latentStyles>
   <w:style w:type="paragraph" w:default="1" w:styleId="Normal">
     <w:name w:val="Normal"/>
@@ -23797,7 +23950,7 @@
 </file>
 
 <file path=customXml/itemProps1.xml><?xml version="1.0" encoding="utf-8"?>
-<ds:datastoreItem xmlns:ds="http://schemas.openxmlformats.org/officeDocument/2006/customXml" ds:itemID="{6B4C6998-5260-463B-90E6-D4F808D83315}">
+<ds:datastoreItem xmlns:ds="http://schemas.openxmlformats.org/officeDocument/2006/customXml" ds:itemID="{5975FD32-6775-4F59-87D8-808BC6D8901F}">
   <ds:schemaRefs>
     <ds:schemaRef ds:uri="http://schemas.openxmlformats.org/officeDocument/2006/bibliography"/>
   </ds:schemaRefs>

</xml_diff>

<commit_message>
Agregue autores de modificacion
</commit_message>
<xml_diff>
--- a/Documentos/Gestión/Gestión de la configuración/PGC.docx
+++ b/Documentos/Gestión/Gestión de la configuración/PGC.docx
@@ -933,19 +933,8 @@
                 <w:sz w:val="20"/>
                 <w:szCs w:val="20"/>
               </w:rPr>
-              <w:t xml:space="preserve">Diego Yance </w:t>
-            </w:r>
-            <w:proofErr w:type="spellStart"/>
-            <w:r>
-              <w:rPr>
-                <w:rFonts w:eastAsia="Times New Roman"/>
-                <w:color w:val="000000"/>
-                <w:sz w:val="20"/>
-                <w:szCs w:val="20"/>
-              </w:rPr>
-              <w:t>Arqque</w:t>
-            </w:r>
-            <w:proofErr w:type="spellEnd"/>
+              <w:t>Diego Yance Arqque</w:t>
+            </w:r>
           </w:p>
         </w:tc>
       </w:tr>
@@ -1128,7 +1117,7 @@
             <w:tcBorders>
               <w:top w:val="single" w:sz="4" w:space="0" w:color="auto"/>
               <w:left w:val="single" w:sz="8" w:space="0" w:color="000000"/>
-              <w:bottom w:val="single" w:sz="4" w:space="0" w:color="000000"/>
+              <w:bottom w:val="single" w:sz="4" w:space="0" w:color="auto"/>
               <w:right w:val="single" w:sz="8" w:space="0" w:color="000000"/>
             </w:tcBorders>
             <w:tcMar>
@@ -1167,7 +1156,7 @@
             <w:tcBorders>
               <w:top w:val="single" w:sz="4" w:space="0" w:color="auto"/>
               <w:left w:val="nil"/>
-              <w:bottom w:val="single" w:sz="4" w:space="0" w:color="000000"/>
+              <w:bottom w:val="single" w:sz="4" w:space="0" w:color="auto"/>
               <w:right w:val="single" w:sz="8" w:space="0" w:color="000000"/>
             </w:tcBorders>
             <w:tcMar>
@@ -1206,7 +1195,7 @@
             <w:tcBorders>
               <w:top w:val="single" w:sz="4" w:space="0" w:color="auto"/>
               <w:left w:val="nil"/>
-              <w:bottom w:val="single" w:sz="4" w:space="0" w:color="000000"/>
+              <w:bottom w:val="single" w:sz="4" w:space="0" w:color="auto"/>
               <w:right w:val="single" w:sz="8" w:space="0" w:color="000000"/>
             </w:tcBorders>
             <w:tcMar>
@@ -1252,7 +1241,7 @@
             <w:tcBorders>
               <w:top w:val="single" w:sz="4" w:space="0" w:color="auto"/>
               <w:left w:val="nil"/>
-              <w:bottom w:val="single" w:sz="4" w:space="0" w:color="000000"/>
+              <w:bottom w:val="single" w:sz="4" w:space="0" w:color="auto"/>
               <w:right w:val="single" w:sz="8" w:space="0" w:color="000000"/>
             </w:tcBorders>
             <w:tcMar>
@@ -1281,36 +1270,247 @@
                 <w:sz w:val="20"/>
                 <w:szCs w:val="20"/>
               </w:rPr>
-              <w:t xml:space="preserve">Diego Yance </w:t>
-            </w:r>
-            <w:proofErr w:type="spellStart"/>
-            <w:r>
+              <w:t>Diego Yance Arqque</w:t>
+            </w:r>
+          </w:p>
+          <w:p>
+            <w:pPr>
+              <w:spacing w:before="120" w:after="120" w:line="360" w:lineRule="auto"/>
+              <w:jc w:val="both"/>
+              <w:rPr>
+                <w:sz w:val="20"/>
+                <w:szCs w:val="20"/>
+              </w:rPr>
+            </w:pPr>
+            <w:r>
+              <w:rPr>
+                <w:sz w:val="20"/>
+                <w:szCs w:val="20"/>
+              </w:rPr>
+              <w:t xml:space="preserve"> </w:t>
+            </w:r>
+            <w:r>
+              <w:rPr>
+                <w:sz w:val="20"/>
+                <w:szCs w:val="20"/>
+              </w:rPr>
+              <w:t>Tineo Guevara, Cristian Omar</w:t>
+            </w:r>
+          </w:p>
+        </w:tc>
+      </w:tr>
+      <w:tr>
+        <w:tc>
+          <w:tcPr>
+            <w:tcW w:w="1500" w:type="dxa"/>
+            <w:tcBorders>
+              <w:top w:val="single" w:sz="4" w:space="0" w:color="auto"/>
+              <w:left w:val="single" w:sz="8" w:space="0" w:color="000000"/>
+              <w:bottom w:val="single" w:sz="4" w:space="0" w:color="000000"/>
+              <w:right w:val="single" w:sz="8" w:space="0" w:color="000000"/>
+            </w:tcBorders>
+            <w:tcMar>
+              <w:top w:w="100" w:type="dxa"/>
+              <w:left w:w="100" w:type="dxa"/>
+              <w:bottom w:w="100" w:type="dxa"/>
+              <w:right w:w="100" w:type="dxa"/>
+            </w:tcMar>
+          </w:tcPr>
+          <w:p>
+            <w:pPr>
+              <w:spacing w:before="120" w:after="120" w:line="360" w:lineRule="auto"/>
+              <w:ind w:left="100"/>
+              <w:jc w:val="both"/>
               <w:rPr>
                 <w:rFonts w:eastAsia="Times New Roman"/>
                 <w:color w:val="000000"/>
                 <w:sz w:val="20"/>
                 <w:szCs w:val="20"/>
               </w:rPr>
-              <w:t>Arqque</w:t>
-            </w:r>
-            <w:proofErr w:type="spellEnd"/>
-          </w:p>
-          <w:p>
-            <w:pPr>
-              <w:spacing w:before="120" w:after="120" w:line="360" w:lineRule="auto"/>
-              <w:jc w:val="both"/>
-              <w:rPr>
+            </w:pPr>
+            <w:r>
+              <w:rPr>
+                <w:rFonts w:eastAsia="Times New Roman"/>
+                <w:color w:val="000000"/>
                 <w:sz w:val="20"/>
                 <w:szCs w:val="20"/>
               </w:rPr>
-            </w:pPr>
-            <w:r>
-              <w:rPr>
+              <w:t>10/12/19</w:t>
+            </w:r>
+          </w:p>
+        </w:tc>
+        <w:tc>
+          <w:tcPr>
+            <w:tcW w:w="1140" w:type="dxa"/>
+            <w:tcBorders>
+              <w:top w:val="single" w:sz="4" w:space="0" w:color="auto"/>
+              <w:left w:val="nil"/>
+              <w:bottom w:val="single" w:sz="4" w:space="0" w:color="000000"/>
+              <w:right w:val="single" w:sz="8" w:space="0" w:color="000000"/>
+            </w:tcBorders>
+            <w:tcMar>
+              <w:top w:w="100" w:type="dxa"/>
+              <w:left w:w="100" w:type="dxa"/>
+              <w:bottom w:w="100" w:type="dxa"/>
+              <w:right w:w="100" w:type="dxa"/>
+            </w:tcMar>
+          </w:tcPr>
+          <w:p>
+            <w:pPr>
+              <w:spacing w:before="120" w:after="120" w:line="360" w:lineRule="auto"/>
+              <w:ind w:left="100"/>
+              <w:jc w:val="both"/>
+              <w:rPr>
+                <w:rFonts w:eastAsia="Times New Roman"/>
+                <w:color w:val="000000"/>
                 <w:sz w:val="20"/>
                 <w:szCs w:val="20"/>
               </w:rPr>
-              <w:t xml:space="preserve"> </w:t>
-            </w:r>
+            </w:pPr>
+            <w:r>
+              <w:rPr>
+                <w:rFonts w:eastAsia="Times New Roman"/>
+                <w:color w:val="000000"/>
+                <w:sz w:val="20"/>
+                <w:szCs w:val="20"/>
+              </w:rPr>
+              <w:t>4.0</w:t>
+            </w:r>
+          </w:p>
+        </w:tc>
+        <w:tc>
+          <w:tcPr>
+            <w:tcW w:w="3765" w:type="dxa"/>
+            <w:tcBorders>
+              <w:top w:val="single" w:sz="4" w:space="0" w:color="auto"/>
+              <w:left w:val="nil"/>
+              <w:bottom w:val="single" w:sz="4" w:space="0" w:color="000000"/>
+              <w:right w:val="single" w:sz="8" w:space="0" w:color="000000"/>
+            </w:tcBorders>
+            <w:tcMar>
+              <w:top w:w="100" w:type="dxa"/>
+              <w:left w:w="100" w:type="dxa"/>
+              <w:bottom w:w="100" w:type="dxa"/>
+              <w:right w:w="100" w:type="dxa"/>
+            </w:tcMar>
+          </w:tcPr>
+          <w:p>
+            <w:pPr>
+              <w:spacing w:before="120" w:after="120" w:line="360" w:lineRule="auto"/>
+              <w:rPr>
+                <w:rFonts w:eastAsia="Times New Roman"/>
+                <w:color w:val="000000"/>
+                <w:sz w:val="20"/>
+                <w:szCs w:val="20"/>
+              </w:rPr>
+            </w:pPr>
+            <w:r>
+              <w:rPr>
+                <w:rFonts w:eastAsia="Times New Roman"/>
+                <w:color w:val="000000"/>
+                <w:sz w:val="20"/>
+                <w:szCs w:val="20"/>
+              </w:rPr>
+              <w:t>Plan de Gestión de Cambios</w:t>
+            </w:r>
+          </w:p>
+        </w:tc>
+        <w:tc>
+          <w:tcPr>
+            <w:tcW w:w="2940" w:type="dxa"/>
+            <w:tcBorders>
+              <w:top w:val="single" w:sz="4" w:space="0" w:color="auto"/>
+              <w:left w:val="nil"/>
+              <w:bottom w:val="single" w:sz="4" w:space="0" w:color="000000"/>
+              <w:right w:val="single" w:sz="8" w:space="0" w:color="000000"/>
+            </w:tcBorders>
+            <w:tcMar>
+              <w:top w:w="100" w:type="dxa"/>
+              <w:left w:w="100" w:type="dxa"/>
+              <w:bottom w:w="100" w:type="dxa"/>
+              <w:right w:w="100" w:type="dxa"/>
+            </w:tcMar>
+          </w:tcPr>
+          <w:p>
+            <w:pPr>
+              <w:spacing w:before="120" w:after="120" w:line="360" w:lineRule="auto"/>
+              <w:ind w:left="100"/>
+              <w:jc w:val="both"/>
+              <w:rPr>
+                <w:rFonts w:eastAsia="Times New Roman"/>
+                <w:color w:val="000000"/>
+                <w:sz w:val="20"/>
+                <w:szCs w:val="20"/>
+              </w:rPr>
+            </w:pPr>
+            <w:r>
+              <w:rPr>
+                <w:rFonts w:eastAsia="Times New Roman"/>
+                <w:color w:val="000000"/>
+                <w:sz w:val="20"/>
+                <w:szCs w:val="20"/>
+              </w:rPr>
+              <w:t>Gomez Luis, Daniel Renzo</w:t>
+            </w:r>
+          </w:p>
+          <w:p>
+            <w:pPr>
+              <w:spacing w:before="120" w:after="120" w:line="360" w:lineRule="auto"/>
+              <w:ind w:left="100"/>
+              <w:jc w:val="both"/>
+              <w:rPr>
+                <w:rFonts w:eastAsia="Times New Roman"/>
+                <w:color w:val="000000"/>
+                <w:sz w:val="20"/>
+                <w:szCs w:val="20"/>
+              </w:rPr>
+            </w:pPr>
+            <w:r>
+              <w:rPr>
+                <w:rFonts w:eastAsia="Times New Roman"/>
+                <w:color w:val="000000"/>
+                <w:sz w:val="20"/>
+                <w:szCs w:val="20"/>
+              </w:rPr>
+              <w:t>Peralta, Jonatan</w:t>
+            </w:r>
+            <w:bookmarkStart w:id="1" w:name="_GoBack"/>
+            <w:bookmarkEnd w:id="1"/>
+          </w:p>
+          <w:p>
+            <w:pPr>
+              <w:spacing w:before="120" w:after="120" w:line="360" w:lineRule="auto"/>
+              <w:ind w:left="100"/>
+              <w:jc w:val="both"/>
+              <w:rPr>
+                <w:rFonts w:eastAsia="Times New Roman"/>
+                <w:color w:val="000000"/>
+                <w:sz w:val="20"/>
+                <w:szCs w:val="20"/>
+              </w:rPr>
+            </w:pPr>
+            <w:r>
+              <w:rPr>
+                <w:rFonts w:eastAsia="Times New Roman"/>
+                <w:color w:val="000000"/>
+                <w:sz w:val="20"/>
+                <w:szCs w:val="20"/>
+              </w:rPr>
+              <w:t>Rodriguez Urbano, Anyi Lesly</w:t>
+            </w:r>
+          </w:p>
+          <w:p>
+            <w:pPr>
+              <w:spacing w:before="120" w:after="120" w:line="360" w:lineRule="auto"/>
+              <w:ind w:left="100"/>
+              <w:jc w:val="both"/>
+              <w:rPr>
+                <w:rFonts w:eastAsia="Times New Roman"/>
+                <w:color w:val="000000"/>
+                <w:sz w:val="20"/>
+                <w:szCs w:val="20"/>
+              </w:rPr>
+            </w:pPr>
             <w:r>
               <w:rPr>
                 <w:sz w:val="20"/>
@@ -3962,7 +4162,7 @@
         <w:keepLines w:val="0"/>
         <w:spacing w:before="480"/>
       </w:pPr>
-      <w:bookmarkStart w:id="1" w:name="_Toc26838363"/>
+      <w:bookmarkStart w:id="2" w:name="_Toc26838363"/>
       <w:r>
         <w:rPr>
           <w:b/>
@@ -3978,7 +4178,7 @@
         </w:rPr>
         <w:t>Planificación de la SCM</w:t>
       </w:r>
-      <w:bookmarkEnd w:id="1"/>
+      <w:bookmarkEnd w:id="2"/>
     </w:p>
     <w:p>
       <w:pPr>
@@ -3992,7 +4192,7 @@
           <w:szCs w:val="28"/>
         </w:rPr>
       </w:pPr>
-      <w:bookmarkStart w:id="2" w:name="_Toc26838364"/>
+      <w:bookmarkStart w:id="3" w:name="_Toc26838364"/>
       <w:r>
         <w:rPr>
           <w:b/>
@@ -4001,7 +4201,7 @@
         </w:rPr>
         <w:t>1.1 Introducción</w:t>
       </w:r>
-      <w:bookmarkEnd w:id="2"/>
+      <w:bookmarkEnd w:id="3"/>
     </w:p>
     <w:p>
       <w:pPr>
@@ -4014,7 +4214,7 @@
           <w:szCs w:val="24"/>
         </w:rPr>
       </w:pPr>
-      <w:bookmarkStart w:id="3" w:name="_Toc26838365"/>
+      <w:bookmarkStart w:id="4" w:name="_Toc26838365"/>
       <w:r>
         <w:rPr>
           <w:b/>
@@ -4041,7 +4241,7 @@
         </w:rPr>
         <w:t>Situación actual de la empresa</w:t>
       </w:r>
-      <w:bookmarkEnd w:id="3"/>
+      <w:bookmarkEnd w:id="4"/>
     </w:p>
     <w:p>
       <w:pPr>
@@ -4049,21 +4249,8 @@
         <w:ind w:left="360"/>
         <w:jc w:val="both"/>
       </w:pPr>
-      <w:proofErr w:type="spellStart"/>
-      <w:r>
-        <w:t>SoftSystem</w:t>
-      </w:r>
-      <w:proofErr w:type="spellEnd"/>
-      <w:r>
-        <w:t xml:space="preserve"> es una empresa dedicada al desarrollo de Software en el mercado </w:t>
-      </w:r>
-      <w:proofErr w:type="gramStart"/>
-      <w:r>
-        <w:t>Peruano</w:t>
-      </w:r>
-      <w:proofErr w:type="gramEnd"/>
-      <w:r>
-        <w:t xml:space="preserve"> que brinda servicios a personas y empresas.</w:t>
+      <w:r>
+        <w:t>SoftSystem es una empresa dedicada al desarrollo de Software en el mercado Peruano que brinda servicios a personas y empresas.</w:t>
       </w:r>
     </w:p>
     <w:p>
@@ -4073,15 +4260,7 @@
         <w:jc w:val="both"/>
       </w:pPr>
       <w:r>
-        <w:t xml:space="preserve">Actualmente no cuenta con un debido control de </w:t>
-      </w:r>
-      <w:proofErr w:type="spellStart"/>
-      <w:r>
-        <w:t>versionamiento</w:t>
-      </w:r>
-      <w:proofErr w:type="spellEnd"/>
-      <w:r>
-        <w:t xml:space="preserve"> eficiente, por lo que el producto software tarda más en desarrollarse, incumpliendo los plazos estimados y disminuyendo la productividad del equipo.</w:t>
+        <w:t>Actualmente no cuenta con un debido control de versionamiento eficiente, por lo que el producto software tarda más en desarrollarse, incumpliendo los plazos estimados y disminuyendo la productividad del equipo.</w:t>
       </w:r>
     </w:p>
     <w:p>
@@ -4095,7 +4274,7 @@
           <w:szCs w:val="24"/>
         </w:rPr>
       </w:pPr>
-      <w:bookmarkStart w:id="4" w:name="_Toc26838366"/>
+      <w:bookmarkStart w:id="5" w:name="_Toc26838366"/>
       <w:r>
         <w:rPr>
           <w:b/>
@@ -4122,7 +4301,7 @@
         </w:rPr>
         <w:t>Problemática</w:t>
       </w:r>
-      <w:bookmarkEnd w:id="4"/>
+      <w:bookmarkEnd w:id="5"/>
     </w:p>
     <w:p>
       <w:pPr>
@@ -4216,15 +4395,7 @@
         <w:jc w:val="both"/>
       </w:pPr>
       <w:r>
-        <w:t xml:space="preserve">No hay trazabilidad de todos los componentes y de los </w:t>
-      </w:r>
-      <w:proofErr w:type="spellStart"/>
-      <w:r>
-        <w:t>release</w:t>
-      </w:r>
-      <w:proofErr w:type="spellEnd"/>
-      <w:r>
-        <w:t>.</w:t>
+        <w:t>No hay trazabilidad de todos los componentes y de los release.</w:t>
       </w:r>
     </w:p>
     <w:p>
@@ -4240,7 +4411,7 @@
           <w:szCs w:val="26"/>
         </w:rPr>
       </w:pPr>
-      <w:bookmarkStart w:id="5" w:name="_Toc26838367"/>
+      <w:bookmarkStart w:id="6" w:name="_Toc26838367"/>
       <w:r>
         <w:rPr>
           <w:b/>
@@ -4267,7 +4438,7 @@
         </w:rPr>
         <w:t>Propósito</w:t>
       </w:r>
-      <w:bookmarkEnd w:id="5"/>
+      <w:bookmarkEnd w:id="6"/>
     </w:p>
     <w:p>
       <w:pPr>
@@ -4293,7 +4464,7 @@
           <w:szCs w:val="24"/>
         </w:rPr>
       </w:pPr>
-      <w:bookmarkStart w:id="6" w:name="_Toc26838368"/>
+      <w:bookmarkStart w:id="7" w:name="_Toc26838368"/>
       <w:r>
         <w:rPr>
           <w:b/>
@@ -4320,7 +4491,7 @@
         </w:rPr>
         <w:t>Finalidad del plan</w:t>
       </w:r>
-      <w:bookmarkEnd w:id="6"/>
+      <w:bookmarkEnd w:id="7"/>
     </w:p>
     <w:p>
       <w:pPr>
@@ -4360,7 +4531,7 @@
           <w:szCs w:val="24"/>
         </w:rPr>
       </w:pPr>
-      <w:bookmarkStart w:id="7" w:name="_Toc26838369"/>
+      <w:bookmarkStart w:id="8" w:name="_Toc26838369"/>
       <w:r>
         <w:rPr>
           <w:b/>
@@ -4398,7 +4569,7 @@
         </w:rPr>
         <w:t xml:space="preserve"> Cantidad</w:t>
       </w:r>
-      <w:bookmarkEnd w:id="7"/>
+      <w:bookmarkEnd w:id="8"/>
     </w:p>
     <w:p>
       <w:pPr>
@@ -5515,19 +5686,11 @@
                 <w:highlight w:val="white"/>
               </w:rPr>
             </w:pPr>
-            <w:proofErr w:type="spellStart"/>
             <w:r>
               <w:rPr>
                 <w:highlight w:val="white"/>
               </w:rPr>
-              <w:t>rindar</w:t>
-            </w:r>
-            <w:proofErr w:type="spellEnd"/>
-            <w:r>
-              <w:rPr>
-                <w:highlight w:val="white"/>
-              </w:rPr>
-              <w:t xml:space="preserve"> la conformidad a los documentos verificados, utilizando como criterio la lista de ítems de configuración.</w:t>
+              <w:t>rindar la conformidad a los documentos verificados, utilizando como criterio la lista de ítems de configuración.</w:t>
             </w:r>
           </w:p>
           <w:p>
@@ -5652,7 +5815,7 @@
           <w:szCs w:val="28"/>
         </w:rPr>
       </w:pPr>
-      <w:bookmarkStart w:id="8" w:name="_Toc26838370"/>
+      <w:bookmarkStart w:id="9" w:name="_Toc26838370"/>
       <w:r>
         <w:rPr>
           <w:b/>
@@ -5676,7 +5839,7 @@
         </w:rPr>
         <w:t>Políticas, Directrices y Procedimientos</w:t>
       </w:r>
-      <w:bookmarkEnd w:id="8"/>
+      <w:bookmarkEnd w:id="9"/>
     </w:p>
     <w:p>
       <w:pPr>
@@ -5691,7 +5854,7 @@
           <w:szCs w:val="26"/>
         </w:rPr>
       </w:pPr>
-      <w:bookmarkStart w:id="9" w:name="_Toc26838371"/>
+      <w:bookmarkStart w:id="10" w:name="_Toc26838371"/>
       <w:r>
         <w:rPr>
           <w:b/>
@@ -5701,7 +5864,7 @@
         </w:rPr>
         <w:t>1.3.1   Políticas</w:t>
       </w:r>
-      <w:bookmarkEnd w:id="9"/>
+      <w:bookmarkEnd w:id="10"/>
       <w:r>
         <w:rPr>
           <w:b/>
@@ -6108,7 +6271,7 @@
           <w:szCs w:val="26"/>
         </w:rPr>
       </w:pPr>
-      <w:bookmarkStart w:id="10" w:name="_Toc26838372"/>
+      <w:bookmarkStart w:id="11" w:name="_Toc26838372"/>
       <w:r>
         <w:rPr>
           <w:b/>
@@ -6118,7 +6281,7 @@
         </w:rPr>
         <w:t>1.3.2   Directrices</w:t>
       </w:r>
-      <w:bookmarkEnd w:id="10"/>
+      <w:bookmarkEnd w:id="11"/>
       <w:r>
         <w:rPr>
           <w:b/>
@@ -6462,7 +6625,7 @@
           <w:szCs w:val="26"/>
         </w:rPr>
       </w:pPr>
-      <w:bookmarkStart w:id="11" w:name="_Toc26838373"/>
+      <w:bookmarkStart w:id="12" w:name="_Toc26838373"/>
       <w:r>
         <w:rPr>
           <w:b/>
@@ -6472,7 +6635,7 @@
         </w:rPr>
         <w:t>1.3.3   Procedimientos</w:t>
       </w:r>
-      <w:bookmarkEnd w:id="11"/>
+      <w:bookmarkEnd w:id="12"/>
       <w:r>
         <w:rPr>
           <w:b/>
@@ -6907,7 +7070,7 @@
           <w:szCs w:val="28"/>
         </w:rPr>
       </w:pPr>
-      <w:bookmarkStart w:id="12" w:name="_Toc26838374"/>
+      <w:bookmarkStart w:id="13" w:name="_Toc26838374"/>
       <w:r>
         <w:rPr>
           <w:b/>
@@ -6916,7 +7079,7 @@
         </w:rPr>
         <w:t>1.4   Herramientas, Entorno e Infraestructura</w:t>
       </w:r>
-      <w:bookmarkEnd w:id="12"/>
+      <w:bookmarkEnd w:id="13"/>
     </w:p>
     <w:p>
       <w:pPr>
@@ -6930,7 +7093,7 @@
           <w:szCs w:val="27"/>
         </w:rPr>
       </w:pPr>
-      <w:bookmarkStart w:id="13" w:name="_Toc26838375"/>
+      <w:bookmarkStart w:id="14" w:name="_Toc26838375"/>
       <w:r>
         <w:rPr>
           <w:rFonts w:eastAsia="Times New Roman"/>
@@ -6942,7 +7105,7 @@
         </w:rPr>
         <w:t>1.4.1   Herramienta</w:t>
       </w:r>
-      <w:bookmarkEnd w:id="13"/>
+      <w:bookmarkEnd w:id="14"/>
       <w:r>
         <w:rPr>
           <w:rFonts w:eastAsia="Times New Roman"/>
@@ -6978,23 +7141,7 @@
           <w:rFonts w:eastAsia="Times New Roman"/>
           <w:color w:val="000000"/>
         </w:rPr>
-        <w:t xml:space="preserve"> Se empleará </w:t>
-      </w:r>
-      <w:proofErr w:type="spellStart"/>
-      <w:r>
-        <w:rPr>
-          <w:rFonts w:eastAsia="Times New Roman"/>
-          <w:color w:val="000000"/>
-        </w:rPr>
-        <w:t>git</w:t>
-      </w:r>
-      <w:proofErr w:type="spellEnd"/>
-      <w:r>
-        <w:rPr>
-          <w:rFonts w:eastAsia="Times New Roman"/>
-          <w:color w:val="000000"/>
-        </w:rPr>
-        <w:t xml:space="preserve"> ya que es un sistema de control de versiones, esto nos servirá para trabajar en equipo de una manera mucho más simple y optima cuando estamos desarrollando software.</w:t>
+        <w:t> Se empleará git ya que es un sistema de control de versiones, esto nos servirá para trabajar en equipo de una manera mucho más simple y optima cuando estamos desarrollando software.</w:t>
       </w:r>
     </w:p>
     <w:p>
@@ -7037,7 +7184,7 @@
           <w:szCs w:val="26"/>
         </w:rPr>
       </w:pPr>
-      <w:bookmarkStart w:id="14" w:name="_Toc26838376"/>
+      <w:bookmarkStart w:id="15" w:name="_Toc26838376"/>
       <w:r>
         <w:rPr>
           <w:rFonts w:eastAsia="Times New Roman"/>
@@ -7049,7 +7196,7 @@
         </w:rPr>
         <w:t>1.4.2   Entorno</w:t>
       </w:r>
-      <w:bookmarkEnd w:id="14"/>
+      <w:bookmarkEnd w:id="15"/>
       <w:r>
         <w:rPr>
           <w:rFonts w:eastAsia="Times New Roman"/>
@@ -7090,7 +7237,7 @@
           <w:szCs w:val="26"/>
         </w:rPr>
       </w:pPr>
-      <w:bookmarkStart w:id="15" w:name="_Toc26838377"/>
+      <w:bookmarkStart w:id="16" w:name="_Toc26838377"/>
       <w:r>
         <w:rPr>
           <w:rFonts w:eastAsia="Times New Roman"/>
@@ -7102,7 +7249,7 @@
         </w:rPr>
         <w:t>1.4.3   Infraestructura</w:t>
       </w:r>
-      <w:bookmarkEnd w:id="15"/>
+      <w:bookmarkEnd w:id="16"/>
       <w:r>
         <w:rPr>
           <w:rFonts w:eastAsia="Times New Roman"/>
@@ -7129,23 +7276,7 @@
           <w:rFonts w:eastAsia="Times New Roman"/>
           <w:color w:val="000000"/>
         </w:rPr>
-        <w:t xml:space="preserve">Se usará 2 tipos de ramas: rama Master y rama </w:t>
-      </w:r>
-      <w:proofErr w:type="spellStart"/>
-      <w:r>
-        <w:rPr>
-          <w:rFonts w:eastAsia="Times New Roman"/>
-          <w:color w:val="000000"/>
-        </w:rPr>
-        <w:t>Develop</w:t>
-      </w:r>
-      <w:proofErr w:type="spellEnd"/>
-      <w:r>
-        <w:rPr>
-          <w:rFonts w:eastAsia="Times New Roman"/>
-          <w:color w:val="000000"/>
-        </w:rPr>
-        <w:t>.</w:t>
+        <w:t>Se usará 2 tipos de ramas: rama Master y rama Develop.</w:t>
       </w:r>
     </w:p>
     <w:p>
@@ -7203,27 +7334,7 @@
           <w:color w:val="000000"/>
           <w:lang w:eastAsia="es-PE"/>
         </w:rPr>
-        <w:t xml:space="preserve">Rama </w:t>
-      </w:r>
-      <w:proofErr w:type="spellStart"/>
-      <w:r>
-        <w:rPr>
-          <w:rFonts w:ascii="Arial" w:eastAsia="Times New Roman" w:hAnsi="Arial" w:cs="Arial"/>
-          <w:b/>
-          <w:color w:val="000000"/>
-          <w:lang w:eastAsia="es-PE"/>
-        </w:rPr>
-        <w:t>Develop</w:t>
-      </w:r>
-      <w:proofErr w:type="spellEnd"/>
-      <w:r>
-        <w:rPr>
-          <w:rFonts w:ascii="Arial" w:eastAsia="Times New Roman" w:hAnsi="Arial" w:cs="Arial"/>
-          <w:b/>
-          <w:color w:val="000000"/>
-          <w:lang w:eastAsia="es-PE"/>
-        </w:rPr>
-        <w:t>:</w:t>
+        <w:t>Rama Develop:</w:t>
       </w:r>
       <w:r>
         <w:rPr>
@@ -7243,7 +7354,7 @@
           <w:szCs w:val="28"/>
         </w:rPr>
       </w:pPr>
-      <w:bookmarkStart w:id="16" w:name="_Toc26838378"/>
+      <w:bookmarkStart w:id="17" w:name="_Toc26838378"/>
       <w:r>
         <w:rPr>
           <w:b/>
@@ -7260,7 +7371,7 @@
         </w:rPr>
         <w:t>Calendario</w:t>
       </w:r>
-      <w:bookmarkEnd w:id="16"/>
+      <w:bookmarkEnd w:id="17"/>
     </w:p>
     <w:p>
       <w:pPr>
@@ -9796,23 +9907,7 @@
                 <w:rFonts w:eastAsia="Times New Roman"/>
                 <w:color w:val="000000"/>
               </w:rPr>
-              <w:t>Reportes para el Estado (</w:t>
-            </w:r>
-            <w:proofErr w:type="gramStart"/>
-            <w:r>
-              <w:rPr>
-                <w:rFonts w:eastAsia="Times New Roman"/>
-                <w:color w:val="000000"/>
-              </w:rPr>
-              <w:t>Jefe</w:t>
-            </w:r>
-            <w:proofErr w:type="gramEnd"/>
-            <w:r>
-              <w:rPr>
-                <w:rFonts w:eastAsia="Times New Roman"/>
-                <w:color w:val="000000"/>
-              </w:rPr>
-              <w:t xml:space="preserve"> de proyecto)</w:t>
+              <w:t>Reportes para el Estado (Jefe de proyecto)</w:t>
             </w:r>
           </w:p>
         </w:tc>
@@ -10377,19 +10472,8 @@
                 <w:bCs/>
                 <w:color w:val="000000"/>
               </w:rPr>
-              <w:t xml:space="preserve">Entrega y Gestión de </w:t>
-            </w:r>
-            <w:proofErr w:type="spellStart"/>
-            <w:r>
-              <w:rPr>
-                <w:rFonts w:eastAsia="Times New Roman"/>
-                <w:b/>
-                <w:bCs/>
-                <w:color w:val="000000"/>
-              </w:rPr>
-              <w:t>Release</w:t>
-            </w:r>
-            <w:proofErr w:type="spellEnd"/>
+              <w:t>Entrega y Gestión de Release</w:t>
+            </w:r>
           </w:p>
         </w:tc>
         <w:tc>
@@ -10615,8 +10699,8 @@
           <w:lang w:val="es-PE"/>
         </w:rPr>
       </w:pPr>
-      <w:bookmarkStart w:id="17" w:name="_Toc20958314"/>
-      <w:bookmarkStart w:id="18" w:name="_Toc26838379"/>
+      <w:bookmarkStart w:id="18" w:name="_Toc20958314"/>
+      <w:bookmarkStart w:id="19" w:name="_Toc26838379"/>
       <w:r>
         <w:rPr>
           <w:b/>
@@ -10625,8 +10709,8 @@
         </w:rPr>
         <w:t>2. Identificación de la SCM</w:t>
       </w:r>
-      <w:bookmarkEnd w:id="17"/>
       <w:bookmarkEnd w:id="18"/>
+      <w:bookmarkEnd w:id="19"/>
     </w:p>
     <w:p>
       <w:pPr>
@@ -10639,8 +10723,8 @@
           <w:lang w:val="es-PE"/>
         </w:rPr>
       </w:pPr>
-      <w:bookmarkStart w:id="19" w:name="_Toc20958315"/>
-      <w:bookmarkStart w:id="20" w:name="_Toc26838380"/>
+      <w:bookmarkStart w:id="20" w:name="_Toc20958315"/>
+      <w:bookmarkStart w:id="21" w:name="_Toc26838380"/>
       <w:r>
         <w:rPr>
           <w:b/>
@@ -10651,8 +10735,8 @@
         </w:rPr>
         <w:t>2.1. Lista de clasificación de CI</w:t>
       </w:r>
-      <w:bookmarkEnd w:id="19"/>
       <w:bookmarkEnd w:id="20"/>
+      <w:bookmarkEnd w:id="21"/>
     </w:p>
     <w:p>
       <w:pPr>
@@ -10661,7 +10745,7 @@
           <w:lang w:val="es-PE"/>
         </w:rPr>
       </w:pPr>
-      <w:bookmarkStart w:id="21" w:name="_Toc20958316"/>
+      <w:bookmarkStart w:id="22" w:name="_Toc20958316"/>
       <w:r>
         <w:rPr>
           <w:lang w:val="es-PE"/>
@@ -13372,13 +13456,8 @@
               <w:jc w:val="center"/>
             </w:pPr>
             <w:r>
-              <w:t xml:space="preserve">Informe </w:t>
-            </w:r>
-            <w:proofErr w:type="spellStart"/>
-            <w:r>
-              <w:t>Tecnico</w:t>
-            </w:r>
-            <w:proofErr w:type="spellEnd"/>
+              <w:t>Informe Tecnico</w:t>
+            </w:r>
           </w:p>
         </w:tc>
         <w:tc>
@@ -13506,13 +13585,8 @@
               <w:jc w:val="center"/>
             </w:pPr>
             <w:r>
-              <w:t xml:space="preserve">Documento de </w:t>
-            </w:r>
-            <w:proofErr w:type="spellStart"/>
-            <w:r>
-              <w:t>Arquitectectura</w:t>
-            </w:r>
-            <w:proofErr w:type="spellEnd"/>
+              <w:t>Documento de Arquitectectura</w:t>
+            </w:r>
           </w:p>
         </w:tc>
         <w:tc>
@@ -13926,13 +14000,8 @@
               <w:jc w:val="center"/>
             </w:pPr>
             <w:r>
-              <w:t>.</w:t>
-            </w:r>
-            <w:proofErr w:type="spellStart"/>
-            <w:r>
-              <w:t>js</w:t>
-            </w:r>
-            <w:proofErr w:type="spellEnd"/>
+              <w:t>.js</w:t>
+            </w:r>
           </w:p>
         </w:tc>
         <w:tc>
@@ -14155,7 +14224,7 @@
           <w:lang w:val="es-PE"/>
         </w:rPr>
       </w:pPr>
-      <w:bookmarkStart w:id="22" w:name="_Toc26838381"/>
+      <w:bookmarkStart w:id="23" w:name="_Toc26838381"/>
       <w:r>
         <w:rPr>
           <w:b/>
@@ -14166,8 +14235,8 @@
         </w:rPr>
         <w:t>2.2. Definición de la nomenclatura de ítem</w:t>
       </w:r>
-      <w:bookmarkEnd w:id="21"/>
       <w:bookmarkEnd w:id="22"/>
+      <w:bookmarkEnd w:id="23"/>
     </w:p>
     <w:tbl>
       <w:tblPr>
@@ -15140,7 +15209,7 @@
           <w:lang w:val="es-PE"/>
         </w:rPr>
       </w:pPr>
-      <w:bookmarkStart w:id="23" w:name="_Toc26838382"/>
+      <w:bookmarkStart w:id="24" w:name="_Toc26838382"/>
       <w:r>
         <w:rPr>
           <w:b/>
@@ -15151,7 +15220,7 @@
         </w:rPr>
         <w:t>2.2.1 Identificación de ítems</w:t>
       </w:r>
-      <w:bookmarkEnd w:id="23"/>
+      <w:bookmarkEnd w:id="24"/>
       <w:r>
         <w:rPr>
           <w:b/>
@@ -15212,25 +15281,7 @@
           <w:b/>
           <w:bCs/>
         </w:rPr>
-        <w:t>[Acrónimo</w:t>
-      </w:r>
-      <w:proofErr w:type="gramStart"/>
-      <w:r>
-        <w:rPr>
-          <w:rFonts w:ascii="Arial" w:hAnsi="Arial" w:cs="Arial"/>
-          <w:b/>
-          <w:bCs/>
-        </w:rPr>
-        <w:t>].[</w:t>
-      </w:r>
-      <w:proofErr w:type="gramEnd"/>
-      <w:r>
-        <w:rPr>
-          <w:rFonts w:ascii="Arial" w:hAnsi="Arial" w:cs="Arial"/>
-          <w:b/>
-          <w:bCs/>
-        </w:rPr>
-        <w:t>Extensión de archivo]</w:t>
+        <w:t>[Acrónimo].[Extensión de archivo]</w:t>
       </w:r>
     </w:p>
     <w:p>
@@ -15291,25 +15342,7 @@
           <w:b/>
           <w:bCs/>
         </w:rPr>
-        <w:t>[Acrónimo de proyecto] - [nomenclatura de ítem</w:t>
-      </w:r>
-      <w:proofErr w:type="gramStart"/>
-      <w:r>
-        <w:rPr>
-          <w:rFonts w:ascii="Arial" w:hAnsi="Arial" w:cs="Arial"/>
-          <w:b/>
-          <w:bCs/>
-        </w:rPr>
-        <w:t>] .</w:t>
-      </w:r>
-      <w:proofErr w:type="gramEnd"/>
-      <w:r>
-        <w:rPr>
-          <w:rFonts w:ascii="Arial" w:hAnsi="Arial" w:cs="Arial"/>
-          <w:b/>
-          <w:bCs/>
-        </w:rPr>
-        <w:t xml:space="preserve"> [extensión]</w:t>
+        <w:t>[Acrónimo de proyecto] - [nomenclatura de ítem] . [extensión]</w:t>
       </w:r>
     </w:p>
     <w:p>
@@ -15369,25 +15402,7 @@
           <w:b/>
           <w:bCs/>
         </w:rPr>
-        <w:t>[Acrónimo de proyecto] - [nomenclatura de ítem][n</w:t>
-      </w:r>
-      <w:proofErr w:type="gramStart"/>
-      <w:r>
-        <w:rPr>
-          <w:rFonts w:ascii="Arial" w:hAnsi="Arial" w:cs="Arial"/>
-          <w:b/>
-          <w:bCs/>
-        </w:rPr>
-        <w:t>] .</w:t>
-      </w:r>
-      <w:proofErr w:type="gramEnd"/>
-      <w:r>
-        <w:rPr>
-          <w:rFonts w:ascii="Arial" w:hAnsi="Arial" w:cs="Arial"/>
-          <w:b/>
-          <w:bCs/>
-        </w:rPr>
-        <w:t xml:space="preserve"> [extensión]</w:t>
+        <w:t>[Acrónimo de proyecto] - [nomenclatura de ítem][n] . [extensión]</w:t>
       </w:r>
     </w:p>
     <w:p>
@@ -15449,25 +15464,7 @@
           <w:bCs/>
           <w:lang w:val="es-PE"/>
         </w:rPr>
-        <w:t>[nombre de archivo</w:t>
-      </w:r>
-      <w:proofErr w:type="gramStart"/>
-      <w:r>
-        <w:rPr>
-          <w:b/>
-          <w:bCs/>
-          <w:lang w:val="es-PE"/>
-        </w:rPr>
-        <w:t>].[</w:t>
-      </w:r>
-      <w:proofErr w:type="gramEnd"/>
-      <w:r>
-        <w:rPr>
-          <w:b/>
-          <w:bCs/>
-          <w:lang w:val="es-PE"/>
-        </w:rPr>
-        <w:t>extensión]</w:t>
+        <w:t>[nombre de archivo].[extensión]</w:t>
       </w:r>
     </w:p>
     <w:p>
@@ -15490,7 +15487,7 @@
           <w:lang w:val="es-PE"/>
         </w:rPr>
       </w:pPr>
-      <w:bookmarkStart w:id="24" w:name="_Toc26838383"/>
+      <w:bookmarkStart w:id="25" w:name="_Toc26838383"/>
       <w:r>
         <w:rPr>
           <w:b/>
@@ -15501,7 +15498,7 @@
         </w:rPr>
         <w:t>2.2.2 Revisiones y Versiones de un Ítem</w:t>
       </w:r>
-      <w:bookmarkEnd w:id="24"/>
+      <w:bookmarkEnd w:id="25"/>
     </w:p>
     <w:p>
       <w:pPr>
@@ -15526,53 +15523,7 @@
           <w:bCs/>
           <w:lang w:val="es-PE"/>
         </w:rPr>
-        <w:t>Estructura: [</w:t>
-      </w:r>
-      <w:proofErr w:type="spellStart"/>
-      <w:r>
-        <w:rPr>
-          <w:b/>
-          <w:bCs/>
-          <w:lang w:val="es-PE"/>
-        </w:rPr>
-        <w:t>N°</w:t>
-      </w:r>
-      <w:proofErr w:type="spellEnd"/>
-      <w:r>
-        <w:rPr>
-          <w:b/>
-          <w:bCs/>
-          <w:lang w:val="es-PE"/>
-        </w:rPr>
-        <w:t xml:space="preserve"> versión</w:t>
-      </w:r>
-      <w:proofErr w:type="gramStart"/>
-      <w:r>
-        <w:rPr>
-          <w:b/>
-          <w:bCs/>
-          <w:lang w:val="es-PE"/>
-        </w:rPr>
-        <w:t>].[</w:t>
-      </w:r>
-      <w:proofErr w:type="spellStart"/>
-      <w:proofErr w:type="gramEnd"/>
-      <w:r>
-        <w:rPr>
-          <w:b/>
-          <w:bCs/>
-          <w:lang w:val="es-PE"/>
-        </w:rPr>
-        <w:t>N°</w:t>
-      </w:r>
-      <w:proofErr w:type="spellEnd"/>
-      <w:r>
-        <w:rPr>
-          <w:b/>
-          <w:bCs/>
-          <w:lang w:val="es-PE"/>
-        </w:rPr>
-        <w:t xml:space="preserve"> revisión].</w:t>
+        <w:t>Estructura: [N° versión].[N° revisión].</w:t>
       </w:r>
     </w:p>
     <w:p>
@@ -15835,7 +15786,7 @@
           <w:lang w:val="es-PE"/>
         </w:rPr>
       </w:pPr>
-      <w:bookmarkStart w:id="25" w:name="_Toc26838384"/>
+      <w:bookmarkStart w:id="26" w:name="_Toc26838384"/>
       <w:r>
         <w:rPr>
           <w:b/>
@@ -15860,7 +15811,7 @@
         </w:rPr>
         <w:t>Control</w:t>
       </w:r>
-      <w:bookmarkEnd w:id="25"/>
+      <w:bookmarkEnd w:id="26"/>
     </w:p>
     <w:p>
       <w:pPr>
@@ -15892,7 +15843,7 @@
           <w:lang w:val="es-PE"/>
         </w:rPr>
       </w:pPr>
-      <w:bookmarkStart w:id="26" w:name="_Toc26838385"/>
+      <w:bookmarkStart w:id="27" w:name="_Toc26838385"/>
       <w:r>
         <w:rPr>
           <w:b/>
@@ -15943,7 +15894,7 @@
         </w:rPr>
         <w:t>e ítems</w:t>
       </w:r>
-      <w:bookmarkEnd w:id="26"/>
+      <w:bookmarkEnd w:id="27"/>
     </w:p>
     <w:p>
       <w:pPr>
@@ -16823,7 +16774,7 @@
           <w:lang w:val="es-PE"/>
         </w:rPr>
       </w:pPr>
-      <w:bookmarkStart w:id="27" w:name="_Toc26838386"/>
+      <w:bookmarkStart w:id="28" w:name="_Toc26838386"/>
       <w:r>
         <w:rPr>
           <w:b/>
@@ -16864,7 +16815,7 @@
         </w:rPr>
         <w:t>Definición de la estructura de librerías</w:t>
       </w:r>
-      <w:bookmarkEnd w:id="27"/>
+      <w:bookmarkEnd w:id="28"/>
       <w:r>
         <w:rPr>
           <w:b/>
@@ -17193,7 +17144,7 @@
           <w:lang w:val="es-PE"/>
         </w:rPr>
       </w:pPr>
-      <w:bookmarkStart w:id="28" w:name="_Toc26838387"/>
+      <w:bookmarkStart w:id="29" w:name="_Toc26838387"/>
       <w:r>
         <w:rPr>
           <w:b/>
@@ -17214,7 +17165,7 @@
         </w:rPr>
         <w:t>Documentos</w:t>
       </w:r>
-      <w:bookmarkEnd w:id="28"/>
+      <w:bookmarkEnd w:id="29"/>
     </w:p>
     <w:p>
       <w:pPr>
@@ -17483,23 +17434,7 @@
           <w:rFonts w:ascii="Arial" w:hAnsi="Arial" w:cs="Arial"/>
           <w:lang w:val="es-US"/>
         </w:rPr>
-        <w:t xml:space="preserve">) </w:t>
-      </w:r>
-      <w:proofErr w:type="gramStart"/>
-      <w:r>
-        <w:rPr>
-          <w:rFonts w:ascii="Arial" w:hAnsi="Arial" w:cs="Arial"/>
-          <w:lang w:val="es-US"/>
-        </w:rPr>
-        <w:t>y  ICR</w:t>
-      </w:r>
-      <w:proofErr w:type="gramEnd"/>
-      <w:r>
-        <w:rPr>
-          <w:rFonts w:ascii="Arial" w:hAnsi="Arial" w:cs="Arial"/>
-          <w:lang w:val="es-US"/>
-        </w:rPr>
-        <w:t xml:space="preserve"> (</w:t>
+        <w:t>) y  ICR (</w:t>
       </w:r>
       <w:r>
         <w:rPr>
@@ -18055,7 +17990,6 @@
                 <w:lang w:val="es-PE"/>
               </w:rPr>
             </w:pPr>
-            <w:proofErr w:type="gramStart"/>
             <w:r>
               <w:rPr>
                 <w:rFonts w:eastAsia="Times New Roman"/>
@@ -18072,17 +18006,7 @@
                 <w:bCs/>
                 <w:lang w:val="es-PE"/>
               </w:rPr>
-              <w:t>(</w:t>
-            </w:r>
-            <w:proofErr w:type="gramEnd"/>
-            <w:r>
-              <w:rPr>
-                <w:rFonts w:eastAsia="Times New Roman"/>
-                <w:b/>
-                <w:bCs/>
-                <w:lang w:val="es-PE"/>
-              </w:rPr>
-              <w:t>con autorización del gestor de la configuración)</w:t>
+              <w:t>(con autorización del gestor de la configuración)</w:t>
             </w:r>
           </w:p>
         </w:tc>
@@ -18151,7 +18075,7 @@
           <w:lang w:val="es-PE"/>
         </w:rPr>
       </w:pPr>
-      <w:bookmarkStart w:id="29" w:name="_Toc26838388"/>
+      <w:bookmarkStart w:id="30" w:name="_Toc26838388"/>
       <w:r>
         <w:rPr>
           <w:b/>
@@ -18162,7 +18086,7 @@
         </w:rPr>
         <w:t>3.2.2 Librería Línea Base</w:t>
       </w:r>
-      <w:bookmarkEnd w:id="29"/>
+      <w:bookmarkEnd w:id="30"/>
     </w:p>
     <w:p>
       <w:pPr>
@@ -19098,7 +19022,7 @@
           <w:lang w:val="es-PE"/>
         </w:rPr>
       </w:pPr>
-      <w:bookmarkStart w:id="30" w:name="_Toc26838389"/>
+      <w:bookmarkStart w:id="31" w:name="_Toc26838389"/>
       <w:r>
         <w:rPr>
           <w:b/>
@@ -19109,7 +19033,7 @@
         </w:rPr>
         <w:t>3.2.3 Librería Desarrollo</w:t>
       </w:r>
-      <w:bookmarkEnd w:id="30"/>
+      <w:bookmarkEnd w:id="31"/>
     </w:p>
     <w:p>
       <w:pPr>
@@ -20104,7 +20028,7 @@
           <w:lang w:val="es-PE"/>
         </w:rPr>
       </w:pPr>
-      <w:bookmarkStart w:id="31" w:name="_Toc26838390"/>
+      <w:bookmarkStart w:id="32" w:name="_Toc26838390"/>
       <w:r>
         <w:rPr>
           <w:b/>
@@ -20115,7 +20039,7 @@
         </w:rPr>
         <w:t>3.2.4 Librería Cliente</w:t>
       </w:r>
-      <w:bookmarkEnd w:id="31"/>
+      <w:bookmarkEnd w:id="32"/>
     </w:p>
     <w:p>
       <w:pPr>
@@ -20743,8 +20667,8 @@
           <w:lang w:val="es-PE"/>
         </w:rPr>
       </w:pPr>
-      <w:bookmarkStart w:id="32" w:name="_Toc26834039"/>
-      <w:bookmarkStart w:id="33" w:name="_Toc26838391"/>
+      <w:bookmarkStart w:id="33" w:name="_Toc26834039"/>
+      <w:bookmarkStart w:id="34" w:name="_Toc26838391"/>
       <w:r>
         <w:rPr>
           <w:b/>
@@ -20785,8 +20709,8 @@
         </w:rPr>
         <w:t>Plan de Gestión de Cambios</w:t>
       </w:r>
-      <w:bookmarkEnd w:id="32"/>
       <w:bookmarkEnd w:id="33"/>
+      <w:bookmarkEnd w:id="34"/>
       <w:r>
         <w:rPr>
           <w:b/>
@@ -20804,8 +20728,6 @@
           <w:lang w:val="es-PE"/>
         </w:rPr>
       </w:pPr>
-      <w:bookmarkStart w:id="34" w:name="_GoBack"/>
-      <w:bookmarkEnd w:id="34"/>
     </w:p>
     <w:p>
       <w:pPr>
@@ -20915,25 +20837,7 @@
           <w:color w:val="000000" w:themeColor="text1"/>
           <w:lang w:val="es-PE"/>
         </w:rPr>
-        <w:t xml:space="preserve">La tabla 13 muestra el formato de solicitud de cambios que será utilizado en la empresa </w:t>
-      </w:r>
-      <w:proofErr w:type="spellStart"/>
-      <w:r>
-        <w:rPr>
-          <w:bCs/>
-          <w:color w:val="000000" w:themeColor="text1"/>
-          <w:lang w:val="es-PE"/>
-        </w:rPr>
-        <w:t>SoftSystem</w:t>
-      </w:r>
-      <w:proofErr w:type="spellEnd"/>
-      <w:r>
-        <w:rPr>
-          <w:bCs/>
-          <w:color w:val="000000" w:themeColor="text1"/>
-          <w:lang w:val="es-PE"/>
-        </w:rPr>
-        <w:t xml:space="preserve">. </w:t>
+        <w:t xml:space="preserve">La tabla 13 muestra el formato de solicitud de cambios que será utilizado en la empresa SoftSystem. </w:t>
       </w:r>
     </w:p>
     <w:p>
@@ -21417,23 +21321,13 @@
                 <w:lang w:val="es-PE"/>
               </w:rPr>
             </w:pPr>
-            <w:proofErr w:type="gramStart"/>
             <w:r>
               <w:rPr>
                 <w:b/>
                 <w:color w:val="000000" w:themeColor="text1"/>
                 <w:lang w:val="es-PE"/>
               </w:rPr>
-              <w:t>[ ]</w:t>
-            </w:r>
-            <w:proofErr w:type="gramEnd"/>
-            <w:r>
-              <w:rPr>
-                <w:b/>
-                <w:color w:val="000000" w:themeColor="text1"/>
-                <w:lang w:val="es-PE"/>
-              </w:rPr>
-              <w:t xml:space="preserve"> Baja        [ ]Normal          [ ]Alta          [ ]Urgente</w:t>
+              <w:t>[ ] Baja        [ ]Normal          [ ]Alta          [ ]Urgente</w:t>
             </w:r>
           </w:p>
         </w:tc>
@@ -23920,7 +23814,6 @@
         <w:szCs w:val="36"/>
       </w:rPr>
     </w:pPr>
-    <w:proofErr w:type="spellStart"/>
     <w:r>
       <w:rPr>
         <w:b/>
@@ -23929,7 +23822,6 @@
       </w:rPr>
       <w:t>SoftSystem</w:t>
     </w:r>
-    <w:proofErr w:type="spellEnd"/>
   </w:p>
   <w:p>
     <w:pPr>
@@ -27983,7 +27875,7 @@
 </file>
 
 <file path=customXml/itemProps1.xml><?xml version="1.0" encoding="utf-8"?>
-<ds:datastoreItem xmlns:ds="http://schemas.openxmlformats.org/officeDocument/2006/customXml" ds:itemID="{366A8B9B-C1F9-4D56-A702-129DCAB58A2D}">
+<ds:datastoreItem xmlns:ds="http://schemas.openxmlformats.org/officeDocument/2006/customXml" ds:itemID="{75FF4B23-681F-4B69-BEA2-5C859EB539B1}">
   <ds:schemaRefs>
     <ds:schemaRef ds:uri="http://schemas.openxmlformats.org/officeDocument/2006/bibliography"/>
   </ds:schemaRefs>

</xml_diff>